<commit_message>
Update Projeto Integrador - Especificação Requisitos.docx
</commit_message>
<xml_diff>
--- a/Documentação/Projeto Integrador - Especificação Requisitos.docx
+++ b/Documentação/Projeto Integrador - Especificação Requisitos.docx
@@ -769,7 +769,6 @@
             <w:docPartUnique/>
           </w:docPartObj>
         </w:sdtPr>
-        <w:sdtEndPr/>
         <w:sdtContent>
           <w:r>
             <w:instrText xml:space="preserve"> TOC \h \u \z </w:instrText>
@@ -779,124 +778,79 @@
           </w:r>
         </w:sdtContent>
       </w:sdt>
-      <w:r>
-        <w:rPr>
-          <w:rStyle w:val="Hyperlink"/>
-          <w:noProof/>
-        </w:rPr>
-        <w:fldChar w:fldCharType="begin"/>
-      </w:r>
-      <w:r>
-        <w:rPr>
-          <w:rStyle w:val="Hyperlink"/>
-          <w:noProof/>
-        </w:rPr>
-        <w:instrText xml:space="preserve"> </w:instrText>
-      </w:r>
-      <w:r>
-        <w:rPr>
-          <w:noProof/>
-        </w:rPr>
-        <w:instrText>HYPERLINK \l "_Toc129418026"</w:instrText>
-      </w:r>
-      <w:r>
-        <w:rPr>
-          <w:rStyle w:val="Hyperlink"/>
-          <w:noProof/>
-        </w:rPr>
-        <w:instrText xml:space="preserve"> </w:instrText>
-      </w:r>
-      <w:r>
-        <w:rPr>
-          <w:rStyle w:val="Hyperlink"/>
-          <w:noProof/>
-        </w:rPr>
-      </w:r>
-      <w:r>
-        <w:rPr>
-          <w:rStyle w:val="Hyperlink"/>
-          <w:noProof/>
-        </w:rPr>
-        <w:fldChar w:fldCharType="separate"/>
-      </w:r>
-      <w:r>
-        <w:rPr>
-          <w:rStyle w:val="Hyperlink"/>
-          <w:noProof/>
-        </w:rPr>
-        <w:t>1.</w:t>
-      </w:r>
-      <w:r>
-        <w:rPr>
-          <w:rFonts w:asciiTheme="minorHAnsi" w:eastAsiaTheme="minorEastAsia" w:hAnsiTheme="minorHAnsi" w:cstheme="minorBidi"/>
-          <w:noProof/>
-          <w:sz w:val="24"/>
-          <w:szCs w:val="24"/>
-        </w:rPr>
-        <w:tab/>
-      </w:r>
-      <w:r>
-        <w:rPr>
-          <w:rStyle w:val="Hyperlink"/>
-          <w:noProof/>
-        </w:rPr>
-        <w:t>Introdução</w:t>
-      </w:r>
-      <w:r>
-        <w:rPr>
-          <w:noProof/>
-          <w:webHidden/>
-        </w:rPr>
-        <w:tab/>
-      </w:r>
-      <w:r>
-        <w:rPr>
-          <w:noProof/>
-          <w:webHidden/>
-        </w:rPr>
-        <w:fldChar w:fldCharType="begin"/>
-      </w:r>
-      <w:r>
-        <w:rPr>
-          <w:noProof/>
-          <w:webHidden/>
-        </w:rPr>
-        <w:instrText xml:space="preserve"> PAGEREF _Toc129418026 \h </w:instrText>
-      </w:r>
-      <w:r>
-        <w:rPr>
-          <w:noProof/>
-          <w:webHidden/>
-        </w:rPr>
-      </w:r>
-      <w:r>
-        <w:rPr>
-          <w:noProof/>
-          <w:webHidden/>
-        </w:rPr>
-        <w:fldChar w:fldCharType="separate"/>
-      </w:r>
-      <w:r>
-        <w:rPr>
-          <w:noProof/>
-          <w:webHidden/>
-        </w:rPr>
-        <w:t>4</w:t>
-      </w:r>
-      <w:r>
-        <w:rPr>
-          <w:noProof/>
-          <w:webHidden/>
-        </w:rPr>
-        <w:fldChar w:fldCharType="end"/>
-      </w:r>
-      <w:r>
-        <w:rPr>
-          <w:rStyle w:val="Hyperlink"/>
-          <w:noProof/>
-        </w:rPr>
-        <w:fldChar w:fldCharType="end"/>
-      </w:r>
+      <w:hyperlink w:anchor="_Toc129418026" w:history="1">
+        <w:r>
+          <w:rPr>
+            <w:rStyle w:val="Hyperlink"/>
+            <w:noProof/>
+          </w:rPr>
+          <w:t>1.</w:t>
+        </w:r>
+        <w:r>
+          <w:rPr>
+            <w:rFonts w:asciiTheme="minorHAnsi" w:eastAsiaTheme="minorEastAsia" w:hAnsiTheme="minorHAnsi" w:cstheme="minorBidi"/>
+            <w:noProof/>
+            <w:sz w:val="24"/>
+            <w:szCs w:val="24"/>
+          </w:rPr>
+          <w:tab/>
+        </w:r>
+        <w:r>
+          <w:rPr>
+            <w:rStyle w:val="Hyperlink"/>
+            <w:noProof/>
+          </w:rPr>
+          <w:t>Introdução</w:t>
+        </w:r>
+        <w:r>
+          <w:rPr>
+            <w:noProof/>
+            <w:webHidden/>
+          </w:rPr>
+          <w:tab/>
+        </w:r>
+        <w:r>
+          <w:rPr>
+            <w:noProof/>
+            <w:webHidden/>
+          </w:rPr>
+          <w:fldChar w:fldCharType="begin"/>
+        </w:r>
+        <w:r>
+          <w:rPr>
+            <w:noProof/>
+            <w:webHidden/>
+          </w:rPr>
+          <w:instrText xml:space="preserve"> PAGEREF _Toc129418026 \h </w:instrText>
+        </w:r>
+        <w:r>
+          <w:rPr>
+            <w:noProof/>
+            <w:webHidden/>
+          </w:rPr>
+        </w:r>
+        <w:r>
+          <w:rPr>
+            <w:noProof/>
+            <w:webHidden/>
+          </w:rPr>
+          <w:fldChar w:fldCharType="separate"/>
+        </w:r>
+        <w:r>
+          <w:rPr>
+            <w:noProof/>
+            <w:webHidden/>
+          </w:rPr>
+          <w:t>4</w:t>
+        </w:r>
+        <w:r>
+          <w:rPr>
+            <w:noProof/>
+            <w:webHidden/>
+          </w:rPr>
+          <w:fldChar w:fldCharType="end"/>
+        </w:r>
+      </w:hyperlink>
     </w:p>
     <w:p>
       <w:pPr>
@@ -1022,14 +976,7 @@
             <w:rStyle w:val="Hyperlink"/>
             <w:noProof/>
           </w:rPr>
-          <w:t>Escop</w:t>
-        </w:r>
-        <w:r>
-          <w:rPr>
-            <w:rStyle w:val="Hyperlink"/>
-            <w:noProof/>
-          </w:rPr>
-          <w:t>o</w:t>
+          <w:t>Escopo</w:t>
         </w:r>
         <w:r>
           <w:rPr>
@@ -3312,17 +3259,6 @@
     </w:p>
     <w:p>
       <w:pPr>
-        <w:ind w:left="720"/>
-      </w:pPr>
-      <w:r>
-        <w:t>O CookMaster é um aplicativo que possui o intuito de fornecer aos seus usuários um “Livro” de receitas na palma da sua mão, inicialmente teremos algumas das receitas mais conhecidas no aplicativo como uma carga inicial onde os usuário terão a disponibilidade de procurar uma receita conforme o seu gosto, seus ingredientes disponíveis ou até mesmo algo referente a uma data especial, sendo assim temos a ideia de implementar a disponibilidade de um usuário compartilhar suas receitas com as outras pessoas para que possam também descobrir novas receitas, também temos a ideia de implementar uma forma de que caso o usuário queira salvar uma receita que encontrou para utilizar mais tarde termos uma opção de enviar a receita passo a passo para o usuário em seu WhatsApp</w:t>
-      </w:r>
-      <w:r>
-        <w:t>.</w:t>
-      </w:r>
-    </w:p>
-    <w:p>
-      <w:pPr>
         <w:pStyle w:val="Ttulo2"/>
         <w:numPr>
           <w:ilvl w:val="1"/>
@@ -3340,10 +3276,10 @@
         <w:ind w:left="720"/>
       </w:pPr>
       <w:r>
-        <w:t xml:space="preserve">Nosso objetivo é viabilizar a procura de receitas para todas as pessoas que adoram a cultura da culinária tendo a disponibilidade de encontrar qualquer receita com determinados ingredientes para caso o usuário não queira se deslocar para fazer compras e usar somente oque tem, também queremos disponibilizar algo para que o usuário escolha uma data especial e podemos sugerir algo </w:t>
-      </w:r>
-      <w:r>
-        <w:t>para ser feito nessa determinada data, com isso precisaremos de um login/cadastro de um usuário com determinados campos para facilitar a questão de envio da receita caso seja necessário e também para fins do compartilhamento das receitas.</w:t>
+        <w:t xml:space="preserve">O </w:t>
+      </w:r>
+      <w:r>
+        <w:t>objetivo deste documento é mostrar a ideia inicial do aplicativo proposto</w:t>
       </w:r>
     </w:p>
     <w:p>
@@ -3362,57 +3298,34 @@
     </w:p>
     <w:p>
       <w:pPr>
-        <w:pBdr>
-          <w:top w:val="nil"/>
-          <w:left w:val="nil"/>
-          <w:bottom w:val="nil"/>
-          <w:right w:val="nil"/>
-          <w:between w:val="nil"/>
-        </w:pBdr>
-        <w:spacing w:before="120" w:after="120"/>
-        <w:ind w:left="763"/>
-        <w:rPr>
-          <w:i/>
-          <w:color w:val="0000FF"/>
-        </w:rPr>
-      </w:pPr>
-      <w:r>
-        <w:rPr>
-          <w:i/>
-          <w:color w:val="0000FF"/>
-        </w:rPr>
-        <w:t xml:space="preserve">[Uma breve descrição do aplicativo de software a que a </w:t>
-      </w:r>
-      <w:r>
-        <w:rPr>
-          <w:b/>
-          <w:i/>
-          <w:color w:val="0000FF"/>
-        </w:rPr>
-        <w:t>SRS</w:t>
-      </w:r>
-      <w:r>
-        <w:rPr>
-          <w:i/>
-          <w:color w:val="0000FF"/>
-        </w:rPr>
-        <w:t xml:space="preserve"> se aplica, o recurso ou outro agrupamento de subsistemas, a qual(</w:t>
+        <w:ind w:left="720"/>
+      </w:pPr>
+      <w:r>
+        <w:t xml:space="preserve">O aplicativo descrito neste documento tem como função viabilizar </w:t>
+      </w:r>
+      <w:r>
+        <w:t>a procura de receitas para todas as pessoas que adoram a cultura da culinária tendo a disponibilidade de encontrar qualquer receita com determinados ingredientes para que o usuário não precise se deslocar para fazer compras e usar somente oque tem, também queremos disponibilizar algo para que o usuário escolha uma data especial e podemos sugerir algo para ser feito nessa determinada data, com isso precisaremos de um login/cadastro de um usuário com determinados campos para facilitar a questão de envio da receita caso seja necessário e também para fins do compartilhamento das receitas.</w:t>
+      </w:r>
+    </w:p>
+    <w:p>
+      <w:pPr>
+        <w:ind w:left="720"/>
+      </w:pPr>
+    </w:p>
+    <w:p>
+      <w:pPr>
+        <w:ind w:left="720"/>
+      </w:pPr>
+      <w:r>
+        <w:t xml:space="preserve">Basicamente imaginamos entregar ao usuário uma plataforma onde ele conseguirá filtrar as receitas que deseja através de filtros de região e ingredientes, teremos a disponibilidade do usuário realizar votos em receitas que experimentou queremos também implementar uma área onde o usuário poderá digitar uma data comemorativa ou os ingredientes que deseja e teremos uma integração com o </w:t>
       </w:r>
       <w:proofErr w:type="spellStart"/>
       <w:r>
-        <w:rPr>
-          <w:i/>
-          <w:color w:val="0000FF"/>
-        </w:rPr>
-        <w:t>is</w:t>
+        <w:t>chatGPT</w:t>
       </w:r>
       <w:proofErr w:type="spellEnd"/>
       <w:r>
-        <w:rPr>
-          <w:i/>
-          <w:color w:val="0000FF"/>
-        </w:rPr>
-        <w:t>) modelo(s) de Caso de Uso ele está associado e tudo mais que seja afetado ou influenciado por este documento.]</w:t>
+        <w:t xml:space="preserve"> onde irá retornar para o usuário uma receita referente a isso.</w:t>
       </w:r>
     </w:p>
     <w:p>
@@ -3431,114 +3344,49 @@
     </w:p>
     <w:p>
       <w:pPr>
-        <w:pBdr>
-          <w:top w:val="nil"/>
-          <w:left w:val="nil"/>
-          <w:bottom w:val="nil"/>
-          <w:right w:val="nil"/>
-          <w:between w:val="nil"/>
-        </w:pBdr>
-        <w:spacing w:before="120" w:after="120"/>
-        <w:ind w:left="763"/>
-        <w:rPr>
-          <w:i/>
-          <w:color w:val="0000FF"/>
-        </w:rPr>
-      </w:pPr>
-      <w:r>
-        <w:rPr>
-          <w:i/>
-          <w:color w:val="0000FF"/>
-        </w:rPr>
-        <w:t xml:space="preserve">[Esta subseção fornece as definições de todos os termos, acrônimos e abreviações requeridos para interpretar adequadamente a </w:t>
-      </w:r>
-      <w:r>
-        <w:rPr>
-          <w:b/>
-          <w:i/>
-          <w:color w:val="0000FF"/>
-        </w:rPr>
-        <w:t>SRS</w:t>
-      </w:r>
-      <w:r>
-        <w:rPr>
-          <w:i/>
-          <w:color w:val="0000FF"/>
-        </w:rPr>
-        <w:t>. Essas informações podem ser fornecidas em relação ao Glossário do projeto.</w:t>
-      </w:r>
-    </w:p>
-    <w:p>
-      <w:pPr>
-        <w:pBdr>
-          <w:top w:val="nil"/>
-          <w:left w:val="nil"/>
-          <w:bottom w:val="nil"/>
-          <w:right w:val="nil"/>
-          <w:between w:val="nil"/>
-        </w:pBdr>
-        <w:spacing w:before="120" w:after="120"/>
-        <w:ind w:left="763"/>
-        <w:rPr>
-          <w:i/>
-          <w:color w:val="0000FF"/>
-        </w:rPr>
-      </w:pPr>
-      <w:r>
-        <w:rPr>
-          <w:i/>
-          <w:color w:val="0000FF"/>
-        </w:rPr>
-        <w:t>Se houver palavras especificas atreladas ao projeto listar aqui, deve funcionar como uma espécie de dicionário para os termos e referencias específicos do negócio para que se está realizando o projeto.</w:t>
-      </w:r>
-    </w:p>
-    <w:p>
-      <w:pPr>
-        <w:pBdr>
-          <w:top w:val="nil"/>
-          <w:left w:val="nil"/>
-          <w:bottom w:val="nil"/>
-          <w:right w:val="nil"/>
-          <w:between w:val="nil"/>
-        </w:pBdr>
-        <w:spacing w:before="120" w:after="120"/>
-        <w:ind w:left="763"/>
-        <w:rPr>
-          <w:i/>
-          <w:color w:val="0000FF"/>
-        </w:rPr>
-      </w:pPr>
-      <w:r>
-        <w:rPr>
-          <w:i/>
-          <w:color w:val="0000FF"/>
-        </w:rPr>
-        <w:t>Caso sejam muitas palavras favor verificar com o professor Anderson o documento de glossário para que seja preenchido separadamente a apenas referenciado dentro deste documento da seguinte forma.</w:t>
-      </w:r>
-    </w:p>
-    <w:p>
-      <w:pPr>
-        <w:pBdr>
-          <w:top w:val="nil"/>
-          <w:left w:val="nil"/>
-          <w:bottom w:val="nil"/>
-          <w:right w:val="nil"/>
-          <w:between w:val="nil"/>
-        </w:pBdr>
-        <w:spacing w:before="120" w:after="120"/>
-        <w:ind w:left="763"/>
-        <w:rPr>
-          <w:i/>
-          <w:color w:val="0000FF"/>
-        </w:rPr>
-      </w:pPr>
-      <w:r>
-        <w:rPr>
-          <w:i/>
-          <w:color w:val="0000FF"/>
-        </w:rPr>
-        <w:t>Principais referências se encontram descritas no Glossário.]</w:t>
-      </w:r>
+        <w:ind w:left="720"/>
+      </w:pPr>
+      <w:r>
+        <w:t>CRUD – Este termo é usado para determinar que o aplicativo terá as funções básicas de inserção, atualização, deleção e consulta de dados</w:t>
+      </w:r>
+      <w:r>
+        <w:t>.</w:t>
+      </w:r>
+    </w:p>
+    <w:p>
+      <w:pPr>
+        <w:ind w:left="720"/>
+      </w:pPr>
+    </w:p>
+    <w:p>
+      <w:pPr>
+        <w:ind w:left="720"/>
+      </w:pPr>
+      <w:r>
+        <w:t>API – O termo API</w:t>
+      </w:r>
+      <w:r>
+        <w:t xml:space="preserve"> iremos utilizar para realizar uma integração entre nossa plataforma mobile com a estrutura do aplicativo para realizar as funcionalidades do CRUD</w:t>
+      </w:r>
+      <w:r>
+        <w:t>.</w:t>
+      </w:r>
+    </w:p>
+    <w:p>
+      <w:pPr>
+        <w:pBdr>
+          <w:top w:val="nil"/>
+          <w:left w:val="nil"/>
+          <w:bottom w:val="nil"/>
+          <w:right w:val="nil"/>
+          <w:between w:val="nil"/>
+        </w:pBdr>
+        <w:spacing w:before="120" w:after="120"/>
+        <w:rPr>
+          <w:i/>
+          <w:color w:val="0000FF"/>
+        </w:rPr>
+      </w:pPr>
     </w:p>
     <w:p>
       <w:pPr>
@@ -3556,45 +3404,6 @@
     </w:p>
     <w:p>
       <w:pPr>
-        <w:pBdr>
-          <w:top w:val="nil"/>
-          <w:left w:val="nil"/>
-          <w:bottom w:val="nil"/>
-          <w:right w:val="nil"/>
-          <w:between w:val="nil"/>
-        </w:pBdr>
-        <w:spacing w:before="120" w:after="120"/>
-        <w:ind w:left="763"/>
-        <w:rPr>
-          <w:i/>
-          <w:color w:val="0000FF"/>
-        </w:rPr>
-      </w:pPr>
-      <w:r>
-        <w:rPr>
-          <w:i/>
-          <w:color w:val="0000FF"/>
-        </w:rPr>
-        <w:t xml:space="preserve">[Esta subseção fornece uma lista completa de todos os documentos mencionados em outra parte na </w:t>
-      </w:r>
-      <w:r>
-        <w:rPr>
-          <w:b/>
-          <w:i/>
-          <w:color w:val="0000FF"/>
-        </w:rPr>
-        <w:t>SRS</w:t>
-      </w:r>
-      <w:r>
-        <w:rPr>
-          <w:i/>
-          <w:color w:val="0000FF"/>
-        </w:rPr>
-        <w:t>. Identifique cada documento por título, número do relatório se aplicável, data e organização da publicação. Especifique as origens a partir das quais as referências podem ser obtidas. Essas informações podem ser fornecidas por um anexo ou outro documento.]</w:t>
-      </w:r>
-    </w:p>
-    <w:p>
-      <w:pPr>
         <w:pStyle w:val="Ttulo2"/>
         <w:numPr>
           <w:ilvl w:val="1"/>
@@ -3609,42 +3418,55 @@
     </w:p>
     <w:p>
       <w:pPr>
-        <w:pBdr>
-          <w:top w:val="nil"/>
-          <w:left w:val="nil"/>
-          <w:bottom w:val="nil"/>
-          <w:right w:val="nil"/>
-          <w:between w:val="nil"/>
-        </w:pBdr>
-        <w:spacing w:before="120" w:after="120"/>
-        <w:ind w:left="763"/>
-        <w:rPr>
-          <w:i/>
-          <w:color w:val="0000FF"/>
-        </w:rPr>
-      </w:pPr>
-      <w:r>
-        <w:rPr>
-          <w:i/>
-          <w:color w:val="0000FF"/>
-        </w:rPr>
-        <w:t xml:space="preserve">[Esta subseção descreve o que o restante da </w:t>
-      </w:r>
-      <w:r>
-        <w:rPr>
-          <w:b/>
-          <w:i/>
-          <w:color w:val="0000FF"/>
-        </w:rPr>
-        <w:t>SRS</w:t>
-      </w:r>
-      <w:r>
-        <w:rPr>
-          <w:i/>
-          <w:color w:val="0000FF"/>
-        </w:rPr>
-        <w:t xml:space="preserve"> contém e explica como o documento é organizado.]</w:t>
-      </w:r>
+        <w:ind w:left="720"/>
+      </w:pPr>
+      <w:r>
+        <w:t>Esse documento foi originado em formato de tópicos para viabilizar a visualização. Podendo ser</w:t>
+      </w:r>
+    </w:p>
+    <w:p>
+      <w:pPr>
+        <w:ind w:left="720"/>
+      </w:pPr>
+      <w:r>
+        <w:t>visualizado esses tópicos através da sessão de Índice. Tendo assim o objetivo do documento e o</w:t>
+      </w:r>
+    </w:p>
+    <w:p>
+      <w:pPr>
+        <w:ind w:left="720"/>
+      </w:pPr>
+      <w:r>
+        <w:t>escopo do aplicativo oferecido. Após a introdução temos a visualização dos requisitos sendo eles</w:t>
+      </w:r>
+    </w:p>
+    <w:p>
+      <w:pPr>
+        <w:ind w:left="720"/>
+        <w:rPr>
+          <w:i/>
+          <w:color w:val="0000FF"/>
+        </w:rPr>
+      </w:pPr>
+      <w:r>
+        <w:t>funcionais ou não funcionais</w:t>
+      </w:r>
+      <w:r>
+        <w:rPr>
+          <w:i/>
+          <w:color w:val="0000FF"/>
+        </w:rPr>
+        <w:t>.</w:t>
+      </w:r>
+    </w:p>
+    <w:p>
+      <w:pPr>
+        <w:ind w:left="720"/>
+        <w:rPr>
+          <w:i/>
+          <w:color w:val="0000FF"/>
+        </w:rPr>
+      </w:pPr>
     </w:p>
     <w:p>
       <w:pPr>
@@ -3784,7 +3606,6 @@
           <w:i/>
           <w:color w:val="0000FF"/>
         </w:rPr>
-        <w:lastRenderedPageBreak/>
         <w:t>•</w:t>
       </w:r>
       <w:r>
@@ -3902,6 +3723,7 @@
       </w:pPr>
       <w:bookmarkStart w:id="7" w:name="_Toc129418033"/>
       <w:r>
+        <w:lastRenderedPageBreak/>
         <w:t>Requisitos Específicos</w:t>
       </w:r>
       <w:bookmarkEnd w:id="7"/>
@@ -4329,7 +4151,6 @@
       </w:pPr>
       <w:bookmarkStart w:id="9" w:name="_Toc129418035"/>
       <w:r>
-        <w:lastRenderedPageBreak/>
         <w:t>&lt;Requisito Funcional Um&gt;</w:t>
       </w:r>
       <w:bookmarkEnd w:id="9"/>
@@ -4420,6 +4241,7 @@
           <w:i/>
           <w:color w:val="0000FF"/>
         </w:rPr>
+        <w:lastRenderedPageBreak/>
         <w:t>especifique o tempo de treinamento requerido para um usuário normal e um usuário potente para que se torne produtivo em operações particulares</w:t>
       </w:r>
     </w:p>
@@ -4952,7 +4774,6 @@
       </w:pPr>
       <w:bookmarkStart w:id="12" w:name="_Toc129418038"/>
       <w:r>
-        <w:lastRenderedPageBreak/>
         <w:t>Confiabilidade</w:t>
       </w:r>
       <w:bookmarkEnd w:id="12"/>
@@ -5100,7 +4921,15 @@
           <w:i/>
           <w:color w:val="0000FF"/>
         </w:rPr>
-        <w:t>) — este é, geralmente, especificado em horas, mas pode também ser especificado em dias, meses ou anos.</w:t>
+        <w:t xml:space="preserve">) — este é, geralmente, especificado em horas, mas pode </w:t>
+      </w:r>
+      <w:r>
+        <w:rPr>
+          <w:i/>
+          <w:color w:val="0000FF"/>
+        </w:rPr>
+        <w:lastRenderedPageBreak/>
+        <w:t>também ser especificado em dias, meses ou anos.</w:t>
       </w:r>
     </w:p>
     <w:p>
@@ -5656,7 +5485,6 @@
       </w:pPr>
       <w:bookmarkStart w:id="15" w:name="_Toc129418041"/>
       <w:r>
-        <w:lastRenderedPageBreak/>
         <w:t>&lt;Requisito de Desempenho Um&gt;</w:t>
       </w:r>
       <w:bookmarkEnd w:id="15"/>
@@ -5720,7 +5548,15 @@
           <w:i/>
           <w:color w:val="0000FF"/>
         </w:rPr>
-        <w:t>[Esta seção indica os requisitos que aprimorarão a suportabilidade ou a capacidade de manutenção do sistema que está sendo construído, incluindo padrões de codificação, convenções de nomenclatura, bibliotecas de classe, acesso de manutenção e utilitários de manutenção. Adaptabilidade: Existe algum requisito especial que considere a adaptação do software (incluindo atualizações)? Liste os requisitos para facilidade com que o sistema se adapte a novos ambientes.</w:t>
+        <w:t xml:space="preserve">[Esta seção indica os requisitos que aprimorarão a suportabilidade ou a capacidade de manutenção do sistema que está sendo construído, incluindo padrões de codificação, convenções de nomenclatura, </w:t>
+      </w:r>
+      <w:r>
+        <w:rPr>
+          <w:i/>
+          <w:color w:val="0000FF"/>
+        </w:rPr>
+        <w:lastRenderedPageBreak/>
+        <w:t>bibliotecas de classe, acesso de manutenção e utilitários de manutenção. Adaptabilidade: Existe algum requisito especial que considere a adaptação do software (incluindo atualizações)? Liste os requisitos para facilidade com que o sistema se adapte a novos ambientes.</w:t>
       </w:r>
     </w:p>
     <w:p>
@@ -6122,78 +5958,71 @@
           <w:i/>
           <w:color w:val="0000FF"/>
         </w:rPr>
-        <w:t xml:space="preserve">[Esta seção indica as restrições de design no sistema que está sendo construído. As restrições de design representam decisões de design que foram obrigatórias e às quais deve-se aderir. Os exemplos incluem </w:t>
-      </w:r>
+        <w:t>[Esta seção indica as restrições de design no sistema que está sendo construído. As restrições de design representam decisões de design que foram obrigatórias e às quais deve-se aderir. Os exemplos incluem linguagens de software, requisitos de processo de software, utilização prescrita de ferramentas de desenvolvimento, restrições de arquitetura e design, componentes comprados, bibliotecas de classes e assim por diante.</w:t>
+      </w:r>
+    </w:p>
+    <w:p>
+      <w:pPr>
+        <w:pBdr>
+          <w:top w:val="nil"/>
+          <w:left w:val="nil"/>
+          <w:bottom w:val="nil"/>
+          <w:right w:val="nil"/>
+          <w:between w:val="nil"/>
+        </w:pBdr>
+        <w:spacing w:before="120" w:after="120"/>
+        <w:ind w:left="763"/>
+        <w:rPr>
+          <w:i/>
+          <w:color w:val="0000FF"/>
+        </w:rPr>
+      </w:pPr>
+      <w:r>
+        <w:rPr>
+          <w:i/>
+          <w:color w:val="0000FF"/>
+        </w:rPr>
+        <w:t xml:space="preserve">Deve-se utilizar para adicionar requisitos relativos </w:t>
+      </w:r>
+      <w:proofErr w:type="gramStart"/>
+      <w:r>
+        <w:rPr>
+          <w:i/>
+          <w:color w:val="0000FF"/>
+        </w:rPr>
+        <w:t>a</w:t>
+      </w:r>
+      <w:proofErr w:type="gramEnd"/>
+      <w:r>
+        <w:rPr>
+          <w:i/>
+          <w:color w:val="0000FF"/>
+        </w:rPr>
+        <w:t xml:space="preserve"> arquitetura da aplicação que será desenvolvida, processo de software que será utilizado, linguagens de programação que serão utilizadas, requisitos de design da aplicação, ferramentas e ides de desenvolvimento</w:t>
+      </w:r>
+    </w:p>
+    <w:p>
+      <w:pPr>
+        <w:pBdr>
+          <w:top w:val="nil"/>
+          <w:left w:val="nil"/>
+          <w:bottom w:val="nil"/>
+          <w:right w:val="nil"/>
+          <w:between w:val="nil"/>
+        </w:pBdr>
+        <w:spacing w:before="120" w:after="120"/>
+        <w:ind w:left="763"/>
+        <w:rPr>
+          <w:i/>
+          <w:color w:val="0000FF"/>
+        </w:rPr>
+      </w:pPr>
       <w:r>
         <w:rPr>
           <w:i/>
           <w:color w:val="0000FF"/>
         </w:rPr>
         <w:lastRenderedPageBreak/>
-        <w:t>linguagens de software, requisitos de processo de software, utilização prescrita de ferramentas de desenvolvimento, restrições de arquitetura e design, componentes comprados, bibliotecas de classes e assim por diante.</w:t>
-      </w:r>
-    </w:p>
-    <w:p>
-      <w:pPr>
-        <w:pBdr>
-          <w:top w:val="nil"/>
-          <w:left w:val="nil"/>
-          <w:bottom w:val="nil"/>
-          <w:right w:val="nil"/>
-          <w:between w:val="nil"/>
-        </w:pBdr>
-        <w:spacing w:before="120" w:after="120"/>
-        <w:ind w:left="763"/>
-        <w:rPr>
-          <w:i/>
-          <w:color w:val="0000FF"/>
-        </w:rPr>
-      </w:pPr>
-      <w:r>
-        <w:rPr>
-          <w:i/>
-          <w:color w:val="0000FF"/>
-        </w:rPr>
-        <w:t xml:space="preserve">Deve-se utilizar para adicionar requisitos relativos </w:t>
-      </w:r>
-      <w:proofErr w:type="gramStart"/>
-      <w:r>
-        <w:rPr>
-          <w:i/>
-          <w:color w:val="0000FF"/>
-        </w:rPr>
-        <w:t>a</w:t>
-      </w:r>
-      <w:proofErr w:type="gramEnd"/>
-      <w:r>
-        <w:rPr>
-          <w:i/>
-          <w:color w:val="0000FF"/>
-        </w:rPr>
-        <w:t xml:space="preserve"> arquitetura da aplicação que será desenvolvida, processo de software que será utilizado, linguagens de programação que serão utilizadas, requisitos de design da aplicação, ferramentas e ides de desenvolvimento</w:t>
-      </w:r>
-    </w:p>
-    <w:p>
-      <w:pPr>
-        <w:pBdr>
-          <w:top w:val="nil"/>
-          <w:left w:val="nil"/>
-          <w:bottom w:val="nil"/>
-          <w:right w:val="nil"/>
-          <w:between w:val="nil"/>
-        </w:pBdr>
-        <w:spacing w:before="120" w:after="120"/>
-        <w:ind w:left="763"/>
-        <w:rPr>
-          <w:i/>
-          <w:color w:val="0000FF"/>
-        </w:rPr>
-      </w:pPr>
-      <w:r>
-        <w:rPr>
-          <w:i/>
-          <w:color w:val="0000FF"/>
-        </w:rPr>
         <w:t>Restrições de Design: Existe alguma decisão de design obrigatória que o produto tenha que aderir?</w:t>
       </w:r>
     </w:p>
@@ -6815,7 +6644,6 @@
                 <w:i/>
                 <w:color w:val="0000FF"/>
               </w:rPr>
-              <w:lastRenderedPageBreak/>
               <w:t>UI.0002</w:t>
             </w:r>
           </w:p>
@@ -6974,7 +6802,15 @@
                 <w:i/>
                 <w:color w:val="0000FF"/>
               </w:rPr>
-              <w:t xml:space="preserve"> Contendo os campos X, Y, Z</w:t>
+              <w:t xml:space="preserve"> Contendo os campos X, </w:t>
+            </w:r>
+            <w:r>
+              <w:rPr>
+                <w:i/>
+                <w:color w:val="0000FF"/>
+              </w:rPr>
+              <w:lastRenderedPageBreak/>
+              <w:t>Y, Z</w:t>
             </w:r>
           </w:p>
         </w:tc>
@@ -7001,6 +6837,7 @@
           <w:i/>
           <w:color w:val="0000FF"/>
         </w:rPr>
+        <w:lastRenderedPageBreak/>
         <w:t xml:space="preserve">Descreve os requisitos relacionados às interfaces de usuário que devem ser implementadas pelo software. A intenção desta seção é declarar os requisitos, mas não descrever a própria interface de usuário, porque o design da interface pode sobrepor o processo de obtenção dos requisitos. Isto é particularmente verdadeiro se você estiver usando a prototipagem como parte de seu processo de coleta de requisitos. À medida que você desenvolver os protótipos, é importante capturar os requisitos que se relacionam aos aspectos visuais da interface de usuário. Ou seja, esteja certo </w:t>
       </w:r>
       <w:proofErr w:type="gramStart"/>
@@ -9250,6 +9087,17 @@
       <w:u w:val="single"/>
     </w:rPr>
   </w:style>
+  <w:style w:type="paragraph" w:styleId="PargrafodaLista">
+    <w:name w:val="List Paragraph"/>
+    <w:basedOn w:val="Normal"/>
+    <w:uiPriority w:val="34"/>
+    <w:qFormat/>
+    <w:rsid w:val="00EB47C0"/>
+    <w:pPr>
+      <w:ind w:left="720"/>
+      <w:contextualSpacing/>
+    </w:pPr>
+  </w:style>
 </w:styles>
 </file>
 

</xml_diff>

<commit_message>
Correção de um dos requisitos não funcionais
</commit_message>
<xml_diff>
--- a/Documentação/Projeto Integrador - Especificação Requisitos.docx
+++ b/Documentação/Projeto Integrador - Especificação Requisitos.docx
@@ -779,7 +779,7 @@
           </w:r>
         </w:sdtContent>
       </w:sdt>
-      <w:hyperlink w:anchor="_Toc130028282" w:history="1">
+      <w:hyperlink w:anchor="_Toc130239209" w:history="1">
         <w:r>
           <w:rPr>
             <w:rStyle w:val="Hyperlink"/>
@@ -822,7 +822,7 @@
             <w:noProof/>
             <w:webHidden/>
           </w:rPr>
-          <w:instrText xml:space="preserve"> PAGEREF _Toc130028282 \h </w:instrText>
+          <w:instrText xml:space="preserve"> PAGEREF _Toc130239209 \h </w:instrText>
         </w:r>
         <w:r>
           <w:rPr>
@@ -867,7 +867,7 @@
           <w:szCs w:val="24"/>
         </w:rPr>
       </w:pPr>
-      <w:hyperlink w:anchor="_Toc130028283" w:history="1">
+      <w:hyperlink w:anchor="_Toc130239210" w:history="1">
         <w:r>
           <w:rPr>
             <w:rStyle w:val="Hyperlink"/>
@@ -910,7 +910,7 @@
             <w:noProof/>
             <w:webHidden/>
           </w:rPr>
-          <w:instrText xml:space="preserve"> PAGEREF _Toc130028283 \h </w:instrText>
+          <w:instrText xml:space="preserve"> PAGEREF _Toc130239210 \h </w:instrText>
         </w:r>
         <w:r>
           <w:rPr>
@@ -955,7 +955,7 @@
           <w:szCs w:val="24"/>
         </w:rPr>
       </w:pPr>
-      <w:hyperlink w:anchor="_Toc130028284" w:history="1">
+      <w:hyperlink w:anchor="_Toc130239211" w:history="1">
         <w:r>
           <w:rPr>
             <w:rStyle w:val="Hyperlink"/>
@@ -998,7 +998,7 @@
             <w:noProof/>
             <w:webHidden/>
           </w:rPr>
-          <w:instrText xml:space="preserve"> PAGEREF _Toc130028284 \h </w:instrText>
+          <w:instrText xml:space="preserve"> PAGEREF _Toc130239211 \h </w:instrText>
         </w:r>
         <w:r>
           <w:rPr>
@@ -1043,7 +1043,7 @@
           <w:szCs w:val="24"/>
         </w:rPr>
       </w:pPr>
-      <w:hyperlink w:anchor="_Toc130028285" w:history="1">
+      <w:hyperlink w:anchor="_Toc130239212" w:history="1">
         <w:r>
           <w:rPr>
             <w:rStyle w:val="Hyperlink"/>
@@ -1086,7 +1086,7 @@
             <w:noProof/>
             <w:webHidden/>
           </w:rPr>
-          <w:instrText xml:space="preserve"> PAGEREF _Toc130028285 \h </w:instrText>
+          <w:instrText xml:space="preserve"> PAGEREF _Toc130239212 \h </w:instrText>
         </w:r>
         <w:r>
           <w:rPr>
@@ -1131,7 +1131,7 @@
           <w:szCs w:val="24"/>
         </w:rPr>
       </w:pPr>
-      <w:hyperlink w:anchor="_Toc130028286" w:history="1">
+      <w:hyperlink w:anchor="_Toc130239213" w:history="1">
         <w:r>
           <w:rPr>
             <w:rStyle w:val="Hyperlink"/>
@@ -1174,7 +1174,7 @@
             <w:noProof/>
             <w:webHidden/>
           </w:rPr>
-          <w:instrText xml:space="preserve"> PAGEREF _Toc130028286 \h </w:instrText>
+          <w:instrText xml:space="preserve"> PAGEREF _Toc130239213 \h </w:instrText>
         </w:r>
         <w:r>
           <w:rPr>
@@ -1219,7 +1219,7 @@
           <w:szCs w:val="24"/>
         </w:rPr>
       </w:pPr>
-      <w:hyperlink w:anchor="_Toc130028287" w:history="1">
+      <w:hyperlink w:anchor="_Toc130239214" w:history="1">
         <w:r>
           <w:rPr>
             <w:rStyle w:val="Hyperlink"/>
@@ -1262,7 +1262,7 @@
             <w:noProof/>
             <w:webHidden/>
           </w:rPr>
-          <w:instrText xml:space="preserve"> PAGEREF _Toc130028287 \h </w:instrText>
+          <w:instrText xml:space="preserve"> PAGEREF _Toc130239214 \h </w:instrText>
         </w:r>
         <w:r>
           <w:rPr>
@@ -1307,7 +1307,7 @@
           <w:szCs w:val="24"/>
         </w:rPr>
       </w:pPr>
-      <w:hyperlink w:anchor="_Toc130028288" w:history="1">
+      <w:hyperlink w:anchor="_Toc130239215" w:history="1">
         <w:r>
           <w:rPr>
             <w:rStyle w:val="Hyperlink"/>
@@ -1350,7 +1350,7 @@
             <w:noProof/>
             <w:webHidden/>
           </w:rPr>
-          <w:instrText xml:space="preserve"> PAGEREF _Toc130028288 \h </w:instrText>
+          <w:instrText xml:space="preserve"> PAGEREF _Toc130239215 \h </w:instrText>
         </w:r>
         <w:r>
           <w:rPr>
@@ -1395,7 +1395,7 @@
           <w:szCs w:val="24"/>
         </w:rPr>
       </w:pPr>
-      <w:hyperlink w:anchor="_Toc130028289" w:history="1">
+      <w:hyperlink w:anchor="_Toc130239216" w:history="1">
         <w:r>
           <w:rPr>
             <w:rStyle w:val="Hyperlink"/>
@@ -1438,7 +1438,7 @@
             <w:noProof/>
             <w:webHidden/>
           </w:rPr>
-          <w:instrText xml:space="preserve"> PAGEREF _Toc130028289 \h </w:instrText>
+          <w:instrText xml:space="preserve"> PAGEREF _Toc130239216 \h </w:instrText>
         </w:r>
         <w:r>
           <w:rPr>
@@ -1483,7 +1483,7 @@
           <w:szCs w:val="24"/>
         </w:rPr>
       </w:pPr>
-      <w:hyperlink w:anchor="_Toc130028290" w:history="1">
+      <w:hyperlink w:anchor="_Toc130239217" w:history="1">
         <w:r>
           <w:rPr>
             <w:rStyle w:val="Hyperlink"/>
@@ -1526,7 +1526,7 @@
             <w:noProof/>
             <w:webHidden/>
           </w:rPr>
-          <w:instrText xml:space="preserve"> PAGEREF _Toc130028290 \h </w:instrText>
+          <w:instrText xml:space="preserve"> PAGEREF _Toc130239217 \h </w:instrText>
         </w:r>
         <w:r>
           <w:rPr>
@@ -1571,7 +1571,7 @@
           <w:szCs w:val="24"/>
         </w:rPr>
       </w:pPr>
-      <w:hyperlink w:anchor="_Toc130028291" w:history="1">
+      <w:hyperlink w:anchor="_Toc130239218" w:history="1">
         <w:r>
           <w:rPr>
             <w:rStyle w:val="Hyperlink"/>
@@ -1614,7 +1614,7 @@
             <w:noProof/>
             <w:webHidden/>
           </w:rPr>
-          <w:instrText xml:space="preserve"> PAGEREF _Toc130028291 \h </w:instrText>
+          <w:instrText xml:space="preserve"> PAGEREF _Toc130239218 \h </w:instrText>
         </w:r>
         <w:r>
           <w:rPr>
@@ -1659,7 +1659,7 @@
           <w:szCs w:val="24"/>
         </w:rPr>
       </w:pPr>
-      <w:hyperlink w:anchor="_Toc130028292" w:history="1">
+      <w:hyperlink w:anchor="_Toc130239219" w:history="1">
         <w:r>
           <w:rPr>
             <w:rStyle w:val="Hyperlink"/>
@@ -1702,7 +1702,7 @@
             <w:noProof/>
             <w:webHidden/>
           </w:rPr>
-          <w:instrText xml:space="preserve"> PAGEREF _Toc130028292 \h </w:instrText>
+          <w:instrText xml:space="preserve"> PAGEREF _Toc130239219 \h </w:instrText>
         </w:r>
         <w:r>
           <w:rPr>
@@ -1747,7 +1747,7 @@
           <w:szCs w:val="24"/>
         </w:rPr>
       </w:pPr>
-      <w:hyperlink w:anchor="_Toc130028293" w:history="1">
+      <w:hyperlink w:anchor="_Toc130239220" w:history="1">
         <w:r>
           <w:rPr>
             <w:rStyle w:val="Hyperlink"/>
@@ -1790,7 +1790,7 @@
             <w:noProof/>
             <w:webHidden/>
           </w:rPr>
-          <w:instrText xml:space="preserve"> PAGEREF _Toc130028293 \h </w:instrText>
+          <w:instrText xml:space="preserve"> PAGEREF _Toc130239220 \h </w:instrText>
         </w:r>
         <w:r>
           <w:rPr>
@@ -1835,7 +1835,7 @@
           <w:szCs w:val="24"/>
         </w:rPr>
       </w:pPr>
-      <w:hyperlink w:anchor="_Toc130028294" w:history="1">
+      <w:hyperlink w:anchor="_Toc130239221" w:history="1">
         <w:r>
           <w:rPr>
             <w:rStyle w:val="Hyperlink"/>
@@ -1878,7 +1878,7 @@
             <w:noProof/>
             <w:webHidden/>
           </w:rPr>
-          <w:instrText xml:space="preserve"> PAGEREF _Toc130028294 \h </w:instrText>
+          <w:instrText xml:space="preserve"> PAGEREF _Toc130239221 \h </w:instrText>
         </w:r>
         <w:r>
           <w:rPr>
@@ -1923,7 +1923,7 @@
           <w:szCs w:val="24"/>
         </w:rPr>
       </w:pPr>
-      <w:hyperlink w:anchor="_Toc130028295" w:history="1">
+      <w:hyperlink w:anchor="_Toc130239222" w:history="1">
         <w:r>
           <w:rPr>
             <w:rStyle w:val="Hyperlink"/>
@@ -1966,7 +1966,7 @@
             <w:noProof/>
             <w:webHidden/>
           </w:rPr>
-          <w:instrText xml:space="preserve"> PAGEREF _Toc130028295 \h </w:instrText>
+          <w:instrText xml:space="preserve"> PAGEREF _Toc130239222 \h </w:instrText>
         </w:r>
         <w:r>
           <w:rPr>
@@ -2011,7 +2011,7 @@
           <w:szCs w:val="24"/>
         </w:rPr>
       </w:pPr>
-      <w:hyperlink w:anchor="_Toc130028296" w:history="1">
+      <w:hyperlink w:anchor="_Toc130239223" w:history="1">
         <w:r>
           <w:rPr>
             <w:rStyle w:val="Hyperlink"/>
@@ -2054,7 +2054,7 @@
             <w:noProof/>
             <w:webHidden/>
           </w:rPr>
-          <w:instrText xml:space="preserve"> PAGEREF _Toc130028296 \h </w:instrText>
+          <w:instrText xml:space="preserve"> PAGEREF _Toc130239223 \h </w:instrText>
         </w:r>
         <w:r>
           <w:rPr>
@@ -2099,7 +2099,7 @@
           <w:szCs w:val="24"/>
         </w:rPr>
       </w:pPr>
-      <w:hyperlink w:anchor="_Toc130028297" w:history="1">
+      <w:hyperlink w:anchor="_Toc130239224" w:history="1">
         <w:r>
           <w:rPr>
             <w:rStyle w:val="Hyperlink"/>
@@ -2142,7 +2142,7 @@
             <w:noProof/>
             <w:webHidden/>
           </w:rPr>
-          <w:instrText xml:space="preserve"> PAGEREF _Toc130028297 \h </w:instrText>
+          <w:instrText xml:space="preserve"> PAGEREF _Toc130239224 \h </w:instrText>
         </w:r>
         <w:r>
           <w:rPr>
@@ -2187,7 +2187,7 @@
           <w:szCs w:val="24"/>
         </w:rPr>
       </w:pPr>
-      <w:hyperlink w:anchor="_Toc130028298" w:history="1">
+      <w:hyperlink w:anchor="_Toc130239225" w:history="1">
         <w:r>
           <w:rPr>
             <w:rStyle w:val="Hyperlink"/>
@@ -2230,7 +2230,7 @@
             <w:noProof/>
             <w:webHidden/>
           </w:rPr>
-          <w:instrText xml:space="preserve"> PAGEREF _Toc130028298 \h </w:instrText>
+          <w:instrText xml:space="preserve"> PAGEREF _Toc130239225 \h </w:instrText>
         </w:r>
         <w:r>
           <w:rPr>
@@ -2275,7 +2275,7 @@
           <w:szCs w:val="24"/>
         </w:rPr>
       </w:pPr>
-      <w:hyperlink w:anchor="_Toc130028299" w:history="1">
+      <w:hyperlink w:anchor="_Toc130239226" w:history="1">
         <w:r>
           <w:rPr>
             <w:rStyle w:val="Hyperlink"/>
@@ -2318,7 +2318,7 @@
             <w:noProof/>
             <w:webHidden/>
           </w:rPr>
-          <w:instrText xml:space="preserve"> PAGEREF _Toc130028299 \h </w:instrText>
+          <w:instrText xml:space="preserve"> PAGEREF _Toc130239226 \h </w:instrText>
         </w:r>
         <w:r>
           <w:rPr>
@@ -2363,7 +2363,7 @@
           <w:szCs w:val="24"/>
         </w:rPr>
       </w:pPr>
-      <w:hyperlink w:anchor="_Toc130028300" w:history="1">
+      <w:hyperlink w:anchor="_Toc130239227" w:history="1">
         <w:r>
           <w:rPr>
             <w:rStyle w:val="Hyperlink"/>
@@ -2406,7 +2406,7 @@
             <w:noProof/>
             <w:webHidden/>
           </w:rPr>
-          <w:instrText xml:space="preserve"> PAGEREF _Toc130028300 \h </w:instrText>
+          <w:instrText xml:space="preserve"> PAGEREF _Toc130239227 \h </w:instrText>
         </w:r>
         <w:r>
           <w:rPr>
@@ -2451,7 +2451,7 @@
           <w:szCs w:val="24"/>
         </w:rPr>
       </w:pPr>
-      <w:hyperlink w:anchor="_Toc130028301" w:history="1">
+      <w:hyperlink w:anchor="_Toc130239228" w:history="1">
         <w:r>
           <w:rPr>
             <w:rStyle w:val="Hyperlink"/>
@@ -2494,7 +2494,7 @@
             <w:noProof/>
             <w:webHidden/>
           </w:rPr>
-          <w:instrText xml:space="preserve"> PAGEREF _Toc130028301 \h </w:instrText>
+          <w:instrText xml:space="preserve"> PAGEREF _Toc130239228 \h </w:instrText>
         </w:r>
         <w:r>
           <w:rPr>
@@ -2539,7 +2539,7 @@
           <w:szCs w:val="24"/>
         </w:rPr>
       </w:pPr>
-      <w:hyperlink w:anchor="_Toc130028302" w:history="1">
+      <w:hyperlink w:anchor="_Toc130239229" w:history="1">
         <w:r>
           <w:rPr>
             <w:rStyle w:val="Hyperlink"/>
@@ -2582,7 +2582,7 @@
             <w:noProof/>
             <w:webHidden/>
           </w:rPr>
-          <w:instrText xml:space="preserve"> PAGEREF _Toc130028302 \h </w:instrText>
+          <w:instrText xml:space="preserve"> PAGEREF _Toc130239229 \h </w:instrText>
         </w:r>
         <w:r>
           <w:rPr>
@@ -2627,7 +2627,7 @@
           <w:szCs w:val="24"/>
         </w:rPr>
       </w:pPr>
-      <w:hyperlink w:anchor="_Toc130028303" w:history="1">
+      <w:hyperlink w:anchor="_Toc130239230" w:history="1">
         <w:r>
           <w:rPr>
             <w:rStyle w:val="Hyperlink"/>
@@ -2670,7 +2670,7 @@
             <w:noProof/>
             <w:webHidden/>
           </w:rPr>
-          <w:instrText xml:space="preserve"> PAGEREF _Toc130028303 \h </w:instrText>
+          <w:instrText xml:space="preserve"> PAGEREF _Toc130239230 \h </w:instrText>
         </w:r>
         <w:r>
           <w:rPr>
@@ -2715,7 +2715,7 @@
           <w:szCs w:val="24"/>
         </w:rPr>
       </w:pPr>
-      <w:hyperlink w:anchor="_Toc130028304" w:history="1">
+      <w:hyperlink w:anchor="_Toc130239231" w:history="1">
         <w:r>
           <w:rPr>
             <w:rStyle w:val="Hyperlink"/>
@@ -2737,7 +2737,7 @@
             <w:rStyle w:val="Hyperlink"/>
             <w:noProof/>
           </w:rPr>
-          <w:t>RNF002 – Aplicação Android</w:t>
+          <w:t>RNF003 – Aplicação Android</w:t>
         </w:r>
         <w:r>
           <w:rPr>
@@ -2758,7 +2758,7 @@
             <w:noProof/>
             <w:webHidden/>
           </w:rPr>
-          <w:instrText xml:space="preserve"> PAGEREF _Toc130028304 \h </w:instrText>
+          <w:instrText xml:space="preserve"> PAGEREF _Toc130239231 \h </w:instrText>
         </w:r>
         <w:r>
           <w:rPr>
@@ -2803,7 +2803,7 @@
           <w:szCs w:val="24"/>
         </w:rPr>
       </w:pPr>
-      <w:hyperlink w:anchor="_Toc130028305" w:history="1">
+      <w:hyperlink w:anchor="_Toc130239232" w:history="1">
         <w:r>
           <w:rPr>
             <w:rStyle w:val="Hyperlink"/>
@@ -2825,7 +2825,7 @@
             <w:rStyle w:val="Hyperlink"/>
             <w:noProof/>
           </w:rPr>
-          <w:t>RNF003 – Aplicação IOS</w:t>
+          <w:t>RNF004 – Aplicação IOS</w:t>
         </w:r>
         <w:r>
           <w:rPr>
@@ -2846,7 +2846,7 @@
             <w:noProof/>
             <w:webHidden/>
           </w:rPr>
-          <w:instrText xml:space="preserve"> PAGEREF _Toc130028305 \h </w:instrText>
+          <w:instrText xml:space="preserve"> PAGEREF _Toc130239232 \h </w:instrText>
         </w:r>
         <w:r>
           <w:rPr>
@@ -2900,7 +2900,7 @@
           <w:numId w:val="2"/>
         </w:numPr>
       </w:pPr>
-      <w:bookmarkStart w:id="0" w:name="_Toc130028282"/>
+      <w:bookmarkStart w:id="0" w:name="_Toc130239209"/>
       <w:r>
         <w:t>Introdução</w:t>
       </w:r>
@@ -2914,7 +2914,7 @@
           <w:numId w:val="2"/>
         </w:numPr>
       </w:pPr>
-      <w:bookmarkStart w:id="1" w:name="_Toc130028283"/>
+      <w:bookmarkStart w:id="1" w:name="_Toc130239210"/>
       <w:r>
         <w:t>Objetivo</w:t>
       </w:r>
@@ -2936,7 +2936,7 @@
           <w:numId w:val="2"/>
         </w:numPr>
       </w:pPr>
-      <w:bookmarkStart w:id="2" w:name="_Toc130028284"/>
+      <w:bookmarkStart w:id="2" w:name="_Toc130239211"/>
       <w:r>
         <w:t>Escopo</w:t>
       </w:r>
@@ -2982,7 +2982,7 @@
           <w:numId w:val="2"/>
         </w:numPr>
       </w:pPr>
-      <w:bookmarkStart w:id="3" w:name="_Toc130028285"/>
+      <w:bookmarkStart w:id="3" w:name="_Toc130239212"/>
       <w:r>
         <w:t>Definições, Acrônimos e Abreviações</w:t>
       </w:r>
@@ -3042,7 +3042,7 @@
           <w:numId w:val="2"/>
         </w:numPr>
       </w:pPr>
-      <w:bookmarkStart w:id="4" w:name="_Toc130028286"/>
+      <w:bookmarkStart w:id="4" w:name="_Toc130239213"/>
       <w:r>
         <w:t>Referências</w:t>
       </w:r>
@@ -3056,7 +3056,7 @@
           <w:numId w:val="2"/>
         </w:numPr>
       </w:pPr>
-      <w:bookmarkStart w:id="5" w:name="_Toc130028287"/>
+      <w:bookmarkStart w:id="5" w:name="_Toc130239214"/>
       <w:r>
         <w:t>Visão Geral</w:t>
       </w:r>
@@ -3122,7 +3122,7 @@
           <w:numId w:val="2"/>
         </w:numPr>
       </w:pPr>
-      <w:bookmarkStart w:id="6" w:name="_Toc130028288"/>
+      <w:bookmarkStart w:id="6" w:name="_Toc130239215"/>
       <w:r>
         <w:t>Descrição Geral</w:t>
       </w:r>
@@ -3272,7 +3272,7 @@
           <w:numId w:val="2"/>
         </w:numPr>
       </w:pPr>
-      <w:bookmarkStart w:id="7" w:name="_Toc130028289"/>
+      <w:bookmarkStart w:id="7" w:name="_Toc130239216"/>
       <w:r>
         <w:t>Requisitos Específicos</w:t>
       </w:r>
@@ -3289,7 +3289,7 @@
           <w:numId w:val="2"/>
         </w:numPr>
       </w:pPr>
-      <w:bookmarkStart w:id="8" w:name="_Toc130028290"/>
+      <w:bookmarkStart w:id="8" w:name="_Toc130239217"/>
       <w:r>
         <w:t>Funcionalidade</w:t>
       </w:r>
@@ -3303,12 +3303,9 @@
           <w:numId w:val="2"/>
         </w:numPr>
       </w:pPr>
-      <w:bookmarkStart w:id="9" w:name="_Toc130028291"/>
-      <w:r>
-        <w:t>RQF001 – Manter usuário</w:t>
-      </w:r>
-      <w:r>
-        <w:t>s</w:t>
+      <w:bookmarkStart w:id="9" w:name="_Toc130239218"/>
+      <w:r>
+        <w:t>RQF001 – Manter usuários</w:t>
       </w:r>
       <w:bookmarkEnd w:id="9"/>
     </w:p>
@@ -3328,12 +3325,9 @@
           <w:numId w:val="2"/>
         </w:numPr>
       </w:pPr>
-      <w:bookmarkStart w:id="10" w:name="_Toc130028292"/>
-      <w:r>
-        <w:t>RQF002 – Manter receita</w:t>
-      </w:r>
-      <w:r>
-        <w:t>s</w:t>
+      <w:bookmarkStart w:id="10" w:name="_Toc130239219"/>
+      <w:r>
+        <w:t>RQF002 – Manter receitas</w:t>
       </w:r>
       <w:bookmarkEnd w:id="10"/>
     </w:p>
@@ -3353,7 +3347,7 @@
           <w:numId w:val="2"/>
         </w:numPr>
       </w:pPr>
-      <w:bookmarkStart w:id="11" w:name="_Toc130028293"/>
+      <w:bookmarkStart w:id="11" w:name="_Toc130239220"/>
       <w:r>
         <w:t>RQF003 – Manter ingredientes</w:t>
       </w:r>
@@ -3375,7 +3369,7 @@
           <w:numId w:val="2"/>
         </w:numPr>
       </w:pPr>
-      <w:bookmarkStart w:id="12" w:name="_Toc130028294"/>
+      <w:bookmarkStart w:id="12" w:name="_Toc130239221"/>
       <w:r>
         <w:t>RQF004 – Consultar receitas por ingredientes</w:t>
       </w:r>
@@ -3397,7 +3391,7 @@
           <w:numId w:val="2"/>
         </w:numPr>
       </w:pPr>
-      <w:bookmarkStart w:id="13" w:name="_Toc130028295"/>
+      <w:bookmarkStart w:id="13" w:name="_Toc130239222"/>
       <w:r>
         <w:t>RQF005 – Salvar receitas</w:t>
       </w:r>
@@ -3425,7 +3419,7 @@
         </w:numPr>
         <w:ind w:left="720" w:hanging="720"/>
       </w:pPr>
-      <w:bookmarkStart w:id="14" w:name="_Toc130028296"/>
+      <w:bookmarkStart w:id="14" w:name="_Toc130239223"/>
       <w:r>
         <w:t>Utilidade</w:t>
       </w:r>
@@ -3443,7 +3437,7 @@
         </w:numPr>
         <w:ind w:left="720" w:hanging="720"/>
       </w:pPr>
-      <w:bookmarkStart w:id="15" w:name="_Toc130028297"/>
+      <w:bookmarkStart w:id="15" w:name="_Toc130239224"/>
       <w:r>
         <w:t>RQF006 – Integração com o Google</w:t>
       </w:r>
@@ -3466,7 +3460,7 @@
         </w:numPr>
         <w:ind w:left="720" w:hanging="720"/>
       </w:pPr>
-      <w:bookmarkStart w:id="16" w:name="_Toc130028298"/>
+      <w:bookmarkStart w:id="16" w:name="_Toc130239225"/>
       <w:r>
         <w:t>RQF00</w:t>
       </w:r>
@@ -3522,7 +3516,7 @@
           <w:numId w:val="2"/>
         </w:numPr>
       </w:pPr>
-      <w:bookmarkStart w:id="17" w:name="_Toc130028299"/>
+      <w:bookmarkStart w:id="17" w:name="_Toc130239226"/>
       <w:r>
         <w:t>Confiabilidade</w:t>
       </w:r>
@@ -3540,7 +3534,7 @@
         </w:numPr>
         <w:ind w:left="720" w:hanging="720"/>
       </w:pPr>
-      <w:bookmarkStart w:id="18" w:name="_Toc130028300"/>
+      <w:bookmarkStart w:id="18" w:name="_Toc130239227"/>
       <w:r>
         <w:t>RNF001 – Manutenção</w:t>
       </w:r>
@@ -3562,7 +3556,7 @@
           <w:numId w:val="2"/>
         </w:numPr>
       </w:pPr>
-      <w:bookmarkStart w:id="19" w:name="_Toc130028301"/>
+      <w:bookmarkStart w:id="19" w:name="_Toc130239228"/>
       <w:r>
         <w:t>Desempenho</w:t>
       </w:r>
@@ -3577,7 +3571,7 @@
         </w:numPr>
         <w:ind w:left="720" w:hanging="720"/>
       </w:pPr>
-      <w:bookmarkStart w:id="20" w:name="_Toc130028302"/>
+      <w:bookmarkStart w:id="20" w:name="_Toc130239229"/>
       <w:r>
         <w:t xml:space="preserve">RNF002 – Tempo de integração </w:t>
       </w:r>
@@ -3607,7 +3601,7 @@
           <w:numId w:val="2"/>
         </w:numPr>
       </w:pPr>
-      <w:bookmarkStart w:id="21" w:name="_Toc130028303"/>
+      <w:bookmarkStart w:id="21" w:name="_Toc130239230"/>
       <w:r>
         <w:t>Suportabilidade</w:t>
       </w:r>
@@ -3625,9 +3619,15 @@
         </w:numPr>
         <w:ind w:left="720" w:hanging="720"/>
       </w:pPr>
-      <w:bookmarkStart w:id="22" w:name="_Toc130028304"/>
-      <w:r>
-        <w:t>RNF002 – Aplicação Android</w:t>
+      <w:bookmarkStart w:id="22" w:name="_Toc130239231"/>
+      <w:r>
+        <w:t>RNF00</w:t>
+      </w:r>
+      <w:r>
+        <w:t>3</w:t>
+      </w:r>
+      <w:r>
+        <w:t xml:space="preserve"> – Aplicação Android</w:t>
       </w:r>
       <w:bookmarkEnd w:id="22"/>
     </w:p>
@@ -3648,12 +3648,12 @@
         </w:numPr>
         <w:ind w:left="720" w:hanging="720"/>
       </w:pPr>
-      <w:bookmarkStart w:id="23" w:name="_Toc130028305"/>
+      <w:bookmarkStart w:id="23" w:name="_Toc130239232"/>
       <w:r>
         <w:t>RNF00</w:t>
       </w:r>
       <w:r>
-        <w:t>3</w:t>
+        <w:t>4</w:t>
       </w:r>
       <w:r>
         <w:t xml:space="preserve"> – Aplicação IOS</w:t>

</xml_diff>

<commit_message>
Finalização da especificação de requisitos
</commit_message>
<xml_diff>
--- a/Documentação/Projeto Integrador - Especificação Requisitos.docx
+++ b/Documentação/Projeto Integrador - Especificação Requisitos.docx
@@ -769,7 +769,6 @@
             <w:docPartUnique/>
           </w:docPartObj>
         </w:sdtPr>
-        <w:sdtEndPr/>
         <w:sdtContent>
           <w:r>
             <w:instrText xml:space="preserve"> TOC \h \u \z </w:instrText>
@@ -2962,16 +2961,11 @@
       <w:r>
         <w:t xml:space="preserve">Basicamente imaginamos entregar ao usuário uma plataforma onde ele conseguirá filtrar as receitas que deseja através de filtros de região e ingredientes, teremos a disponibilidade do usuário realizar votos em receitas que experimentou queremos também implementar uma área onde o usuário poderá digitar uma data comemorativa ou os ingredientes que deseja e teremos uma integração com o </w:t>
       </w:r>
-      <w:proofErr w:type="spellStart"/>
       <w:r>
         <w:t>C</w:t>
       </w:r>
       <w:r>
-        <w:t>hatGPT</w:t>
-      </w:r>
-      <w:proofErr w:type="spellEnd"/>
-      <w:r>
-        <w:t xml:space="preserve"> onde irá retornar para o usuário uma receita referente a isso.</w:t>
+        <w:t>hatGPT onde irá retornar para o usuário uma receita referente a isso.</w:t>
       </w:r>
     </w:p>
     <w:p>
@@ -3439,7 +3433,19 @@
       </w:pPr>
       <w:bookmarkStart w:id="15" w:name="_Toc130239224"/>
       <w:r>
-        <w:t>RQF006 – Integração com o Google</w:t>
+        <w:t>R</w:t>
+      </w:r>
+      <w:r>
+        <w:t>NF</w:t>
+      </w:r>
+      <w:r>
+        <w:t>00</w:t>
+      </w:r>
+      <w:r>
+        <w:t>1</w:t>
+      </w:r>
+      <w:r>
+        <w:t xml:space="preserve"> – Integração com o Google</w:t>
       </w:r>
       <w:bookmarkEnd w:id="15"/>
     </w:p>
@@ -3462,15 +3468,20 @@
       </w:pPr>
       <w:bookmarkStart w:id="16" w:name="_Toc130239225"/>
       <w:r>
-        <w:t>RQF00</w:t>
-      </w:r>
-      <w:r>
-        <w:t>7</w:t>
+        <w:t>R</w:t>
+      </w:r>
+      <w:r>
+        <w:t>N</w:t>
+      </w:r>
+      <w:r>
+        <w:t>F00</w:t>
+      </w:r>
+      <w:r>
+        <w:t>2</w:t>
       </w:r>
       <w:r>
         <w:t xml:space="preserve"> – Integração com o </w:t>
       </w:r>
-      <w:proofErr w:type="spellStart"/>
       <w:r>
         <w:t>C</w:t>
       </w:r>
@@ -3478,7 +3489,6 @@
         <w:t>hatGPT</w:t>
       </w:r>
       <w:bookmarkEnd w:id="16"/>
-      <w:proofErr w:type="spellEnd"/>
     </w:p>
     <w:p>
       <w:pPr>
@@ -3487,14 +3497,12 @@
       <w:r>
         <w:t xml:space="preserve">O aplicativo deverá permitir o usuário realizar consultas de receitas para determinadas datas comemorativas através da ferramenta </w:t>
       </w:r>
-      <w:proofErr w:type="spellStart"/>
       <w:r>
         <w:t>C</w:t>
       </w:r>
       <w:r>
         <w:t>hatGPT</w:t>
       </w:r>
-      <w:proofErr w:type="spellEnd"/>
       <w:r>
         <w:t>;</w:t>
       </w:r>
@@ -3536,7 +3544,13 @@
       </w:pPr>
       <w:bookmarkStart w:id="18" w:name="_Toc130239227"/>
       <w:r>
-        <w:t>RNF001 – Manutenção</w:t>
+        <w:t>RNF00</w:t>
+      </w:r>
+      <w:r>
+        <w:t>3</w:t>
+      </w:r>
+      <w:r>
+        <w:t xml:space="preserve"> – Manutenção</w:t>
       </w:r>
       <w:bookmarkEnd w:id="18"/>
     </w:p>
@@ -3573,9 +3587,14 @@
       </w:pPr>
       <w:bookmarkStart w:id="20" w:name="_Toc130239229"/>
       <w:r>
-        <w:t xml:space="preserve">RNF002 – Tempo de integração </w:t>
-      </w:r>
-      <w:proofErr w:type="spellStart"/>
+        <w:t>RNF00</w:t>
+      </w:r>
+      <w:r>
+        <w:t>4</w:t>
+      </w:r>
+      <w:r>
+        <w:t xml:space="preserve"> – Tempo de integração </w:t>
+      </w:r>
       <w:r>
         <w:t>C</w:t>
       </w:r>
@@ -3583,7 +3602,6 @@
         <w:t>hatGPT</w:t>
       </w:r>
       <w:bookmarkEnd w:id="20"/>
-      <w:proofErr w:type="spellEnd"/>
     </w:p>
     <w:p>
       <w:pPr>
@@ -3624,7 +3642,7 @@
         <w:t>RNF00</w:t>
       </w:r>
       <w:r>
-        <w:t>3</w:t>
+        <w:t>5</w:t>
       </w:r>
       <w:r>
         <w:t xml:space="preserve"> – Aplicação Android</w:t>
@@ -3653,7 +3671,7 @@
         <w:t>RNF00</w:t>
       </w:r>
       <w:r>
-        <w:t>4</w:t>
+        <w:t>6</w:t>
       </w:r>
       <w:r>
         <w:t xml:space="preserve"> – Aplicação IOS</w:t>

</xml_diff>

<commit_message>
Atualização da especificação de requisitos
</commit_message>
<xml_diff>
--- a/Documentação/Projeto Integrador - Especificação Requisitos.docx
+++ b/Documentação/Projeto Integrador - Especificação Requisitos.docx
@@ -786,8 +786,10 @@
         <w:rPr>
           <w:rFonts w:asciiTheme="minorHAnsi" w:eastAsiaTheme="minorEastAsia" w:hAnsiTheme="minorHAnsi" w:cstheme="minorBidi"/>
           <w:noProof/>
+          <w:kern w:val="2"/>
           <w:sz w:val="24"/>
           <w:szCs w:val="24"/>
+          <w14:ligatures w14:val="standardContextual"/>
         </w:rPr>
       </w:pPr>
       <w:r>
@@ -801,6 +803,7 @@
             <w:docPartUnique/>
           </w:docPartObj>
         </w:sdtPr>
+        <w:sdtEndPr/>
         <w:sdtContent>
           <w:r>
             <w:instrText xml:space="preserve"> TOC \h \u \z </w:instrText>
@@ -810,7 +813,7 @@
           </w:r>
         </w:sdtContent>
       </w:sdt>
-      <w:hyperlink w:anchor="_Toc130239209" w:history="1">
+      <w:hyperlink w:anchor="_Toc132656284" w:history="1">
         <w:r>
           <w:rPr>
             <w:rStyle w:val="Hyperlink"/>
@@ -822,8 +825,10 @@
           <w:rPr>
             <w:rFonts w:asciiTheme="minorHAnsi" w:eastAsiaTheme="minorEastAsia" w:hAnsiTheme="minorHAnsi" w:cstheme="minorBidi"/>
             <w:noProof/>
+            <w:kern w:val="2"/>
             <w:sz w:val="24"/>
             <w:szCs w:val="24"/>
+            <w14:ligatures w14:val="standardContextual"/>
           </w:rPr>
           <w:tab/>
         </w:r>
@@ -853,7 +858,7 @@
             <w:noProof/>
             <w:webHidden/>
           </w:rPr>
-          <w:instrText xml:space="preserve"> PAGEREF _Toc130239209 \h </w:instrText>
+          <w:instrText xml:space="preserve"> PAGEREF _Toc132656284 \h </w:instrText>
         </w:r>
         <w:r>
           <w:rPr>
@@ -894,11 +899,13 @@
         <w:rPr>
           <w:rFonts w:asciiTheme="minorHAnsi" w:eastAsiaTheme="minorEastAsia" w:hAnsiTheme="minorHAnsi" w:cstheme="minorBidi"/>
           <w:noProof/>
+          <w:kern w:val="2"/>
           <w:sz w:val="24"/>
           <w:szCs w:val="24"/>
+          <w14:ligatures w14:val="standardContextual"/>
         </w:rPr>
       </w:pPr>
-      <w:hyperlink w:anchor="_Toc130239210" w:history="1">
+      <w:hyperlink w:anchor="_Toc132656285" w:history="1">
         <w:r>
           <w:rPr>
             <w:rStyle w:val="Hyperlink"/>
@@ -910,8 +917,10 @@
           <w:rPr>
             <w:rFonts w:asciiTheme="minorHAnsi" w:eastAsiaTheme="minorEastAsia" w:hAnsiTheme="minorHAnsi" w:cstheme="minorBidi"/>
             <w:noProof/>
+            <w:kern w:val="2"/>
             <w:sz w:val="24"/>
             <w:szCs w:val="24"/>
+            <w14:ligatures w14:val="standardContextual"/>
           </w:rPr>
           <w:tab/>
         </w:r>
@@ -941,7 +950,7 @@
             <w:noProof/>
             <w:webHidden/>
           </w:rPr>
-          <w:instrText xml:space="preserve"> PAGEREF _Toc130239210 \h </w:instrText>
+          <w:instrText xml:space="preserve"> PAGEREF _Toc132656285 \h </w:instrText>
         </w:r>
         <w:r>
           <w:rPr>
@@ -982,11 +991,13 @@
         <w:rPr>
           <w:rFonts w:asciiTheme="minorHAnsi" w:eastAsiaTheme="minorEastAsia" w:hAnsiTheme="minorHAnsi" w:cstheme="minorBidi"/>
           <w:noProof/>
+          <w:kern w:val="2"/>
           <w:sz w:val="24"/>
           <w:szCs w:val="24"/>
+          <w14:ligatures w14:val="standardContextual"/>
         </w:rPr>
       </w:pPr>
-      <w:hyperlink w:anchor="_Toc130239211" w:history="1">
+      <w:hyperlink w:anchor="_Toc132656286" w:history="1">
         <w:r>
           <w:rPr>
             <w:rStyle w:val="Hyperlink"/>
@@ -998,8 +1009,10 @@
           <w:rPr>
             <w:rFonts w:asciiTheme="minorHAnsi" w:eastAsiaTheme="minorEastAsia" w:hAnsiTheme="minorHAnsi" w:cstheme="minorBidi"/>
             <w:noProof/>
+            <w:kern w:val="2"/>
             <w:sz w:val="24"/>
             <w:szCs w:val="24"/>
+            <w14:ligatures w14:val="standardContextual"/>
           </w:rPr>
           <w:tab/>
         </w:r>
@@ -1029,7 +1042,7 @@
             <w:noProof/>
             <w:webHidden/>
           </w:rPr>
-          <w:instrText xml:space="preserve"> PAGEREF _Toc130239211 \h </w:instrText>
+          <w:instrText xml:space="preserve"> PAGEREF _Toc132656286 \h </w:instrText>
         </w:r>
         <w:r>
           <w:rPr>
@@ -1070,11 +1083,13 @@
         <w:rPr>
           <w:rFonts w:asciiTheme="minorHAnsi" w:eastAsiaTheme="minorEastAsia" w:hAnsiTheme="minorHAnsi" w:cstheme="minorBidi"/>
           <w:noProof/>
+          <w:kern w:val="2"/>
           <w:sz w:val="24"/>
           <w:szCs w:val="24"/>
+          <w14:ligatures w14:val="standardContextual"/>
         </w:rPr>
       </w:pPr>
-      <w:hyperlink w:anchor="_Toc130239212" w:history="1">
+      <w:hyperlink w:anchor="_Toc132656287" w:history="1">
         <w:r>
           <w:rPr>
             <w:rStyle w:val="Hyperlink"/>
@@ -1086,8 +1101,10 @@
           <w:rPr>
             <w:rFonts w:asciiTheme="minorHAnsi" w:eastAsiaTheme="minorEastAsia" w:hAnsiTheme="minorHAnsi" w:cstheme="minorBidi"/>
             <w:noProof/>
+            <w:kern w:val="2"/>
             <w:sz w:val="24"/>
             <w:szCs w:val="24"/>
+            <w14:ligatures w14:val="standardContextual"/>
           </w:rPr>
           <w:tab/>
         </w:r>
@@ -1117,7 +1134,7 @@
             <w:noProof/>
             <w:webHidden/>
           </w:rPr>
-          <w:instrText xml:space="preserve"> PAGEREF _Toc130239212 \h </w:instrText>
+          <w:instrText xml:space="preserve"> PAGEREF _Toc132656287 \h </w:instrText>
         </w:r>
         <w:r>
           <w:rPr>
@@ -1158,11 +1175,13 @@
         <w:rPr>
           <w:rFonts w:asciiTheme="minorHAnsi" w:eastAsiaTheme="minorEastAsia" w:hAnsiTheme="minorHAnsi" w:cstheme="minorBidi"/>
           <w:noProof/>
+          <w:kern w:val="2"/>
           <w:sz w:val="24"/>
           <w:szCs w:val="24"/>
+          <w14:ligatures w14:val="standardContextual"/>
         </w:rPr>
       </w:pPr>
-      <w:hyperlink w:anchor="_Toc130239213" w:history="1">
+      <w:hyperlink w:anchor="_Toc132656288" w:history="1">
         <w:r>
           <w:rPr>
             <w:rStyle w:val="Hyperlink"/>
@@ -1174,8 +1193,10 @@
           <w:rPr>
             <w:rFonts w:asciiTheme="minorHAnsi" w:eastAsiaTheme="minorEastAsia" w:hAnsiTheme="minorHAnsi" w:cstheme="minorBidi"/>
             <w:noProof/>
+            <w:kern w:val="2"/>
             <w:sz w:val="24"/>
             <w:szCs w:val="24"/>
+            <w14:ligatures w14:val="standardContextual"/>
           </w:rPr>
           <w:tab/>
         </w:r>
@@ -1205,7 +1226,7 @@
             <w:noProof/>
             <w:webHidden/>
           </w:rPr>
-          <w:instrText xml:space="preserve"> PAGEREF _Toc130239213 \h </w:instrText>
+          <w:instrText xml:space="preserve"> PAGEREF _Toc132656288 \h </w:instrText>
         </w:r>
         <w:r>
           <w:rPr>
@@ -1246,11 +1267,13 @@
         <w:rPr>
           <w:rFonts w:asciiTheme="minorHAnsi" w:eastAsiaTheme="minorEastAsia" w:hAnsiTheme="minorHAnsi" w:cstheme="minorBidi"/>
           <w:noProof/>
+          <w:kern w:val="2"/>
           <w:sz w:val="24"/>
           <w:szCs w:val="24"/>
+          <w14:ligatures w14:val="standardContextual"/>
         </w:rPr>
       </w:pPr>
-      <w:hyperlink w:anchor="_Toc130239214" w:history="1">
+      <w:hyperlink w:anchor="_Toc132656289" w:history="1">
         <w:r>
           <w:rPr>
             <w:rStyle w:val="Hyperlink"/>
@@ -1262,8 +1285,10 @@
           <w:rPr>
             <w:rFonts w:asciiTheme="minorHAnsi" w:eastAsiaTheme="minorEastAsia" w:hAnsiTheme="minorHAnsi" w:cstheme="minorBidi"/>
             <w:noProof/>
+            <w:kern w:val="2"/>
             <w:sz w:val="24"/>
             <w:szCs w:val="24"/>
+            <w14:ligatures w14:val="standardContextual"/>
           </w:rPr>
           <w:tab/>
         </w:r>
@@ -1293,7 +1318,7 @@
             <w:noProof/>
             <w:webHidden/>
           </w:rPr>
-          <w:instrText xml:space="preserve"> PAGEREF _Toc130239214 \h </w:instrText>
+          <w:instrText xml:space="preserve"> PAGEREF _Toc132656289 \h </w:instrText>
         </w:r>
         <w:r>
           <w:rPr>
@@ -1334,11 +1359,13 @@
         <w:rPr>
           <w:rFonts w:asciiTheme="minorHAnsi" w:eastAsiaTheme="minorEastAsia" w:hAnsiTheme="minorHAnsi" w:cstheme="minorBidi"/>
           <w:noProof/>
+          <w:kern w:val="2"/>
           <w:sz w:val="24"/>
           <w:szCs w:val="24"/>
+          <w14:ligatures w14:val="standardContextual"/>
         </w:rPr>
       </w:pPr>
-      <w:hyperlink w:anchor="_Toc130239215" w:history="1">
+      <w:hyperlink w:anchor="_Toc132656290" w:history="1">
         <w:r>
           <w:rPr>
             <w:rStyle w:val="Hyperlink"/>
@@ -1350,8 +1377,10 @@
           <w:rPr>
             <w:rFonts w:asciiTheme="minorHAnsi" w:eastAsiaTheme="minorEastAsia" w:hAnsiTheme="minorHAnsi" w:cstheme="minorBidi"/>
             <w:noProof/>
+            <w:kern w:val="2"/>
             <w:sz w:val="24"/>
             <w:szCs w:val="24"/>
+            <w14:ligatures w14:val="standardContextual"/>
           </w:rPr>
           <w:tab/>
         </w:r>
@@ -1381,7 +1410,7 @@
             <w:noProof/>
             <w:webHidden/>
           </w:rPr>
-          <w:instrText xml:space="preserve"> PAGEREF _Toc130239215 \h </w:instrText>
+          <w:instrText xml:space="preserve"> PAGEREF _Toc132656290 \h </w:instrText>
         </w:r>
         <w:r>
           <w:rPr>
@@ -1422,11 +1451,13 @@
         <w:rPr>
           <w:rFonts w:asciiTheme="minorHAnsi" w:eastAsiaTheme="minorEastAsia" w:hAnsiTheme="minorHAnsi" w:cstheme="minorBidi"/>
           <w:noProof/>
+          <w:kern w:val="2"/>
           <w:sz w:val="24"/>
           <w:szCs w:val="24"/>
+          <w14:ligatures w14:val="standardContextual"/>
         </w:rPr>
       </w:pPr>
-      <w:hyperlink w:anchor="_Toc130239216" w:history="1">
+      <w:hyperlink w:anchor="_Toc132656291" w:history="1">
         <w:r>
           <w:rPr>
             <w:rStyle w:val="Hyperlink"/>
@@ -1438,8 +1469,10 @@
           <w:rPr>
             <w:rFonts w:asciiTheme="minorHAnsi" w:eastAsiaTheme="minorEastAsia" w:hAnsiTheme="minorHAnsi" w:cstheme="minorBidi"/>
             <w:noProof/>
+            <w:kern w:val="2"/>
             <w:sz w:val="24"/>
             <w:szCs w:val="24"/>
+            <w14:ligatures w14:val="standardContextual"/>
           </w:rPr>
           <w:tab/>
         </w:r>
@@ -1469,7 +1502,7 @@
             <w:noProof/>
             <w:webHidden/>
           </w:rPr>
-          <w:instrText xml:space="preserve"> PAGEREF _Toc130239216 \h </w:instrText>
+          <w:instrText xml:space="preserve"> PAGEREF _Toc132656291 \h </w:instrText>
         </w:r>
         <w:r>
           <w:rPr>
@@ -1510,11 +1543,13 @@
         <w:rPr>
           <w:rFonts w:asciiTheme="minorHAnsi" w:eastAsiaTheme="minorEastAsia" w:hAnsiTheme="minorHAnsi" w:cstheme="minorBidi"/>
           <w:noProof/>
+          <w:kern w:val="2"/>
           <w:sz w:val="24"/>
           <w:szCs w:val="24"/>
+          <w14:ligatures w14:val="standardContextual"/>
         </w:rPr>
       </w:pPr>
-      <w:hyperlink w:anchor="_Toc130239217" w:history="1">
+      <w:hyperlink w:anchor="_Toc132656292" w:history="1">
         <w:r>
           <w:rPr>
             <w:rStyle w:val="Hyperlink"/>
@@ -1526,8 +1561,10 @@
           <w:rPr>
             <w:rFonts w:asciiTheme="minorHAnsi" w:eastAsiaTheme="minorEastAsia" w:hAnsiTheme="minorHAnsi" w:cstheme="minorBidi"/>
             <w:noProof/>
+            <w:kern w:val="2"/>
             <w:sz w:val="24"/>
             <w:szCs w:val="24"/>
+            <w14:ligatures w14:val="standardContextual"/>
           </w:rPr>
           <w:tab/>
         </w:r>
@@ -1557,7 +1594,7 @@
             <w:noProof/>
             <w:webHidden/>
           </w:rPr>
-          <w:instrText xml:space="preserve"> PAGEREF _Toc130239217 \h </w:instrText>
+          <w:instrText xml:space="preserve"> PAGEREF _Toc132656292 \h </w:instrText>
         </w:r>
         <w:r>
           <w:rPr>
@@ -1598,11 +1635,13 @@
         <w:rPr>
           <w:rFonts w:asciiTheme="minorHAnsi" w:eastAsiaTheme="minorEastAsia" w:hAnsiTheme="minorHAnsi" w:cstheme="minorBidi"/>
           <w:noProof/>
+          <w:kern w:val="2"/>
           <w:sz w:val="24"/>
           <w:szCs w:val="24"/>
+          <w14:ligatures w14:val="standardContextual"/>
         </w:rPr>
       </w:pPr>
-      <w:hyperlink w:anchor="_Toc130239218" w:history="1">
+      <w:hyperlink w:anchor="_Toc132656293" w:history="1">
         <w:r>
           <w:rPr>
             <w:rStyle w:val="Hyperlink"/>
@@ -1614,8 +1653,10 @@
           <w:rPr>
             <w:rFonts w:asciiTheme="minorHAnsi" w:eastAsiaTheme="minorEastAsia" w:hAnsiTheme="minorHAnsi" w:cstheme="minorBidi"/>
             <w:noProof/>
+            <w:kern w:val="2"/>
             <w:sz w:val="24"/>
             <w:szCs w:val="24"/>
+            <w14:ligatures w14:val="standardContextual"/>
           </w:rPr>
           <w:tab/>
         </w:r>
@@ -1624,7 +1665,7 @@
             <w:rStyle w:val="Hyperlink"/>
             <w:noProof/>
           </w:rPr>
-          <w:t>RQF001 – Manter usuários</w:t>
+          <w:t>RQF001 – Manter Login</w:t>
         </w:r>
         <w:r>
           <w:rPr>
@@ -1645,7 +1686,7 @@
             <w:noProof/>
             <w:webHidden/>
           </w:rPr>
-          <w:instrText xml:space="preserve"> PAGEREF _Toc130239218 \h </w:instrText>
+          <w:instrText xml:space="preserve"> PAGEREF _Toc132656293 \h </w:instrText>
         </w:r>
         <w:r>
           <w:rPr>
@@ -1686,11 +1727,13 @@
         <w:rPr>
           <w:rFonts w:asciiTheme="minorHAnsi" w:eastAsiaTheme="minorEastAsia" w:hAnsiTheme="minorHAnsi" w:cstheme="minorBidi"/>
           <w:noProof/>
+          <w:kern w:val="2"/>
           <w:sz w:val="24"/>
           <w:szCs w:val="24"/>
+          <w14:ligatures w14:val="standardContextual"/>
         </w:rPr>
       </w:pPr>
-      <w:hyperlink w:anchor="_Toc130239219" w:history="1">
+      <w:hyperlink w:anchor="_Toc132656294" w:history="1">
         <w:r>
           <w:rPr>
             <w:rStyle w:val="Hyperlink"/>
@@ -1702,8 +1745,10 @@
           <w:rPr>
             <w:rFonts w:asciiTheme="minorHAnsi" w:eastAsiaTheme="minorEastAsia" w:hAnsiTheme="minorHAnsi" w:cstheme="minorBidi"/>
             <w:noProof/>
+            <w:kern w:val="2"/>
             <w:sz w:val="24"/>
             <w:szCs w:val="24"/>
+            <w14:ligatures w14:val="standardContextual"/>
           </w:rPr>
           <w:tab/>
         </w:r>
@@ -1712,7 +1757,7 @@
             <w:rStyle w:val="Hyperlink"/>
             <w:noProof/>
           </w:rPr>
-          <w:t>RQF002 – Manter receitas</w:t>
+          <w:t>RQF002 – Manter Receitas</w:t>
         </w:r>
         <w:r>
           <w:rPr>
@@ -1733,7 +1778,7 @@
             <w:noProof/>
             <w:webHidden/>
           </w:rPr>
-          <w:instrText xml:space="preserve"> PAGEREF _Toc130239219 \h </w:instrText>
+          <w:instrText xml:space="preserve"> PAGEREF _Toc132656294 \h </w:instrText>
         </w:r>
         <w:r>
           <w:rPr>
@@ -1774,11 +1819,13 @@
         <w:rPr>
           <w:rFonts w:asciiTheme="minorHAnsi" w:eastAsiaTheme="minorEastAsia" w:hAnsiTheme="minorHAnsi" w:cstheme="minorBidi"/>
           <w:noProof/>
+          <w:kern w:val="2"/>
           <w:sz w:val="24"/>
           <w:szCs w:val="24"/>
+          <w14:ligatures w14:val="standardContextual"/>
         </w:rPr>
       </w:pPr>
-      <w:hyperlink w:anchor="_Toc130239220" w:history="1">
+      <w:hyperlink w:anchor="_Toc132656295" w:history="1">
         <w:r>
           <w:rPr>
             <w:rStyle w:val="Hyperlink"/>
@@ -1790,8 +1837,10 @@
           <w:rPr>
             <w:rFonts w:asciiTheme="minorHAnsi" w:eastAsiaTheme="minorEastAsia" w:hAnsiTheme="minorHAnsi" w:cstheme="minorBidi"/>
             <w:noProof/>
+            <w:kern w:val="2"/>
             <w:sz w:val="24"/>
             <w:szCs w:val="24"/>
+            <w14:ligatures w14:val="standardContextual"/>
           </w:rPr>
           <w:tab/>
         </w:r>
@@ -1800,7 +1849,7 @@
             <w:rStyle w:val="Hyperlink"/>
             <w:noProof/>
           </w:rPr>
-          <w:t>RQF003 – Manter ingredientes</w:t>
+          <w:t>RQF003 – Manter Ingredientes</w:t>
         </w:r>
         <w:r>
           <w:rPr>
@@ -1821,7 +1870,7 @@
             <w:noProof/>
             <w:webHidden/>
           </w:rPr>
-          <w:instrText xml:space="preserve"> PAGEREF _Toc130239220 \h </w:instrText>
+          <w:instrText xml:space="preserve"> PAGEREF _Toc132656295 \h </w:instrText>
         </w:r>
         <w:r>
           <w:rPr>
@@ -1862,11 +1911,13 @@
         <w:rPr>
           <w:rFonts w:asciiTheme="minorHAnsi" w:eastAsiaTheme="minorEastAsia" w:hAnsiTheme="minorHAnsi" w:cstheme="minorBidi"/>
           <w:noProof/>
+          <w:kern w:val="2"/>
           <w:sz w:val="24"/>
           <w:szCs w:val="24"/>
+          <w14:ligatures w14:val="standardContextual"/>
         </w:rPr>
       </w:pPr>
-      <w:hyperlink w:anchor="_Toc130239221" w:history="1">
+      <w:hyperlink w:anchor="_Toc132656296" w:history="1">
         <w:r>
           <w:rPr>
             <w:rStyle w:val="Hyperlink"/>
@@ -1878,8 +1929,10 @@
           <w:rPr>
             <w:rFonts w:asciiTheme="minorHAnsi" w:eastAsiaTheme="minorEastAsia" w:hAnsiTheme="minorHAnsi" w:cstheme="minorBidi"/>
             <w:noProof/>
+            <w:kern w:val="2"/>
             <w:sz w:val="24"/>
             <w:szCs w:val="24"/>
+            <w14:ligatures w14:val="standardContextual"/>
           </w:rPr>
           <w:tab/>
         </w:r>
@@ -1888,7 +1941,7 @@
             <w:rStyle w:val="Hyperlink"/>
             <w:noProof/>
           </w:rPr>
-          <w:t>RQF004 – Consultar receitas por ingredientes</w:t>
+          <w:t>RQF004 – Consultar Receitas por Ingredientes</w:t>
         </w:r>
         <w:r>
           <w:rPr>
@@ -1909,7 +1962,7 @@
             <w:noProof/>
             <w:webHidden/>
           </w:rPr>
-          <w:instrText xml:space="preserve"> PAGEREF _Toc130239221 \h </w:instrText>
+          <w:instrText xml:space="preserve"> PAGEREF _Toc132656296 \h </w:instrText>
         </w:r>
         <w:r>
           <w:rPr>
@@ -1950,11 +2003,13 @@
         <w:rPr>
           <w:rFonts w:asciiTheme="minorHAnsi" w:eastAsiaTheme="minorEastAsia" w:hAnsiTheme="minorHAnsi" w:cstheme="minorBidi"/>
           <w:noProof/>
+          <w:kern w:val="2"/>
           <w:sz w:val="24"/>
           <w:szCs w:val="24"/>
+          <w14:ligatures w14:val="standardContextual"/>
         </w:rPr>
       </w:pPr>
-      <w:hyperlink w:anchor="_Toc130239222" w:history="1">
+      <w:hyperlink w:anchor="_Toc132656297" w:history="1">
         <w:r>
           <w:rPr>
             <w:rStyle w:val="Hyperlink"/>
@@ -1966,8 +2021,10 @@
           <w:rPr>
             <w:rFonts w:asciiTheme="minorHAnsi" w:eastAsiaTheme="minorEastAsia" w:hAnsiTheme="minorHAnsi" w:cstheme="minorBidi"/>
             <w:noProof/>
+            <w:kern w:val="2"/>
             <w:sz w:val="24"/>
             <w:szCs w:val="24"/>
+            <w14:ligatures w14:val="standardContextual"/>
           </w:rPr>
           <w:tab/>
         </w:r>
@@ -1976,7 +2033,7 @@
             <w:rStyle w:val="Hyperlink"/>
             <w:noProof/>
           </w:rPr>
-          <w:t>RQF005 – Salvar receitas</w:t>
+          <w:t>RQF005 – Consultar Receitas por Descrição</w:t>
         </w:r>
         <w:r>
           <w:rPr>
@@ -1997,7 +2054,283 @@
             <w:noProof/>
             <w:webHidden/>
           </w:rPr>
-          <w:instrText xml:space="preserve"> PAGEREF _Toc130239222 \h </w:instrText>
+          <w:instrText xml:space="preserve"> PAGEREF _Toc132656297 \h </w:instrText>
+        </w:r>
+        <w:r>
+          <w:rPr>
+            <w:noProof/>
+            <w:webHidden/>
+          </w:rPr>
+        </w:r>
+        <w:r>
+          <w:rPr>
+            <w:noProof/>
+            <w:webHidden/>
+          </w:rPr>
+          <w:fldChar w:fldCharType="separate"/>
+        </w:r>
+        <w:r>
+          <w:rPr>
+            <w:noProof/>
+            <w:webHidden/>
+          </w:rPr>
+          <w:t>5</w:t>
+        </w:r>
+        <w:r>
+          <w:rPr>
+            <w:noProof/>
+            <w:webHidden/>
+          </w:rPr>
+          <w:fldChar w:fldCharType="end"/>
+        </w:r>
+      </w:hyperlink>
+    </w:p>
+    <w:p>
+      <w:pPr>
+        <w:pStyle w:val="Sumrio3"/>
+        <w:tabs>
+          <w:tab w:val="left" w:pos="1200"/>
+          <w:tab w:val="right" w:pos="9350"/>
+        </w:tabs>
+        <w:rPr>
+          <w:rFonts w:asciiTheme="minorHAnsi" w:eastAsiaTheme="minorEastAsia" w:hAnsiTheme="minorHAnsi" w:cstheme="minorBidi"/>
+          <w:noProof/>
+          <w:kern w:val="2"/>
+          <w:sz w:val="24"/>
+          <w:szCs w:val="24"/>
+          <w14:ligatures w14:val="standardContextual"/>
+        </w:rPr>
+      </w:pPr>
+      <w:hyperlink w:anchor="_Toc132656298" w:history="1">
+        <w:r>
+          <w:rPr>
+            <w:rStyle w:val="Hyperlink"/>
+            <w:noProof/>
+          </w:rPr>
+          <w:t>3.1.6</w:t>
+        </w:r>
+        <w:r>
+          <w:rPr>
+            <w:rFonts w:asciiTheme="minorHAnsi" w:eastAsiaTheme="minorEastAsia" w:hAnsiTheme="minorHAnsi" w:cstheme="minorBidi"/>
+            <w:noProof/>
+            <w:kern w:val="2"/>
+            <w:sz w:val="24"/>
+            <w:szCs w:val="24"/>
+            <w14:ligatures w14:val="standardContextual"/>
+          </w:rPr>
+          <w:tab/>
+        </w:r>
+        <w:r>
+          <w:rPr>
+            <w:rStyle w:val="Hyperlink"/>
+            <w:noProof/>
+          </w:rPr>
+          <w:t>RQF006 – Consultar receitas com o chef</w:t>
+        </w:r>
+        <w:r>
+          <w:rPr>
+            <w:noProof/>
+            <w:webHidden/>
+          </w:rPr>
+          <w:tab/>
+        </w:r>
+        <w:r>
+          <w:rPr>
+            <w:noProof/>
+            <w:webHidden/>
+          </w:rPr>
+          <w:fldChar w:fldCharType="begin"/>
+        </w:r>
+        <w:r>
+          <w:rPr>
+            <w:noProof/>
+            <w:webHidden/>
+          </w:rPr>
+          <w:instrText xml:space="preserve"> PAGEREF _Toc132656298 \h </w:instrText>
+        </w:r>
+        <w:r>
+          <w:rPr>
+            <w:noProof/>
+            <w:webHidden/>
+          </w:rPr>
+        </w:r>
+        <w:r>
+          <w:rPr>
+            <w:noProof/>
+            <w:webHidden/>
+          </w:rPr>
+          <w:fldChar w:fldCharType="separate"/>
+        </w:r>
+        <w:r>
+          <w:rPr>
+            <w:noProof/>
+            <w:webHidden/>
+          </w:rPr>
+          <w:t>5</w:t>
+        </w:r>
+        <w:r>
+          <w:rPr>
+            <w:noProof/>
+            <w:webHidden/>
+          </w:rPr>
+          <w:fldChar w:fldCharType="end"/>
+        </w:r>
+      </w:hyperlink>
+    </w:p>
+    <w:p>
+      <w:pPr>
+        <w:pStyle w:val="Sumrio3"/>
+        <w:tabs>
+          <w:tab w:val="left" w:pos="1200"/>
+          <w:tab w:val="right" w:pos="9350"/>
+        </w:tabs>
+        <w:rPr>
+          <w:rFonts w:asciiTheme="minorHAnsi" w:eastAsiaTheme="minorEastAsia" w:hAnsiTheme="minorHAnsi" w:cstheme="minorBidi"/>
+          <w:noProof/>
+          <w:kern w:val="2"/>
+          <w:sz w:val="24"/>
+          <w:szCs w:val="24"/>
+          <w14:ligatures w14:val="standardContextual"/>
+        </w:rPr>
+      </w:pPr>
+      <w:hyperlink w:anchor="_Toc132656299" w:history="1">
+        <w:r>
+          <w:rPr>
+            <w:rStyle w:val="Hyperlink"/>
+            <w:noProof/>
+          </w:rPr>
+          <w:t>3.1.7</w:t>
+        </w:r>
+        <w:r>
+          <w:rPr>
+            <w:rFonts w:asciiTheme="minorHAnsi" w:eastAsiaTheme="minorEastAsia" w:hAnsiTheme="minorHAnsi" w:cstheme="minorBidi"/>
+            <w:noProof/>
+            <w:kern w:val="2"/>
+            <w:sz w:val="24"/>
+            <w:szCs w:val="24"/>
+            <w14:ligatures w14:val="standardContextual"/>
+          </w:rPr>
+          <w:tab/>
+        </w:r>
+        <w:r>
+          <w:rPr>
+            <w:rStyle w:val="Hyperlink"/>
+            <w:noProof/>
+          </w:rPr>
+          <w:t>RQF007 – Manter Sacola</w:t>
+        </w:r>
+        <w:r>
+          <w:rPr>
+            <w:noProof/>
+            <w:webHidden/>
+          </w:rPr>
+          <w:tab/>
+        </w:r>
+        <w:r>
+          <w:rPr>
+            <w:noProof/>
+            <w:webHidden/>
+          </w:rPr>
+          <w:fldChar w:fldCharType="begin"/>
+        </w:r>
+        <w:r>
+          <w:rPr>
+            <w:noProof/>
+            <w:webHidden/>
+          </w:rPr>
+          <w:instrText xml:space="preserve"> PAGEREF _Toc132656299 \h </w:instrText>
+        </w:r>
+        <w:r>
+          <w:rPr>
+            <w:noProof/>
+            <w:webHidden/>
+          </w:rPr>
+        </w:r>
+        <w:r>
+          <w:rPr>
+            <w:noProof/>
+            <w:webHidden/>
+          </w:rPr>
+          <w:fldChar w:fldCharType="separate"/>
+        </w:r>
+        <w:r>
+          <w:rPr>
+            <w:noProof/>
+            <w:webHidden/>
+          </w:rPr>
+          <w:t>5</w:t>
+        </w:r>
+        <w:r>
+          <w:rPr>
+            <w:noProof/>
+            <w:webHidden/>
+          </w:rPr>
+          <w:fldChar w:fldCharType="end"/>
+        </w:r>
+      </w:hyperlink>
+    </w:p>
+    <w:p>
+      <w:pPr>
+        <w:pStyle w:val="Sumrio3"/>
+        <w:tabs>
+          <w:tab w:val="left" w:pos="1200"/>
+          <w:tab w:val="right" w:pos="9350"/>
+        </w:tabs>
+        <w:rPr>
+          <w:rFonts w:asciiTheme="minorHAnsi" w:eastAsiaTheme="minorEastAsia" w:hAnsiTheme="minorHAnsi" w:cstheme="minorBidi"/>
+          <w:noProof/>
+          <w:kern w:val="2"/>
+          <w:sz w:val="24"/>
+          <w:szCs w:val="24"/>
+          <w14:ligatures w14:val="standardContextual"/>
+        </w:rPr>
+      </w:pPr>
+      <w:hyperlink w:anchor="_Toc132656300" w:history="1">
+        <w:r>
+          <w:rPr>
+            <w:rStyle w:val="Hyperlink"/>
+            <w:noProof/>
+          </w:rPr>
+          <w:t>3.1.8</w:t>
+        </w:r>
+        <w:r>
+          <w:rPr>
+            <w:rFonts w:asciiTheme="minorHAnsi" w:eastAsiaTheme="minorEastAsia" w:hAnsiTheme="minorHAnsi" w:cstheme="minorBidi"/>
+            <w:noProof/>
+            <w:kern w:val="2"/>
+            <w:sz w:val="24"/>
+            <w:szCs w:val="24"/>
+            <w14:ligatures w14:val="standardContextual"/>
+          </w:rPr>
+          <w:tab/>
+        </w:r>
+        <w:r>
+          <w:rPr>
+            <w:rStyle w:val="Hyperlink"/>
+            <w:noProof/>
+          </w:rPr>
+          <w:t>RQF008 – Salvar receitas</w:t>
+        </w:r>
+        <w:r>
+          <w:rPr>
+            <w:noProof/>
+            <w:webHidden/>
+          </w:rPr>
+          <w:tab/>
+        </w:r>
+        <w:r>
+          <w:rPr>
+            <w:noProof/>
+            <w:webHidden/>
+          </w:rPr>
+          <w:fldChar w:fldCharType="begin"/>
+        </w:r>
+        <w:r>
+          <w:rPr>
+            <w:noProof/>
+            <w:webHidden/>
+          </w:rPr>
+          <w:instrText xml:space="preserve"> PAGEREF _Toc132656300 \h </w:instrText>
         </w:r>
         <w:r>
           <w:rPr>
@@ -2038,11 +2371,13 @@
         <w:rPr>
           <w:rFonts w:asciiTheme="minorHAnsi" w:eastAsiaTheme="minorEastAsia" w:hAnsiTheme="minorHAnsi" w:cstheme="minorBidi"/>
           <w:noProof/>
+          <w:kern w:val="2"/>
           <w:sz w:val="24"/>
           <w:szCs w:val="24"/>
+          <w14:ligatures w14:val="standardContextual"/>
         </w:rPr>
       </w:pPr>
-      <w:hyperlink w:anchor="_Toc130239223" w:history="1">
+      <w:hyperlink w:anchor="_Toc132656301" w:history="1">
         <w:r>
           <w:rPr>
             <w:rStyle w:val="Hyperlink"/>
@@ -2054,8 +2389,10 @@
           <w:rPr>
             <w:rFonts w:asciiTheme="minorHAnsi" w:eastAsiaTheme="minorEastAsia" w:hAnsiTheme="minorHAnsi" w:cstheme="minorBidi"/>
             <w:noProof/>
+            <w:kern w:val="2"/>
             <w:sz w:val="24"/>
             <w:szCs w:val="24"/>
+            <w14:ligatures w14:val="standardContextual"/>
           </w:rPr>
           <w:tab/>
         </w:r>
@@ -2085,7 +2422,7 @@
             <w:noProof/>
             <w:webHidden/>
           </w:rPr>
-          <w:instrText xml:space="preserve"> PAGEREF _Toc130239223 \h </w:instrText>
+          <w:instrText xml:space="preserve"> PAGEREF _Toc132656301 \h </w:instrText>
         </w:r>
         <w:r>
           <w:rPr>
@@ -2126,11 +2463,13 @@
         <w:rPr>
           <w:rFonts w:asciiTheme="minorHAnsi" w:eastAsiaTheme="minorEastAsia" w:hAnsiTheme="minorHAnsi" w:cstheme="minorBidi"/>
           <w:noProof/>
+          <w:kern w:val="2"/>
           <w:sz w:val="24"/>
           <w:szCs w:val="24"/>
+          <w14:ligatures w14:val="standardContextual"/>
         </w:rPr>
       </w:pPr>
-      <w:hyperlink w:anchor="_Toc130239224" w:history="1">
+      <w:hyperlink w:anchor="_Toc132656302" w:history="1">
         <w:r>
           <w:rPr>
             <w:rStyle w:val="Hyperlink"/>
@@ -2142,8 +2481,10 @@
           <w:rPr>
             <w:rFonts w:asciiTheme="minorHAnsi" w:eastAsiaTheme="minorEastAsia" w:hAnsiTheme="minorHAnsi" w:cstheme="minorBidi"/>
             <w:noProof/>
+            <w:kern w:val="2"/>
             <w:sz w:val="24"/>
             <w:szCs w:val="24"/>
+            <w14:ligatures w14:val="standardContextual"/>
           </w:rPr>
           <w:tab/>
         </w:r>
@@ -2152,7 +2493,7 @@
             <w:rStyle w:val="Hyperlink"/>
             <w:noProof/>
           </w:rPr>
-          <w:t>RQF006 – Integração com o Google</w:t>
+          <w:t>RNF001 – Integração com o Google</w:t>
         </w:r>
         <w:r>
           <w:rPr>
@@ -2173,7 +2514,7 @@
             <w:noProof/>
             <w:webHidden/>
           </w:rPr>
-          <w:instrText xml:space="preserve"> PAGEREF _Toc130239224 \h </w:instrText>
+          <w:instrText xml:space="preserve"> PAGEREF _Toc132656302 \h </w:instrText>
         </w:r>
         <w:r>
           <w:rPr>
@@ -2214,11 +2555,13 @@
         <w:rPr>
           <w:rFonts w:asciiTheme="minorHAnsi" w:eastAsiaTheme="minorEastAsia" w:hAnsiTheme="minorHAnsi" w:cstheme="minorBidi"/>
           <w:noProof/>
+          <w:kern w:val="2"/>
           <w:sz w:val="24"/>
           <w:szCs w:val="24"/>
+          <w14:ligatures w14:val="standardContextual"/>
         </w:rPr>
       </w:pPr>
-      <w:hyperlink w:anchor="_Toc130239225" w:history="1">
+      <w:hyperlink w:anchor="_Toc132656303" w:history="1">
         <w:r>
           <w:rPr>
             <w:rStyle w:val="Hyperlink"/>
@@ -2230,8 +2573,10 @@
           <w:rPr>
             <w:rFonts w:asciiTheme="minorHAnsi" w:eastAsiaTheme="minorEastAsia" w:hAnsiTheme="minorHAnsi" w:cstheme="minorBidi"/>
             <w:noProof/>
+            <w:kern w:val="2"/>
             <w:sz w:val="24"/>
             <w:szCs w:val="24"/>
+            <w14:ligatures w14:val="standardContextual"/>
           </w:rPr>
           <w:tab/>
         </w:r>
@@ -2240,7 +2585,7 @@
             <w:rStyle w:val="Hyperlink"/>
             <w:noProof/>
           </w:rPr>
-          <w:t>RQF007 – Integração com o ChatGPT</w:t>
+          <w:t>RNF002 – Integração com Apple</w:t>
         </w:r>
         <w:r>
           <w:rPr>
@@ -2261,7 +2606,99 @@
             <w:noProof/>
             <w:webHidden/>
           </w:rPr>
-          <w:instrText xml:space="preserve"> PAGEREF _Toc130239225 \h </w:instrText>
+          <w:instrText xml:space="preserve"> PAGEREF _Toc132656303 \h </w:instrText>
+        </w:r>
+        <w:r>
+          <w:rPr>
+            <w:noProof/>
+            <w:webHidden/>
+          </w:rPr>
+        </w:r>
+        <w:r>
+          <w:rPr>
+            <w:noProof/>
+            <w:webHidden/>
+          </w:rPr>
+          <w:fldChar w:fldCharType="separate"/>
+        </w:r>
+        <w:r>
+          <w:rPr>
+            <w:noProof/>
+            <w:webHidden/>
+          </w:rPr>
+          <w:t>5</w:t>
+        </w:r>
+        <w:r>
+          <w:rPr>
+            <w:noProof/>
+            <w:webHidden/>
+          </w:rPr>
+          <w:fldChar w:fldCharType="end"/>
+        </w:r>
+      </w:hyperlink>
+    </w:p>
+    <w:p>
+      <w:pPr>
+        <w:pStyle w:val="Sumrio3"/>
+        <w:tabs>
+          <w:tab w:val="left" w:pos="1200"/>
+          <w:tab w:val="right" w:pos="9350"/>
+        </w:tabs>
+        <w:rPr>
+          <w:rFonts w:asciiTheme="minorHAnsi" w:eastAsiaTheme="minorEastAsia" w:hAnsiTheme="minorHAnsi" w:cstheme="minorBidi"/>
+          <w:noProof/>
+          <w:kern w:val="2"/>
+          <w:sz w:val="24"/>
+          <w:szCs w:val="24"/>
+          <w14:ligatures w14:val="standardContextual"/>
+        </w:rPr>
+      </w:pPr>
+      <w:hyperlink w:anchor="_Toc132656304" w:history="1">
+        <w:r>
+          <w:rPr>
+            <w:rStyle w:val="Hyperlink"/>
+            <w:noProof/>
+          </w:rPr>
+          <w:t>3.2.3</w:t>
+        </w:r>
+        <w:r>
+          <w:rPr>
+            <w:rFonts w:asciiTheme="minorHAnsi" w:eastAsiaTheme="minorEastAsia" w:hAnsiTheme="minorHAnsi" w:cstheme="minorBidi"/>
+            <w:noProof/>
+            <w:kern w:val="2"/>
+            <w:sz w:val="24"/>
+            <w:szCs w:val="24"/>
+            <w14:ligatures w14:val="standardContextual"/>
+          </w:rPr>
+          <w:tab/>
+        </w:r>
+        <w:r>
+          <w:rPr>
+            <w:rStyle w:val="Hyperlink"/>
+            <w:noProof/>
+          </w:rPr>
+          <w:t>RNF003 – Integração com o ChatGPT</w:t>
+        </w:r>
+        <w:r>
+          <w:rPr>
+            <w:noProof/>
+            <w:webHidden/>
+          </w:rPr>
+          <w:tab/>
+        </w:r>
+        <w:r>
+          <w:rPr>
+            <w:noProof/>
+            <w:webHidden/>
+          </w:rPr>
+          <w:fldChar w:fldCharType="begin"/>
+        </w:r>
+        <w:r>
+          <w:rPr>
+            <w:noProof/>
+            <w:webHidden/>
+          </w:rPr>
+          <w:instrText xml:space="preserve"> PAGEREF _Toc132656304 \h </w:instrText>
         </w:r>
         <w:r>
           <w:rPr>
@@ -2302,11 +2739,13 @@
         <w:rPr>
           <w:rFonts w:asciiTheme="minorHAnsi" w:eastAsiaTheme="minorEastAsia" w:hAnsiTheme="minorHAnsi" w:cstheme="minorBidi"/>
           <w:noProof/>
+          <w:kern w:val="2"/>
           <w:sz w:val="24"/>
           <w:szCs w:val="24"/>
+          <w14:ligatures w14:val="standardContextual"/>
         </w:rPr>
       </w:pPr>
-      <w:hyperlink w:anchor="_Toc130239226" w:history="1">
+      <w:hyperlink w:anchor="_Toc132656305" w:history="1">
         <w:r>
           <w:rPr>
             <w:rStyle w:val="Hyperlink"/>
@@ -2318,8 +2757,10 @@
           <w:rPr>
             <w:rFonts w:asciiTheme="minorHAnsi" w:eastAsiaTheme="minorEastAsia" w:hAnsiTheme="minorHAnsi" w:cstheme="minorBidi"/>
             <w:noProof/>
+            <w:kern w:val="2"/>
             <w:sz w:val="24"/>
             <w:szCs w:val="24"/>
+            <w14:ligatures w14:val="standardContextual"/>
           </w:rPr>
           <w:tab/>
         </w:r>
@@ -2349,7 +2790,7 @@
             <w:noProof/>
             <w:webHidden/>
           </w:rPr>
-          <w:instrText xml:space="preserve"> PAGEREF _Toc130239226 \h </w:instrText>
+          <w:instrText xml:space="preserve"> PAGEREF _Toc132656305 \h </w:instrText>
         </w:r>
         <w:r>
           <w:rPr>
@@ -2369,7 +2810,7 @@
             <w:noProof/>
             <w:webHidden/>
           </w:rPr>
-          <w:t>5</w:t>
+          <w:t>6</w:t>
         </w:r>
         <w:r>
           <w:rPr>
@@ -2390,11 +2831,13 @@
         <w:rPr>
           <w:rFonts w:asciiTheme="minorHAnsi" w:eastAsiaTheme="minorEastAsia" w:hAnsiTheme="minorHAnsi" w:cstheme="minorBidi"/>
           <w:noProof/>
+          <w:kern w:val="2"/>
           <w:sz w:val="24"/>
           <w:szCs w:val="24"/>
+          <w14:ligatures w14:val="standardContextual"/>
         </w:rPr>
       </w:pPr>
-      <w:hyperlink w:anchor="_Toc130239227" w:history="1">
+      <w:hyperlink w:anchor="_Toc132656306" w:history="1">
         <w:r>
           <w:rPr>
             <w:rStyle w:val="Hyperlink"/>
@@ -2406,8 +2849,10 @@
           <w:rPr>
             <w:rFonts w:asciiTheme="minorHAnsi" w:eastAsiaTheme="minorEastAsia" w:hAnsiTheme="minorHAnsi" w:cstheme="minorBidi"/>
             <w:noProof/>
+            <w:kern w:val="2"/>
             <w:sz w:val="24"/>
             <w:szCs w:val="24"/>
+            <w14:ligatures w14:val="standardContextual"/>
           </w:rPr>
           <w:tab/>
         </w:r>
@@ -2416,7 +2861,7 @@
             <w:rStyle w:val="Hyperlink"/>
             <w:noProof/>
           </w:rPr>
-          <w:t>RNF001 – Manutenção</w:t>
+          <w:t>RNF004 – Manutenção</w:t>
         </w:r>
         <w:r>
           <w:rPr>
@@ -2437,7 +2882,7 @@
             <w:noProof/>
             <w:webHidden/>
           </w:rPr>
-          <w:instrText xml:space="preserve"> PAGEREF _Toc130239227 \h </w:instrText>
+          <w:instrText xml:space="preserve"> PAGEREF _Toc132656306 \h </w:instrText>
         </w:r>
         <w:r>
           <w:rPr>
@@ -2457,7 +2902,7 @@
             <w:noProof/>
             <w:webHidden/>
           </w:rPr>
-          <w:t>5</w:t>
+          <w:t>6</w:t>
         </w:r>
         <w:r>
           <w:rPr>
@@ -2478,11 +2923,13 @@
         <w:rPr>
           <w:rFonts w:asciiTheme="minorHAnsi" w:eastAsiaTheme="minorEastAsia" w:hAnsiTheme="minorHAnsi" w:cstheme="minorBidi"/>
           <w:noProof/>
+          <w:kern w:val="2"/>
           <w:sz w:val="24"/>
           <w:szCs w:val="24"/>
+          <w14:ligatures w14:val="standardContextual"/>
         </w:rPr>
       </w:pPr>
-      <w:hyperlink w:anchor="_Toc130239228" w:history="1">
+      <w:hyperlink w:anchor="_Toc132656307" w:history="1">
         <w:r>
           <w:rPr>
             <w:rStyle w:val="Hyperlink"/>
@@ -2494,8 +2941,10 @@
           <w:rPr>
             <w:rFonts w:asciiTheme="minorHAnsi" w:eastAsiaTheme="minorEastAsia" w:hAnsiTheme="minorHAnsi" w:cstheme="minorBidi"/>
             <w:noProof/>
+            <w:kern w:val="2"/>
             <w:sz w:val="24"/>
             <w:szCs w:val="24"/>
+            <w14:ligatures w14:val="standardContextual"/>
           </w:rPr>
           <w:tab/>
         </w:r>
@@ -2525,7 +2974,7 @@
             <w:noProof/>
             <w:webHidden/>
           </w:rPr>
-          <w:instrText xml:space="preserve"> PAGEREF _Toc130239228 \h </w:instrText>
+          <w:instrText xml:space="preserve"> PAGEREF _Toc132656307 \h </w:instrText>
         </w:r>
         <w:r>
           <w:rPr>
@@ -2566,11 +3015,13 @@
         <w:rPr>
           <w:rFonts w:asciiTheme="minorHAnsi" w:eastAsiaTheme="minorEastAsia" w:hAnsiTheme="minorHAnsi" w:cstheme="minorBidi"/>
           <w:noProof/>
+          <w:kern w:val="2"/>
           <w:sz w:val="24"/>
           <w:szCs w:val="24"/>
+          <w14:ligatures w14:val="standardContextual"/>
         </w:rPr>
       </w:pPr>
-      <w:hyperlink w:anchor="_Toc130239229" w:history="1">
+      <w:hyperlink w:anchor="_Toc132656308" w:history="1">
         <w:r>
           <w:rPr>
             <w:rStyle w:val="Hyperlink"/>
@@ -2582,8 +3033,10 @@
           <w:rPr>
             <w:rFonts w:asciiTheme="minorHAnsi" w:eastAsiaTheme="minorEastAsia" w:hAnsiTheme="minorHAnsi" w:cstheme="minorBidi"/>
             <w:noProof/>
+            <w:kern w:val="2"/>
             <w:sz w:val="24"/>
             <w:szCs w:val="24"/>
+            <w14:ligatures w14:val="standardContextual"/>
           </w:rPr>
           <w:tab/>
         </w:r>
@@ -2592,7 +3045,7 @@
             <w:rStyle w:val="Hyperlink"/>
             <w:noProof/>
           </w:rPr>
-          <w:t>RNF002 – Tempo de integração ChatGPT</w:t>
+          <w:t>RNF005 – Tempo de integração</w:t>
         </w:r>
         <w:r>
           <w:rPr>
@@ -2613,7 +3066,7 @@
             <w:noProof/>
             <w:webHidden/>
           </w:rPr>
-          <w:instrText xml:space="preserve"> PAGEREF _Toc130239229 \h </w:instrText>
+          <w:instrText xml:space="preserve"> PAGEREF _Toc132656308 \h </w:instrText>
         </w:r>
         <w:r>
           <w:rPr>
@@ -2654,11 +3107,13 @@
         <w:rPr>
           <w:rFonts w:asciiTheme="minorHAnsi" w:eastAsiaTheme="minorEastAsia" w:hAnsiTheme="minorHAnsi" w:cstheme="minorBidi"/>
           <w:noProof/>
+          <w:kern w:val="2"/>
           <w:sz w:val="24"/>
           <w:szCs w:val="24"/>
+          <w14:ligatures w14:val="standardContextual"/>
         </w:rPr>
       </w:pPr>
-      <w:hyperlink w:anchor="_Toc130239230" w:history="1">
+      <w:hyperlink w:anchor="_Toc132656309" w:history="1">
         <w:r>
           <w:rPr>
             <w:rStyle w:val="Hyperlink"/>
@@ -2670,8 +3125,10 @@
           <w:rPr>
             <w:rFonts w:asciiTheme="minorHAnsi" w:eastAsiaTheme="minorEastAsia" w:hAnsiTheme="minorHAnsi" w:cstheme="minorBidi"/>
             <w:noProof/>
+            <w:kern w:val="2"/>
             <w:sz w:val="24"/>
             <w:szCs w:val="24"/>
+            <w14:ligatures w14:val="standardContextual"/>
           </w:rPr>
           <w:tab/>
         </w:r>
@@ -2701,7 +3158,7 @@
             <w:noProof/>
             <w:webHidden/>
           </w:rPr>
-          <w:instrText xml:space="preserve"> PAGEREF _Toc130239230 \h </w:instrText>
+          <w:instrText xml:space="preserve"> PAGEREF _Toc132656309 \h </w:instrText>
         </w:r>
         <w:r>
           <w:rPr>
@@ -2742,11 +3199,13 @@
         <w:rPr>
           <w:rFonts w:asciiTheme="minorHAnsi" w:eastAsiaTheme="minorEastAsia" w:hAnsiTheme="minorHAnsi" w:cstheme="minorBidi"/>
           <w:noProof/>
+          <w:kern w:val="2"/>
           <w:sz w:val="24"/>
           <w:szCs w:val="24"/>
+          <w14:ligatures w14:val="standardContextual"/>
         </w:rPr>
       </w:pPr>
-      <w:hyperlink w:anchor="_Toc130239231" w:history="1">
+      <w:hyperlink w:anchor="_Toc132656310" w:history="1">
         <w:r>
           <w:rPr>
             <w:rStyle w:val="Hyperlink"/>
@@ -2758,8 +3217,10 @@
           <w:rPr>
             <w:rFonts w:asciiTheme="minorHAnsi" w:eastAsiaTheme="minorEastAsia" w:hAnsiTheme="minorHAnsi" w:cstheme="minorBidi"/>
             <w:noProof/>
+            <w:kern w:val="2"/>
             <w:sz w:val="24"/>
             <w:szCs w:val="24"/>
+            <w14:ligatures w14:val="standardContextual"/>
           </w:rPr>
           <w:tab/>
         </w:r>
@@ -2768,7 +3229,7 @@
             <w:rStyle w:val="Hyperlink"/>
             <w:noProof/>
           </w:rPr>
-          <w:t>RNF003 – Aplicação Android</w:t>
+          <w:t>RNF006 – Aplicação Android</w:t>
         </w:r>
         <w:r>
           <w:rPr>
@@ -2789,7 +3250,7 @@
             <w:noProof/>
             <w:webHidden/>
           </w:rPr>
-          <w:instrText xml:space="preserve"> PAGEREF _Toc130239231 \h </w:instrText>
+          <w:instrText xml:space="preserve"> PAGEREF _Toc132656310 \h </w:instrText>
         </w:r>
         <w:r>
           <w:rPr>
@@ -2830,11 +3291,13 @@
         <w:rPr>
           <w:rFonts w:asciiTheme="minorHAnsi" w:eastAsiaTheme="minorEastAsia" w:hAnsiTheme="minorHAnsi" w:cstheme="minorBidi"/>
           <w:noProof/>
+          <w:kern w:val="2"/>
           <w:sz w:val="24"/>
           <w:szCs w:val="24"/>
+          <w14:ligatures w14:val="standardContextual"/>
         </w:rPr>
       </w:pPr>
-      <w:hyperlink w:anchor="_Toc130239232" w:history="1">
+      <w:hyperlink w:anchor="_Toc132656311" w:history="1">
         <w:r>
           <w:rPr>
             <w:rStyle w:val="Hyperlink"/>
@@ -2846,8 +3309,10 @@
           <w:rPr>
             <w:rFonts w:asciiTheme="minorHAnsi" w:eastAsiaTheme="minorEastAsia" w:hAnsiTheme="minorHAnsi" w:cstheme="minorBidi"/>
             <w:noProof/>
+            <w:kern w:val="2"/>
             <w:sz w:val="24"/>
             <w:szCs w:val="24"/>
+            <w14:ligatures w14:val="standardContextual"/>
           </w:rPr>
           <w:tab/>
         </w:r>
@@ -2856,7 +3321,7 @@
             <w:rStyle w:val="Hyperlink"/>
             <w:noProof/>
           </w:rPr>
-          <w:t>RNF004 – Aplicação IOS</w:t>
+          <w:t>RNF007 – Aplicação IOS</w:t>
         </w:r>
         <w:r>
           <w:rPr>
@@ -2877,7 +3342,7 @@
             <w:noProof/>
             <w:webHidden/>
           </w:rPr>
-          <w:instrText xml:space="preserve"> PAGEREF _Toc130239232 \h </w:instrText>
+          <w:instrText xml:space="preserve"> PAGEREF _Toc132656311 \h </w:instrText>
         </w:r>
         <w:r>
           <w:rPr>
@@ -2931,7 +3396,7 @@
           <w:numId w:val="2"/>
         </w:numPr>
       </w:pPr>
-      <w:bookmarkStart w:id="0" w:name="_Toc130239209"/>
+      <w:bookmarkStart w:id="0" w:name="_Toc132656284"/>
       <w:r>
         <w:t>Introdução</w:t>
       </w:r>
@@ -2945,7 +3410,7 @@
           <w:numId w:val="2"/>
         </w:numPr>
       </w:pPr>
-      <w:bookmarkStart w:id="1" w:name="_Toc130239210"/>
+      <w:bookmarkStart w:id="1" w:name="_Toc132656285"/>
       <w:r>
         <w:t>Objetivo</w:t>
       </w:r>
@@ -2967,7 +3432,7 @@
           <w:numId w:val="2"/>
         </w:numPr>
       </w:pPr>
-      <w:bookmarkStart w:id="2" w:name="_Toc130239211"/>
+      <w:bookmarkStart w:id="2" w:name="_Toc132656286"/>
       <w:r>
         <w:t>Escopo</w:t>
       </w:r>
@@ -3020,7 +3485,7 @@
           <w:numId w:val="2"/>
         </w:numPr>
       </w:pPr>
-      <w:bookmarkStart w:id="3" w:name="_Toc130239212"/>
+      <w:bookmarkStart w:id="3" w:name="_Toc132656287"/>
       <w:r>
         <w:t>Definições, Acrônimos e Abreviações</w:t>
       </w:r>
@@ -3080,7 +3545,7 @@
           <w:numId w:val="2"/>
         </w:numPr>
       </w:pPr>
-      <w:bookmarkStart w:id="4" w:name="_Toc130239213"/>
+      <w:bookmarkStart w:id="4" w:name="_Toc132656288"/>
       <w:r>
         <w:t>Referências</w:t>
       </w:r>
@@ -3094,7 +3559,7 @@
           <w:numId w:val="2"/>
         </w:numPr>
       </w:pPr>
-      <w:bookmarkStart w:id="5" w:name="_Toc130239214"/>
+      <w:bookmarkStart w:id="5" w:name="_Toc132656289"/>
       <w:r>
         <w:t>Visão Geral</w:t>
       </w:r>
@@ -3160,7 +3625,7 @@
           <w:numId w:val="2"/>
         </w:numPr>
       </w:pPr>
-      <w:bookmarkStart w:id="6" w:name="_Toc130239215"/>
+      <w:bookmarkStart w:id="6" w:name="_Toc132656290"/>
       <w:r>
         <w:t>Descrição Geral</w:t>
       </w:r>
@@ -3374,7 +3839,7 @@
           <w:numId w:val="2"/>
         </w:numPr>
       </w:pPr>
-      <w:bookmarkStart w:id="7" w:name="_Toc130239216"/>
+      <w:bookmarkStart w:id="7" w:name="_Toc132656291"/>
       <w:r>
         <w:t>Requisitos Específicos</w:t>
       </w:r>
@@ -3391,7 +3856,7 @@
           <w:numId w:val="2"/>
         </w:numPr>
       </w:pPr>
-      <w:bookmarkStart w:id="8" w:name="_Toc130239217"/>
+      <w:bookmarkStart w:id="8" w:name="_Toc132656292"/>
       <w:r>
         <w:t>Funcionalidade</w:t>
       </w:r>
@@ -3405,14 +3870,14 @@
           <w:numId w:val="2"/>
         </w:numPr>
       </w:pPr>
-      <w:bookmarkStart w:id="9" w:name="_Toc130239218"/>
+      <w:bookmarkStart w:id="9" w:name="_Toc132656293"/>
       <w:r>
         <w:t xml:space="preserve">RQF001 – Manter </w:t>
       </w:r>
+      <w:r>
+        <w:t>Login</w:t>
+      </w:r>
       <w:bookmarkEnd w:id="9"/>
-      <w:r>
-        <w:t>Login</w:t>
-      </w:r>
     </w:p>
     <w:p>
       <w:pPr>
@@ -3436,9 +3901,15 @@
           <w:numId w:val="2"/>
         </w:numPr>
       </w:pPr>
-      <w:bookmarkStart w:id="10" w:name="_Toc130239219"/>
-      <w:r>
-        <w:t>RQF002 – Manter receitas</w:t>
+      <w:bookmarkStart w:id="10" w:name="_Toc132656294"/>
+      <w:r>
+        <w:t xml:space="preserve">RQF002 – Manter </w:t>
+      </w:r>
+      <w:r>
+        <w:t>R</w:t>
+      </w:r>
+      <w:r>
+        <w:t>eceitas</w:t>
       </w:r>
       <w:bookmarkEnd w:id="10"/>
     </w:p>
@@ -3461,9 +3932,15 @@
           <w:numId w:val="2"/>
         </w:numPr>
       </w:pPr>
-      <w:bookmarkStart w:id="11" w:name="_Toc130239220"/>
-      <w:r>
-        <w:t>RQF003 – Manter ingredientes</w:t>
+      <w:bookmarkStart w:id="11" w:name="_Toc132656295"/>
+      <w:r>
+        <w:t>RQF003 – Manter</w:t>
+      </w:r>
+      <w:r>
+        <w:t xml:space="preserve"> I</w:t>
+      </w:r>
+      <w:r>
+        <w:t>ngredientes</w:t>
       </w:r>
       <w:bookmarkEnd w:id="11"/>
     </w:p>
@@ -3483,9 +3960,21 @@
           <w:numId w:val="2"/>
         </w:numPr>
       </w:pPr>
-      <w:bookmarkStart w:id="12" w:name="_Toc130239221"/>
-      <w:r>
-        <w:t>RQF004 – Consultar receitas por ingredientes</w:t>
+      <w:bookmarkStart w:id="12" w:name="_Toc132656296"/>
+      <w:r>
+        <w:t xml:space="preserve">RQF004 – Consultar </w:t>
+      </w:r>
+      <w:r>
+        <w:t>R</w:t>
+      </w:r>
+      <w:r>
+        <w:t xml:space="preserve">eceitas por </w:t>
+      </w:r>
+      <w:r>
+        <w:t>I</w:t>
+      </w:r>
+      <w:r>
+        <w:t>ngredientes</w:t>
       </w:r>
       <w:bookmarkEnd w:id="12"/>
     </w:p>
@@ -3505,25 +3994,30 @@
           <w:numId w:val="2"/>
         </w:numPr>
       </w:pPr>
-      <w:bookmarkStart w:id="13" w:name="_Toc130239222"/>
-      <w:r>
-        <w:t>RQF005 – Consultar receitas com o chef</w:t>
-      </w:r>
+      <w:bookmarkStart w:id="13" w:name="_Toc132656297"/>
+      <w:r>
+        <w:t xml:space="preserve">RQF005 – Consultar </w:t>
+      </w:r>
+      <w:r>
+        <w:t>R</w:t>
+      </w:r>
+      <w:r>
+        <w:t xml:space="preserve">eceitas por </w:t>
+      </w:r>
+      <w:r>
+        <w:t>D</w:t>
+      </w:r>
+      <w:r>
+        <w:t>escrição</w:t>
+      </w:r>
+      <w:bookmarkEnd w:id="13"/>
     </w:p>
     <w:p>
       <w:pPr>
         <w:ind w:left="720"/>
       </w:pPr>
       <w:r>
-        <w:t xml:space="preserve">O aplicativo irá possuir uma área onde teremos um “chef” </w:t>
-      </w:r>
-      <w:proofErr w:type="gramStart"/>
-      <w:r>
-        <w:t>especifico</w:t>
-      </w:r>
-      <w:proofErr w:type="gramEnd"/>
-      <w:r>
-        <w:t xml:space="preserve"> do nosso aplicativo para realizar consultas de receitas para datas comemorativas;</w:t>
+        <w:t>O aplicativo terá uma disponibilidade de o usuário poder filtrar suas receitas através da descrição</w:t>
       </w:r>
     </w:p>
     <w:p>
@@ -3534,6 +4028,7 @@
           <w:numId w:val="2"/>
         </w:numPr>
       </w:pPr>
+      <w:bookmarkStart w:id="14" w:name="_Toc132656298"/>
       <w:r>
         <w:t>RQF00</w:t>
       </w:r>
@@ -3541,9 +4036,71 @@
         <w:t>6</w:t>
       </w:r>
       <w:r>
+        <w:t xml:space="preserve"> – Consultar receitas com o chef</w:t>
+      </w:r>
+      <w:bookmarkEnd w:id="14"/>
+    </w:p>
+    <w:p>
+      <w:pPr>
+        <w:ind w:left="720"/>
+      </w:pPr>
+      <w:r>
+        <w:t xml:space="preserve">O aplicativo irá possuir uma área onde teremos um “chef” </w:t>
+      </w:r>
+      <w:r>
+        <w:t>específico</w:t>
+      </w:r>
+      <w:r>
+        <w:t xml:space="preserve"> do nosso aplicativo para realizar consultas de receitas para datas comemorativas;</w:t>
+      </w:r>
+    </w:p>
+    <w:p>
+      <w:pPr>
+        <w:pStyle w:val="Ttulo3"/>
+        <w:numPr>
+          <w:ilvl w:val="2"/>
+          <w:numId w:val="2"/>
+        </w:numPr>
+      </w:pPr>
+      <w:bookmarkStart w:id="15" w:name="_Toc132656299"/>
+      <w:r>
+        <w:t>RQF007 – Manter Sacola</w:t>
+      </w:r>
+      <w:bookmarkEnd w:id="15"/>
+    </w:p>
+    <w:p>
+      <w:pPr>
+        <w:ind w:left="720"/>
+      </w:pPr>
+      <w:r>
+        <w:t xml:space="preserve">O aplicativo terá uma espécie de “Sacola” onde você pode adicionar os ingredientes de uma determinada receita e futuramente ir ao mercado e conseguir consultar </w:t>
+      </w:r>
+      <w:r>
+        <w:t xml:space="preserve">de modo offline </w:t>
+      </w:r>
+      <w:r>
+        <w:t>a sacola para a compra</w:t>
+      </w:r>
+    </w:p>
+    <w:p>
+      <w:pPr>
+        <w:pStyle w:val="Ttulo3"/>
+        <w:numPr>
+          <w:ilvl w:val="2"/>
+          <w:numId w:val="2"/>
+        </w:numPr>
+      </w:pPr>
+      <w:bookmarkStart w:id="16" w:name="_Toc132656300"/>
+      <w:r>
+        <w:t>RQF00</w:t>
+      </w:r>
+      <w:r>
+        <w:t>8</w:t>
+      </w:r>
+      <w:r>
         <w:t xml:space="preserve"> – Salvar receitas</w:t>
       </w:r>
-      <w:bookmarkEnd w:id="13"/>
+      <w:bookmarkEnd w:id="16"/>
     </w:p>
     <w:p>
       <w:pPr>
@@ -3567,11 +4124,11 @@
         </w:numPr>
         <w:ind w:left="720" w:hanging="720"/>
       </w:pPr>
-      <w:bookmarkStart w:id="14" w:name="_Toc130239223"/>
+      <w:bookmarkStart w:id="17" w:name="_Toc132656301"/>
       <w:r>
         <w:t>Utilidade</w:t>
       </w:r>
-      <w:bookmarkEnd w:id="14"/>
+      <w:bookmarkEnd w:id="17"/>
       <w:r>
         <w:t xml:space="preserve"> </w:t>
       </w:r>
@@ -3585,7 +4142,7 @@
         </w:numPr>
         <w:ind w:left="720" w:hanging="720"/>
       </w:pPr>
-      <w:bookmarkStart w:id="15" w:name="_Toc130239224"/>
+      <w:bookmarkStart w:id="18" w:name="_Toc132656302"/>
       <w:r>
         <w:t>R</w:t>
       </w:r>
@@ -3601,7 +4158,7 @@
       <w:r>
         <w:t xml:space="preserve"> – Integração com o Google</w:t>
       </w:r>
-      <w:bookmarkEnd w:id="15"/>
+      <w:bookmarkEnd w:id="18"/>
     </w:p>
     <w:p>
       <w:pPr>
@@ -3620,10 +4177,11 @@
         </w:numPr>
         <w:ind w:left="720" w:hanging="720"/>
       </w:pPr>
-      <w:bookmarkStart w:id="16" w:name="_Toc130239225"/>
+      <w:bookmarkStart w:id="19" w:name="_Toc132656303"/>
       <w:r>
         <w:t>RNF002 – Integração com Apple</w:t>
       </w:r>
+      <w:bookmarkEnd w:id="19"/>
     </w:p>
     <w:p>
       <w:pPr>
@@ -3642,6 +4200,7 @@
         </w:numPr>
         <w:ind w:left="720" w:hanging="720"/>
       </w:pPr>
+      <w:bookmarkStart w:id="20" w:name="_Toc132656304"/>
       <w:r>
         <w:t>R</w:t>
       </w:r>
@@ -3663,7 +4222,7 @@
       <w:r>
         <w:t>hatGPT</w:t>
       </w:r>
-      <w:bookmarkEnd w:id="16"/>
+      <w:bookmarkEnd w:id="20"/>
     </w:p>
     <w:p>
       <w:pPr>
@@ -3699,11 +4258,12 @@
           <w:numId w:val="2"/>
         </w:numPr>
       </w:pPr>
-      <w:bookmarkStart w:id="17" w:name="_Toc130239226"/>
-      <w:r>
+      <w:bookmarkStart w:id="21" w:name="_Toc132656305"/>
+      <w:r>
+        <w:lastRenderedPageBreak/>
         <w:t>Confiabilidade</w:t>
       </w:r>
-      <w:bookmarkEnd w:id="17"/>
+      <w:bookmarkEnd w:id="21"/>
       <w:r>
         <w:t xml:space="preserve"> </w:t>
       </w:r>
@@ -3717,17 +4277,17 @@
         </w:numPr>
         <w:ind w:left="720" w:hanging="720"/>
       </w:pPr>
-      <w:bookmarkStart w:id="18" w:name="_Toc130239227"/>
+      <w:bookmarkStart w:id="22" w:name="_Toc132656306"/>
       <w:r>
         <w:t>RNF00</w:t>
       </w:r>
       <w:r>
-        <w:t>3</w:t>
+        <w:t>4</w:t>
       </w:r>
       <w:r>
         <w:t xml:space="preserve"> – Manutenção</w:t>
       </w:r>
-      <w:bookmarkEnd w:id="18"/>
+      <w:bookmarkEnd w:id="22"/>
     </w:p>
     <w:p>
       <w:pPr>
@@ -3737,7 +4297,15 @@
         <w:t>O aplicativo deve ter uma manutenção dentro de um período de uma hora</w:t>
       </w:r>
       <w:r>
-        <w:t xml:space="preserve"> á três horas</w:t>
+        <w:t xml:space="preserve"> </w:t>
+      </w:r>
+      <w:proofErr w:type="gramStart"/>
+      <w:r>
+        <w:t>á</w:t>
+      </w:r>
+      <w:proofErr w:type="gramEnd"/>
+      <w:r>
+        <w:t xml:space="preserve"> três horas</w:t>
       </w:r>
       <w:r>
         <w:t xml:space="preserve">, para possíveis erros </w:t>
@@ -3769,12 +4337,11 @@
           <w:numId w:val="2"/>
         </w:numPr>
       </w:pPr>
-      <w:bookmarkStart w:id="19" w:name="_Toc130239228"/>
-      <w:r>
-        <w:lastRenderedPageBreak/>
+      <w:bookmarkStart w:id="23" w:name="_Toc132656307"/>
+      <w:r>
         <w:t>Desempenho</w:t>
       </w:r>
-      <w:bookmarkEnd w:id="19"/>
+      <w:bookmarkEnd w:id="23"/>
     </w:p>
     <w:p>
       <w:pPr>
@@ -3785,23 +4352,17 @@
         </w:numPr>
         <w:ind w:left="720" w:hanging="720"/>
       </w:pPr>
-      <w:bookmarkStart w:id="20" w:name="_Toc130239229"/>
+      <w:bookmarkStart w:id="24" w:name="_Toc132656308"/>
       <w:r>
         <w:t>RNF00</w:t>
       </w:r>
       <w:r>
-        <w:t>4</w:t>
-      </w:r>
-      <w:r>
-        <w:t xml:space="preserve"> – Tempo de integração </w:t>
-      </w:r>
-      <w:r>
-        <w:t>C</w:t>
-      </w:r>
-      <w:r>
-        <w:t>hatGPT</w:t>
-      </w:r>
-      <w:bookmarkEnd w:id="20"/>
+        <w:t>5</w:t>
+      </w:r>
+      <w:r>
+        <w:t xml:space="preserve"> – Tempo de integração</w:t>
+      </w:r>
+      <w:bookmarkEnd w:id="24"/>
     </w:p>
     <w:p>
       <w:pPr>
@@ -3819,11 +4380,11 @@
           <w:numId w:val="2"/>
         </w:numPr>
       </w:pPr>
-      <w:bookmarkStart w:id="21" w:name="_Toc130239230"/>
+      <w:bookmarkStart w:id="25" w:name="_Toc132656309"/>
       <w:r>
         <w:t>Suportabilidade</w:t>
       </w:r>
-      <w:bookmarkEnd w:id="21"/>
+      <w:bookmarkEnd w:id="25"/>
       <w:r>
         <w:t xml:space="preserve"> </w:t>
       </w:r>
@@ -3837,17 +4398,17 @@
         </w:numPr>
         <w:ind w:left="720" w:hanging="720"/>
       </w:pPr>
-      <w:bookmarkStart w:id="22" w:name="_Toc130239231"/>
+      <w:bookmarkStart w:id="26" w:name="_Toc132656310"/>
       <w:r>
         <w:t>RNF00</w:t>
       </w:r>
       <w:r>
-        <w:t>5</w:t>
+        <w:t>6</w:t>
       </w:r>
       <w:r>
         <w:t xml:space="preserve"> – Aplicação Android</w:t>
       </w:r>
-      <w:bookmarkEnd w:id="22"/>
+      <w:bookmarkEnd w:id="26"/>
     </w:p>
     <w:p>
       <w:pPr>
@@ -3866,17 +4427,17 @@
         </w:numPr>
         <w:ind w:left="720" w:hanging="720"/>
       </w:pPr>
-      <w:bookmarkStart w:id="23" w:name="_Toc130239232"/>
+      <w:bookmarkStart w:id="27" w:name="_Toc132656311"/>
       <w:r>
         <w:t>RNF00</w:t>
       </w:r>
       <w:r>
-        <w:t>6</w:t>
+        <w:t>7</w:t>
       </w:r>
       <w:r>
         <w:t xml:space="preserve"> – Aplicação IOS</w:t>
       </w:r>
-      <w:bookmarkEnd w:id="23"/>
+      <w:bookmarkEnd w:id="27"/>
     </w:p>
     <w:p>
       <w:pPr>

</xml_diff>

<commit_message>
Ajuste de documento, revisão e adicionado pasta de apresentacao e banca
</commit_message>
<xml_diff>
--- a/Documentação/Projeto Integrador - Especificação Requisitos.docx
+++ b/Documentação/Projeto Integrador - Especificação Requisitos.docx
@@ -48,7 +48,14 @@
           <w:sz w:val="28"/>
           <w:szCs w:val="28"/>
         </w:rPr>
-        <w:t>Versão 1.0</w:t>
+        <w:t>Versão 1.</w:t>
+      </w:r>
+      <w:r>
+        <w:rPr>
+          <w:sz w:val="28"/>
+          <w:szCs w:val="28"/>
+        </w:rPr>
+        <w:t>3</w:t>
       </w:r>
     </w:p>
     <w:p>
@@ -710,6 +717,12 @@
                 <w:color w:val="000000"/>
               </w:rPr>
             </w:pPr>
+            <w:r>
+              <w:rPr>
+                <w:color w:val="000000"/>
+              </w:rPr>
+              <w:t>18/06/2023</w:t>
+            </w:r>
           </w:p>
         </w:tc>
         <w:tc>
@@ -737,6 +750,12 @@
                 <w:color w:val="000000"/>
               </w:rPr>
             </w:pPr>
+            <w:r>
+              <w:rPr>
+                <w:color w:val="000000"/>
+              </w:rPr>
+              <w:t>1.3</w:t>
+            </w:r>
           </w:p>
         </w:tc>
         <w:tc>
@@ -764,6 +783,20 @@
                 <w:color w:val="000000"/>
               </w:rPr>
             </w:pPr>
+            <w:r>
+              <w:rPr>
+                <w:color w:val="000000"/>
+              </w:rPr>
+              <w:t xml:space="preserve">Revisão final do documento e ajustes do </w:t>
+            </w:r>
+            <w:proofErr w:type="gramStart"/>
+            <w:r>
+              <w:rPr>
+                <w:color w:val="000000"/>
+              </w:rPr>
+              <w:t>titulo</w:t>
+            </w:r>
+            <w:proofErr w:type="gramEnd"/>
           </w:p>
         </w:tc>
         <w:tc>
@@ -791,6 +824,20 @@
                 <w:color w:val="000000"/>
               </w:rPr>
             </w:pPr>
+            <w:r>
+              <w:rPr>
+                <w:color w:val="000000"/>
+              </w:rPr>
+              <w:t xml:space="preserve">Lucas e </w:t>
+            </w:r>
+            <w:proofErr w:type="spellStart"/>
+            <w:r>
+              <w:rPr>
+                <w:color w:val="000000"/>
+              </w:rPr>
+              <w:t>Kedssy</w:t>
+            </w:r>
+            <w:proofErr w:type="spellEnd"/>
           </w:p>
         </w:tc>
       </w:tr>
@@ -835,6 +882,7 @@
             <w:docPartUnique/>
           </w:docPartObj>
         </w:sdtPr>
+        <w:sdtEndPr/>
         <w:sdtContent>
           <w:r>
             <w:instrText xml:space="preserve"> TOC \h \u \z </w:instrText>
@@ -844,7 +892,7 @@
           </w:r>
         </w:sdtContent>
       </w:sdt>
-      <w:hyperlink w:anchor="_Toc136631944" w:history="1">
+      <w:hyperlink w:anchor="_Toc138021514" w:history="1">
         <w:r>
           <w:rPr>
             <w:rStyle w:val="Hyperlink"/>
@@ -889,7 +937,7 @@
             <w:noProof/>
             <w:webHidden/>
           </w:rPr>
-          <w:instrText xml:space="preserve"> PAGEREF _Toc136631944 \h </w:instrText>
+          <w:instrText xml:space="preserve"> PAGEREF _Toc138021514 \h </w:instrText>
         </w:r>
         <w:r>
           <w:rPr>
@@ -936,7 +984,7 @@
           <w14:ligatures w14:val="standardContextual"/>
         </w:rPr>
       </w:pPr>
-      <w:hyperlink w:anchor="_Toc136631945" w:history="1">
+      <w:hyperlink w:anchor="_Toc138021515" w:history="1">
         <w:r>
           <w:rPr>
             <w:rStyle w:val="Hyperlink"/>
@@ -981,7 +1029,7 @@
             <w:noProof/>
             <w:webHidden/>
           </w:rPr>
-          <w:instrText xml:space="preserve"> PAGEREF _Toc136631945 \h </w:instrText>
+          <w:instrText xml:space="preserve"> PAGEREF _Toc138021515 \h </w:instrText>
         </w:r>
         <w:r>
           <w:rPr>
@@ -1028,7 +1076,7 @@
           <w14:ligatures w14:val="standardContextual"/>
         </w:rPr>
       </w:pPr>
-      <w:hyperlink w:anchor="_Toc136631946" w:history="1">
+      <w:hyperlink w:anchor="_Toc138021516" w:history="1">
         <w:r>
           <w:rPr>
             <w:rStyle w:val="Hyperlink"/>
@@ -1073,7 +1121,7 @@
             <w:noProof/>
             <w:webHidden/>
           </w:rPr>
-          <w:instrText xml:space="preserve"> PAGEREF _Toc136631946 \h </w:instrText>
+          <w:instrText xml:space="preserve"> PAGEREF _Toc138021516 \h </w:instrText>
         </w:r>
         <w:r>
           <w:rPr>
@@ -1120,7 +1168,7 @@
           <w14:ligatures w14:val="standardContextual"/>
         </w:rPr>
       </w:pPr>
-      <w:hyperlink w:anchor="_Toc136631947" w:history="1">
+      <w:hyperlink w:anchor="_Toc138021517" w:history="1">
         <w:r>
           <w:rPr>
             <w:rStyle w:val="Hyperlink"/>
@@ -1165,7 +1213,7 @@
             <w:noProof/>
             <w:webHidden/>
           </w:rPr>
-          <w:instrText xml:space="preserve"> PAGEREF _Toc136631947 \h </w:instrText>
+          <w:instrText xml:space="preserve"> PAGEREF _Toc138021517 \h </w:instrText>
         </w:r>
         <w:r>
           <w:rPr>
@@ -1212,7 +1260,7 @@
           <w14:ligatures w14:val="standardContextual"/>
         </w:rPr>
       </w:pPr>
-      <w:hyperlink w:anchor="_Toc136631948" w:history="1">
+      <w:hyperlink w:anchor="_Toc138021518" w:history="1">
         <w:r>
           <w:rPr>
             <w:rStyle w:val="Hyperlink"/>
@@ -1257,7 +1305,7 @@
             <w:noProof/>
             <w:webHidden/>
           </w:rPr>
-          <w:instrText xml:space="preserve"> PAGEREF _Toc136631948 \h </w:instrText>
+          <w:instrText xml:space="preserve"> PAGEREF _Toc138021518 \h </w:instrText>
         </w:r>
         <w:r>
           <w:rPr>
@@ -1304,7 +1352,7 @@
           <w14:ligatures w14:val="standardContextual"/>
         </w:rPr>
       </w:pPr>
-      <w:hyperlink w:anchor="_Toc136631949" w:history="1">
+      <w:hyperlink w:anchor="_Toc138021519" w:history="1">
         <w:r>
           <w:rPr>
             <w:rStyle w:val="Hyperlink"/>
@@ -1349,7 +1397,7 @@
             <w:noProof/>
             <w:webHidden/>
           </w:rPr>
-          <w:instrText xml:space="preserve"> PAGEREF _Toc136631949 \h </w:instrText>
+          <w:instrText xml:space="preserve"> PAGEREF _Toc138021519 \h </w:instrText>
         </w:r>
         <w:r>
           <w:rPr>
@@ -1396,7 +1444,7 @@
           <w14:ligatures w14:val="standardContextual"/>
         </w:rPr>
       </w:pPr>
-      <w:hyperlink w:anchor="_Toc136631950" w:history="1">
+      <w:hyperlink w:anchor="_Toc138021520" w:history="1">
         <w:r>
           <w:rPr>
             <w:rStyle w:val="Hyperlink"/>
@@ -1441,7 +1489,7 @@
             <w:noProof/>
             <w:webHidden/>
           </w:rPr>
-          <w:instrText xml:space="preserve"> PAGEREF _Toc136631950 \h </w:instrText>
+          <w:instrText xml:space="preserve"> PAGEREF _Toc138021520 \h </w:instrText>
         </w:r>
         <w:r>
           <w:rPr>
@@ -1488,7 +1536,7 @@
           <w14:ligatures w14:val="standardContextual"/>
         </w:rPr>
       </w:pPr>
-      <w:hyperlink w:anchor="_Toc136631951" w:history="1">
+      <w:hyperlink w:anchor="_Toc138021521" w:history="1">
         <w:r>
           <w:rPr>
             <w:rStyle w:val="Hyperlink"/>
@@ -1533,7 +1581,7 @@
             <w:noProof/>
             <w:webHidden/>
           </w:rPr>
-          <w:instrText xml:space="preserve"> PAGEREF _Toc136631951 \h </w:instrText>
+          <w:instrText xml:space="preserve"> PAGEREF _Toc138021521 \h </w:instrText>
         </w:r>
         <w:r>
           <w:rPr>
@@ -1580,7 +1628,7 @@
           <w14:ligatures w14:val="standardContextual"/>
         </w:rPr>
       </w:pPr>
-      <w:hyperlink w:anchor="_Toc136631952" w:history="1">
+      <w:hyperlink w:anchor="_Toc138021522" w:history="1">
         <w:r>
           <w:rPr>
             <w:rStyle w:val="Hyperlink"/>
@@ -1625,7 +1673,7 @@
             <w:noProof/>
             <w:webHidden/>
           </w:rPr>
-          <w:instrText xml:space="preserve"> PAGEREF _Toc136631952 \h </w:instrText>
+          <w:instrText xml:space="preserve"> PAGEREF _Toc138021522 \h </w:instrText>
         </w:r>
         <w:r>
           <w:rPr>
@@ -1672,7 +1720,7 @@
           <w14:ligatures w14:val="standardContextual"/>
         </w:rPr>
       </w:pPr>
-      <w:hyperlink w:anchor="_Toc136631953" w:history="1">
+      <w:hyperlink w:anchor="_Toc138021523" w:history="1">
         <w:r>
           <w:rPr>
             <w:rStyle w:val="Hyperlink"/>
@@ -1717,7 +1765,7 @@
             <w:noProof/>
             <w:webHidden/>
           </w:rPr>
-          <w:instrText xml:space="preserve"> PAGEREF _Toc136631953 \h </w:instrText>
+          <w:instrText xml:space="preserve"> PAGEREF _Toc138021523 \h </w:instrText>
         </w:r>
         <w:r>
           <w:rPr>
@@ -1764,7 +1812,7 @@
           <w14:ligatures w14:val="standardContextual"/>
         </w:rPr>
       </w:pPr>
-      <w:hyperlink w:anchor="_Toc136631954" w:history="1">
+      <w:hyperlink w:anchor="_Toc138021524" w:history="1">
         <w:r>
           <w:rPr>
             <w:rStyle w:val="Hyperlink"/>
@@ -1809,7 +1857,7 @@
             <w:noProof/>
             <w:webHidden/>
           </w:rPr>
-          <w:instrText xml:space="preserve"> PAGEREF _Toc136631954 \h </w:instrText>
+          <w:instrText xml:space="preserve"> PAGEREF _Toc138021524 \h </w:instrText>
         </w:r>
         <w:r>
           <w:rPr>
@@ -1856,7 +1904,7 @@
           <w14:ligatures w14:val="standardContextual"/>
         </w:rPr>
       </w:pPr>
-      <w:hyperlink w:anchor="_Toc136631955" w:history="1">
+      <w:hyperlink w:anchor="_Toc138021525" w:history="1">
         <w:r>
           <w:rPr>
             <w:rStyle w:val="Hyperlink"/>
@@ -1901,7 +1949,7 @@
             <w:noProof/>
             <w:webHidden/>
           </w:rPr>
-          <w:instrText xml:space="preserve"> PAGEREF _Toc136631955 \h </w:instrText>
+          <w:instrText xml:space="preserve"> PAGEREF _Toc138021525 \h </w:instrText>
         </w:r>
         <w:r>
           <w:rPr>
@@ -1948,7 +1996,7 @@
           <w14:ligatures w14:val="standardContextual"/>
         </w:rPr>
       </w:pPr>
-      <w:hyperlink w:anchor="_Toc136631956" w:history="1">
+      <w:hyperlink w:anchor="_Toc138021526" w:history="1">
         <w:r>
           <w:rPr>
             <w:rStyle w:val="Hyperlink"/>
@@ -1993,7 +2041,7 @@
             <w:noProof/>
             <w:webHidden/>
           </w:rPr>
-          <w:instrText xml:space="preserve"> PAGEREF _Toc136631956 \h </w:instrText>
+          <w:instrText xml:space="preserve"> PAGEREF _Toc138021526 \h </w:instrText>
         </w:r>
         <w:r>
           <w:rPr>
@@ -2040,7 +2088,7 @@
           <w14:ligatures w14:val="standardContextual"/>
         </w:rPr>
       </w:pPr>
-      <w:hyperlink w:anchor="_Toc136631957" w:history="1">
+      <w:hyperlink w:anchor="_Toc138021527" w:history="1">
         <w:r>
           <w:rPr>
             <w:rStyle w:val="Hyperlink"/>
@@ -2085,7 +2133,7 @@
             <w:noProof/>
             <w:webHidden/>
           </w:rPr>
-          <w:instrText xml:space="preserve"> PAGEREF _Toc136631957 \h </w:instrText>
+          <w:instrText xml:space="preserve"> PAGEREF _Toc138021527 \h </w:instrText>
         </w:r>
         <w:r>
           <w:rPr>
@@ -2132,7 +2180,7 @@
           <w14:ligatures w14:val="standardContextual"/>
         </w:rPr>
       </w:pPr>
-      <w:hyperlink w:anchor="_Toc136631958" w:history="1">
+      <w:hyperlink w:anchor="_Toc138021528" w:history="1">
         <w:r>
           <w:rPr>
             <w:rStyle w:val="Hyperlink"/>
@@ -2177,7 +2225,7 @@
             <w:noProof/>
             <w:webHidden/>
           </w:rPr>
-          <w:instrText xml:space="preserve"> PAGEREF _Toc136631958 \h </w:instrText>
+          <w:instrText xml:space="preserve"> PAGEREF _Toc138021528 \h </w:instrText>
         </w:r>
         <w:r>
           <w:rPr>
@@ -2224,7 +2272,7 @@
           <w14:ligatures w14:val="standardContextual"/>
         </w:rPr>
       </w:pPr>
-      <w:hyperlink w:anchor="_Toc136631959" w:history="1">
+      <w:hyperlink w:anchor="_Toc138021529" w:history="1">
         <w:r>
           <w:rPr>
             <w:rStyle w:val="Hyperlink"/>
@@ -2269,7 +2317,7 @@
             <w:noProof/>
             <w:webHidden/>
           </w:rPr>
-          <w:instrText xml:space="preserve"> PAGEREF _Toc136631959 \h </w:instrText>
+          <w:instrText xml:space="preserve"> PAGEREF _Toc138021529 \h </w:instrText>
         </w:r>
         <w:r>
           <w:rPr>
@@ -2302,9 +2350,9 @@
     </w:p>
     <w:p>
       <w:pPr>
-        <w:pStyle w:val="Sumrio3"/>
+        <w:pStyle w:val="Sumrio2"/>
         <w:tabs>
-          <w:tab w:val="left" w:pos="1200"/>
+          <w:tab w:val="left" w:pos="720"/>
           <w:tab w:val="right" w:pos="9350"/>
         </w:tabs>
         <w:rPr>
@@ -2316,13 +2364,13 @@
           <w14:ligatures w14:val="standardContextual"/>
         </w:rPr>
       </w:pPr>
-      <w:hyperlink w:anchor="_Toc136631960" w:history="1">
+      <w:hyperlink w:anchor="_Toc138021530" w:history="1">
         <w:r>
           <w:rPr>
             <w:rStyle w:val="Hyperlink"/>
             <w:noProof/>
           </w:rPr>
-          <w:t>3.1.8</w:t>
+          <w:t>3.2</w:t>
         </w:r>
         <w:r>
           <w:rPr>
@@ -2340,7 +2388,7 @@
             <w:rStyle w:val="Hyperlink"/>
             <w:noProof/>
           </w:rPr>
-          <w:t>RQF008 – Salvar receitas</w:t>
+          <w:t>Utilidade</w:t>
         </w:r>
         <w:r>
           <w:rPr>
@@ -2361,7 +2409,7 @@
             <w:noProof/>
             <w:webHidden/>
           </w:rPr>
-          <w:instrText xml:space="preserve"> PAGEREF _Toc136631960 \h </w:instrText>
+          <w:instrText xml:space="preserve"> PAGEREF _Toc138021530 \h </w:instrText>
         </w:r>
         <w:r>
           <w:rPr>
@@ -2394,9 +2442,9 @@
     </w:p>
     <w:p>
       <w:pPr>
-        <w:pStyle w:val="Sumrio2"/>
+        <w:pStyle w:val="Sumrio3"/>
         <w:tabs>
-          <w:tab w:val="left" w:pos="720"/>
+          <w:tab w:val="left" w:pos="1200"/>
           <w:tab w:val="right" w:pos="9350"/>
         </w:tabs>
         <w:rPr>
@@ -2408,13 +2456,13 @@
           <w14:ligatures w14:val="standardContextual"/>
         </w:rPr>
       </w:pPr>
-      <w:hyperlink w:anchor="_Toc136631961" w:history="1">
+      <w:hyperlink w:anchor="_Toc138021531" w:history="1">
         <w:r>
           <w:rPr>
             <w:rStyle w:val="Hyperlink"/>
             <w:noProof/>
           </w:rPr>
-          <w:t>3.2</w:t>
+          <w:t>3.2.1</w:t>
         </w:r>
         <w:r>
           <w:rPr>
@@ -2432,7 +2480,7 @@
             <w:rStyle w:val="Hyperlink"/>
             <w:noProof/>
           </w:rPr>
-          <w:t>Utilidade</w:t>
+          <w:t>RNF001 – Integração com o Google</w:t>
         </w:r>
         <w:r>
           <w:rPr>
@@ -2453,7 +2501,7 @@
             <w:noProof/>
             <w:webHidden/>
           </w:rPr>
-          <w:instrText xml:space="preserve"> PAGEREF _Toc136631961 \h </w:instrText>
+          <w:instrText xml:space="preserve"> PAGEREF _Toc138021531 \h </w:instrText>
         </w:r>
         <w:r>
           <w:rPr>
@@ -2500,13 +2548,13 @@
           <w14:ligatures w14:val="standardContextual"/>
         </w:rPr>
       </w:pPr>
-      <w:hyperlink w:anchor="_Toc136631962" w:history="1">
+      <w:hyperlink w:anchor="_Toc138021532" w:history="1">
         <w:r>
           <w:rPr>
             <w:rStyle w:val="Hyperlink"/>
             <w:noProof/>
           </w:rPr>
-          <w:t>3.2.1</w:t>
+          <w:t>3.2.2</w:t>
         </w:r>
         <w:r>
           <w:rPr>
@@ -2524,7 +2572,7 @@
             <w:rStyle w:val="Hyperlink"/>
             <w:noProof/>
           </w:rPr>
-          <w:t>RNF001 – Integração com o Google</w:t>
+          <w:t>RNF003 – Integração com o ChatGPT</w:t>
         </w:r>
         <w:r>
           <w:rPr>
@@ -2545,7 +2593,7 @@
             <w:noProof/>
             <w:webHidden/>
           </w:rPr>
-          <w:instrText xml:space="preserve"> PAGEREF _Toc136631962 \h </w:instrText>
+          <w:instrText xml:space="preserve"> PAGEREF _Toc138021532 \h </w:instrText>
         </w:r>
         <w:r>
           <w:rPr>
@@ -2578,9 +2626,9 @@
     </w:p>
     <w:p>
       <w:pPr>
-        <w:pStyle w:val="Sumrio3"/>
+        <w:pStyle w:val="Sumrio2"/>
         <w:tabs>
-          <w:tab w:val="left" w:pos="1200"/>
+          <w:tab w:val="left" w:pos="720"/>
           <w:tab w:val="right" w:pos="9350"/>
         </w:tabs>
         <w:rPr>
@@ -2592,13 +2640,13 @@
           <w14:ligatures w14:val="standardContextual"/>
         </w:rPr>
       </w:pPr>
-      <w:hyperlink w:anchor="_Toc136631963" w:history="1">
+      <w:hyperlink w:anchor="_Toc138021533" w:history="1">
         <w:r>
           <w:rPr>
             <w:rStyle w:val="Hyperlink"/>
             <w:noProof/>
           </w:rPr>
-          <w:t>3.2.2</w:t>
+          <w:t>3.3</w:t>
         </w:r>
         <w:r>
           <w:rPr>
@@ -2616,7 +2664,7 @@
             <w:rStyle w:val="Hyperlink"/>
             <w:noProof/>
           </w:rPr>
-          <w:t>RNF003 – Integração com o ChatGPT</w:t>
+          <w:t>Confiabilidade</w:t>
         </w:r>
         <w:r>
           <w:rPr>
@@ -2637,7 +2685,7 @@
             <w:noProof/>
             <w:webHidden/>
           </w:rPr>
-          <w:instrText xml:space="preserve"> PAGEREF _Toc136631963 \h </w:instrText>
+          <w:instrText xml:space="preserve"> PAGEREF _Toc138021533 \h </w:instrText>
         </w:r>
         <w:r>
           <w:rPr>
@@ -2670,9 +2718,9 @@
     </w:p>
     <w:p>
       <w:pPr>
-        <w:pStyle w:val="Sumrio2"/>
+        <w:pStyle w:val="Sumrio3"/>
         <w:tabs>
-          <w:tab w:val="left" w:pos="720"/>
+          <w:tab w:val="left" w:pos="1200"/>
           <w:tab w:val="right" w:pos="9350"/>
         </w:tabs>
         <w:rPr>
@@ -2684,13 +2732,13 @@
           <w14:ligatures w14:val="standardContextual"/>
         </w:rPr>
       </w:pPr>
-      <w:hyperlink w:anchor="_Toc136631964" w:history="1">
+      <w:hyperlink w:anchor="_Toc138021534" w:history="1">
         <w:r>
           <w:rPr>
             <w:rStyle w:val="Hyperlink"/>
             <w:noProof/>
           </w:rPr>
-          <w:t>3.3</w:t>
+          <w:t>3.3.1</w:t>
         </w:r>
         <w:r>
           <w:rPr>
@@ -2708,7 +2756,7 @@
             <w:rStyle w:val="Hyperlink"/>
             <w:noProof/>
           </w:rPr>
-          <w:t>Confiabilidade</w:t>
+          <w:t>RNF004 – Manutenção</w:t>
         </w:r>
         <w:r>
           <w:rPr>
@@ -2729,7 +2777,7 @@
             <w:noProof/>
             <w:webHidden/>
           </w:rPr>
-          <w:instrText xml:space="preserve"> PAGEREF _Toc136631964 \h </w:instrText>
+          <w:instrText xml:space="preserve"> PAGEREF _Toc138021534 \h </w:instrText>
         </w:r>
         <w:r>
           <w:rPr>
@@ -2762,9 +2810,9 @@
     </w:p>
     <w:p>
       <w:pPr>
-        <w:pStyle w:val="Sumrio3"/>
+        <w:pStyle w:val="Sumrio2"/>
         <w:tabs>
-          <w:tab w:val="left" w:pos="1200"/>
+          <w:tab w:val="left" w:pos="720"/>
           <w:tab w:val="right" w:pos="9350"/>
         </w:tabs>
         <w:rPr>
@@ -2776,13 +2824,13 @@
           <w14:ligatures w14:val="standardContextual"/>
         </w:rPr>
       </w:pPr>
-      <w:hyperlink w:anchor="_Toc136631965" w:history="1">
+      <w:hyperlink w:anchor="_Toc138021535" w:history="1">
         <w:r>
           <w:rPr>
             <w:rStyle w:val="Hyperlink"/>
             <w:noProof/>
           </w:rPr>
-          <w:t>3.3.1</w:t>
+          <w:t>3.4</w:t>
         </w:r>
         <w:r>
           <w:rPr>
@@ -2800,7 +2848,7 @@
             <w:rStyle w:val="Hyperlink"/>
             <w:noProof/>
           </w:rPr>
-          <w:t>RNF004 – Manutenção</w:t>
+          <w:t>Desempenho</w:t>
         </w:r>
         <w:r>
           <w:rPr>
@@ -2821,7 +2869,7 @@
             <w:noProof/>
             <w:webHidden/>
           </w:rPr>
-          <w:instrText xml:space="preserve"> PAGEREF _Toc136631965 \h </w:instrText>
+          <w:instrText xml:space="preserve"> PAGEREF _Toc138021535 \h </w:instrText>
         </w:r>
         <w:r>
           <w:rPr>
@@ -2854,9 +2902,9 @@
     </w:p>
     <w:p>
       <w:pPr>
-        <w:pStyle w:val="Sumrio2"/>
+        <w:pStyle w:val="Sumrio3"/>
         <w:tabs>
-          <w:tab w:val="left" w:pos="720"/>
+          <w:tab w:val="left" w:pos="1200"/>
           <w:tab w:val="right" w:pos="9350"/>
         </w:tabs>
         <w:rPr>
@@ -2868,13 +2916,13 @@
           <w14:ligatures w14:val="standardContextual"/>
         </w:rPr>
       </w:pPr>
-      <w:hyperlink w:anchor="_Toc136631966" w:history="1">
+      <w:hyperlink w:anchor="_Toc138021536" w:history="1">
         <w:r>
           <w:rPr>
             <w:rStyle w:val="Hyperlink"/>
             <w:noProof/>
           </w:rPr>
-          <w:t>3.4</w:t>
+          <w:t>3.4.1</w:t>
         </w:r>
         <w:r>
           <w:rPr>
@@ -2892,7 +2940,7 @@
             <w:rStyle w:val="Hyperlink"/>
             <w:noProof/>
           </w:rPr>
-          <w:t>Desempenho</w:t>
+          <w:t>RNF005 – Tempo de integração</w:t>
         </w:r>
         <w:r>
           <w:rPr>
@@ -2913,7 +2961,7 @@
             <w:noProof/>
             <w:webHidden/>
           </w:rPr>
-          <w:instrText xml:space="preserve"> PAGEREF _Toc136631966 \h </w:instrText>
+          <w:instrText xml:space="preserve"> PAGEREF _Toc138021536 \h </w:instrText>
         </w:r>
         <w:r>
           <w:rPr>
@@ -2933,7 +2981,7 @@
             <w:noProof/>
             <w:webHidden/>
           </w:rPr>
-          <w:t>6</w:t>
+          <w:t>5</w:t>
         </w:r>
         <w:r>
           <w:rPr>
@@ -2946,9 +2994,9 @@
     </w:p>
     <w:p>
       <w:pPr>
-        <w:pStyle w:val="Sumrio3"/>
+        <w:pStyle w:val="Sumrio2"/>
         <w:tabs>
-          <w:tab w:val="left" w:pos="1200"/>
+          <w:tab w:val="left" w:pos="720"/>
           <w:tab w:val="right" w:pos="9350"/>
         </w:tabs>
         <w:rPr>
@@ -2960,13 +3008,13 @@
           <w14:ligatures w14:val="standardContextual"/>
         </w:rPr>
       </w:pPr>
-      <w:hyperlink w:anchor="_Toc136631967" w:history="1">
+      <w:hyperlink w:anchor="_Toc138021537" w:history="1">
         <w:r>
           <w:rPr>
             <w:rStyle w:val="Hyperlink"/>
             <w:noProof/>
           </w:rPr>
-          <w:t>3.4.1</w:t>
+          <w:t>3.5</w:t>
         </w:r>
         <w:r>
           <w:rPr>
@@ -2984,7 +3032,7 @@
             <w:rStyle w:val="Hyperlink"/>
             <w:noProof/>
           </w:rPr>
-          <w:t>RNF005 – Tempo de integração</w:t>
+          <w:t>Suportabilidade</w:t>
         </w:r>
         <w:r>
           <w:rPr>
@@ -3005,7 +3053,7 @@
             <w:noProof/>
             <w:webHidden/>
           </w:rPr>
-          <w:instrText xml:space="preserve"> PAGEREF _Toc136631967 \h </w:instrText>
+          <w:instrText xml:space="preserve"> PAGEREF _Toc138021537 \h </w:instrText>
         </w:r>
         <w:r>
           <w:rPr>
@@ -3038,9 +3086,9 @@
     </w:p>
     <w:p>
       <w:pPr>
-        <w:pStyle w:val="Sumrio2"/>
+        <w:pStyle w:val="Sumrio3"/>
         <w:tabs>
-          <w:tab w:val="left" w:pos="720"/>
+          <w:tab w:val="left" w:pos="1200"/>
           <w:tab w:val="right" w:pos="9350"/>
         </w:tabs>
         <w:rPr>
@@ -3052,13 +3100,13 @@
           <w14:ligatures w14:val="standardContextual"/>
         </w:rPr>
       </w:pPr>
-      <w:hyperlink w:anchor="_Toc136631968" w:history="1">
+      <w:hyperlink w:anchor="_Toc138021538" w:history="1">
         <w:r>
           <w:rPr>
             <w:rStyle w:val="Hyperlink"/>
             <w:noProof/>
           </w:rPr>
-          <w:t>3.5</w:t>
+          <w:t>3.5.1</w:t>
         </w:r>
         <w:r>
           <w:rPr>
@@ -3076,7 +3124,7 @@
             <w:rStyle w:val="Hyperlink"/>
             <w:noProof/>
           </w:rPr>
-          <w:t>Suportabilidade</w:t>
+          <w:t>RNF006 – Aplicação Android</w:t>
         </w:r>
         <w:r>
           <w:rPr>
@@ -3097,7 +3145,7 @@
             <w:noProof/>
             <w:webHidden/>
           </w:rPr>
-          <w:instrText xml:space="preserve"> PAGEREF _Toc136631968 \h </w:instrText>
+          <w:instrText xml:space="preserve"> PAGEREF _Toc138021538 \h </w:instrText>
         </w:r>
         <w:r>
           <w:rPr>
@@ -3144,13 +3192,13 @@
           <w14:ligatures w14:val="standardContextual"/>
         </w:rPr>
       </w:pPr>
-      <w:hyperlink w:anchor="_Toc136631969" w:history="1">
+      <w:hyperlink w:anchor="_Toc138021539" w:history="1">
         <w:r>
           <w:rPr>
             <w:rStyle w:val="Hyperlink"/>
             <w:noProof/>
           </w:rPr>
-          <w:t>3.5.1</w:t>
+          <w:t>3.5.2</w:t>
         </w:r>
         <w:r>
           <w:rPr>
@@ -3168,7 +3216,7 @@
             <w:rStyle w:val="Hyperlink"/>
             <w:noProof/>
           </w:rPr>
-          <w:t>RNF006 – Aplicação Android</w:t>
+          <w:t>RNF007 – Aplicação IOS</w:t>
         </w:r>
         <w:r>
           <w:rPr>
@@ -3189,7 +3237,7 @@
             <w:noProof/>
             <w:webHidden/>
           </w:rPr>
-          <w:instrText xml:space="preserve"> PAGEREF _Toc136631969 \h </w:instrText>
+          <w:instrText xml:space="preserve"> PAGEREF _Toc138021539 \h </w:instrText>
         </w:r>
         <w:r>
           <w:rPr>
@@ -3222,9 +3270,9 @@
     </w:p>
     <w:p>
       <w:pPr>
-        <w:pStyle w:val="Sumrio3"/>
+        <w:pStyle w:val="Sumrio1"/>
         <w:tabs>
-          <w:tab w:val="left" w:pos="1200"/>
+          <w:tab w:val="left" w:pos="400"/>
           <w:tab w:val="right" w:pos="9350"/>
         </w:tabs>
         <w:rPr>
@@ -3236,13 +3284,13 @@
           <w14:ligatures w14:val="standardContextual"/>
         </w:rPr>
       </w:pPr>
-      <w:hyperlink w:anchor="_Toc136631970" w:history="1">
+      <w:hyperlink w:anchor="_Toc138021540" w:history="1">
         <w:r>
           <w:rPr>
             <w:rStyle w:val="Hyperlink"/>
             <w:noProof/>
           </w:rPr>
-          <w:t>3.5.2</w:t>
+          <w:t>4.</w:t>
         </w:r>
         <w:r>
           <w:rPr>
@@ -3260,7 +3308,15 @@
             <w:rStyle w:val="Hyperlink"/>
             <w:noProof/>
           </w:rPr>
-          <w:t>RNF007 – Aplicação IOS</w:t>
+          <w:t xml:space="preserve">Requisitos </w:t>
+        </w:r>
+        <w:r>
+          <w:rPr>
+            <w:rStyle w:val="Hyperlink"/>
+            <w:noProof/>
+            <w:shd w:val="clear" w:color="auto" w:fill="FFFFFF"/>
+          </w:rPr>
+          <w:t>Adiados</w:t>
         </w:r>
         <w:r>
           <w:rPr>
@@ -3281,7 +3337,467 @@
             <w:noProof/>
             <w:webHidden/>
           </w:rPr>
-          <w:instrText xml:space="preserve"> PAGEREF _Toc136631970 \h </w:instrText>
+          <w:instrText xml:space="preserve"> PAGEREF _Toc138021540 \h </w:instrText>
+        </w:r>
+        <w:r>
+          <w:rPr>
+            <w:noProof/>
+            <w:webHidden/>
+          </w:rPr>
+        </w:r>
+        <w:r>
+          <w:rPr>
+            <w:noProof/>
+            <w:webHidden/>
+          </w:rPr>
+          <w:fldChar w:fldCharType="separate"/>
+        </w:r>
+        <w:r>
+          <w:rPr>
+            <w:noProof/>
+            <w:webHidden/>
+          </w:rPr>
+          <w:t>6</w:t>
+        </w:r>
+        <w:r>
+          <w:rPr>
+            <w:noProof/>
+            <w:webHidden/>
+          </w:rPr>
+          <w:fldChar w:fldCharType="end"/>
+        </w:r>
+      </w:hyperlink>
+    </w:p>
+    <w:p>
+      <w:pPr>
+        <w:pStyle w:val="Sumrio2"/>
+        <w:tabs>
+          <w:tab w:val="left" w:pos="720"/>
+          <w:tab w:val="right" w:pos="9350"/>
+        </w:tabs>
+        <w:rPr>
+          <w:rFonts w:asciiTheme="minorHAnsi" w:eastAsiaTheme="minorEastAsia" w:hAnsiTheme="minorHAnsi" w:cstheme="minorBidi"/>
+          <w:noProof/>
+          <w:kern w:val="2"/>
+          <w:sz w:val="24"/>
+          <w:szCs w:val="24"/>
+          <w14:ligatures w14:val="standardContextual"/>
+        </w:rPr>
+      </w:pPr>
+      <w:hyperlink w:anchor="_Toc138021541" w:history="1">
+        <w:r>
+          <w:rPr>
+            <w:rStyle w:val="Hyperlink"/>
+            <w:noProof/>
+          </w:rPr>
+          <w:t>4.1</w:t>
+        </w:r>
+        <w:r>
+          <w:rPr>
+            <w:rFonts w:asciiTheme="minorHAnsi" w:eastAsiaTheme="minorEastAsia" w:hAnsiTheme="minorHAnsi" w:cstheme="minorBidi"/>
+            <w:noProof/>
+            <w:kern w:val="2"/>
+            <w:sz w:val="24"/>
+            <w:szCs w:val="24"/>
+            <w14:ligatures w14:val="standardContextual"/>
+          </w:rPr>
+          <w:tab/>
+        </w:r>
+        <w:r>
+          <w:rPr>
+            <w:rStyle w:val="Hyperlink"/>
+            <w:noProof/>
+          </w:rPr>
+          <w:t>Funcionalidade</w:t>
+        </w:r>
+        <w:r>
+          <w:rPr>
+            <w:noProof/>
+            <w:webHidden/>
+          </w:rPr>
+          <w:tab/>
+        </w:r>
+        <w:r>
+          <w:rPr>
+            <w:noProof/>
+            <w:webHidden/>
+          </w:rPr>
+          <w:fldChar w:fldCharType="begin"/>
+        </w:r>
+        <w:r>
+          <w:rPr>
+            <w:noProof/>
+            <w:webHidden/>
+          </w:rPr>
+          <w:instrText xml:space="preserve"> PAGEREF _Toc138021541 \h </w:instrText>
+        </w:r>
+        <w:r>
+          <w:rPr>
+            <w:noProof/>
+            <w:webHidden/>
+          </w:rPr>
+        </w:r>
+        <w:r>
+          <w:rPr>
+            <w:noProof/>
+            <w:webHidden/>
+          </w:rPr>
+          <w:fldChar w:fldCharType="separate"/>
+        </w:r>
+        <w:r>
+          <w:rPr>
+            <w:noProof/>
+            <w:webHidden/>
+          </w:rPr>
+          <w:t>6</w:t>
+        </w:r>
+        <w:r>
+          <w:rPr>
+            <w:noProof/>
+            <w:webHidden/>
+          </w:rPr>
+          <w:fldChar w:fldCharType="end"/>
+        </w:r>
+      </w:hyperlink>
+    </w:p>
+    <w:p>
+      <w:pPr>
+        <w:pStyle w:val="Sumrio3"/>
+        <w:tabs>
+          <w:tab w:val="left" w:pos="1200"/>
+          <w:tab w:val="right" w:pos="9350"/>
+        </w:tabs>
+        <w:rPr>
+          <w:rFonts w:asciiTheme="minorHAnsi" w:eastAsiaTheme="minorEastAsia" w:hAnsiTheme="minorHAnsi" w:cstheme="minorBidi"/>
+          <w:noProof/>
+          <w:kern w:val="2"/>
+          <w:sz w:val="24"/>
+          <w:szCs w:val="24"/>
+          <w14:ligatures w14:val="standardContextual"/>
+        </w:rPr>
+      </w:pPr>
+      <w:hyperlink w:anchor="_Toc138021542" w:history="1">
+        <w:r>
+          <w:rPr>
+            <w:rStyle w:val="Hyperlink"/>
+            <w:noProof/>
+          </w:rPr>
+          <w:t>4.1.1</w:t>
+        </w:r>
+        <w:r>
+          <w:rPr>
+            <w:rFonts w:asciiTheme="minorHAnsi" w:eastAsiaTheme="minorEastAsia" w:hAnsiTheme="minorHAnsi" w:cstheme="minorBidi"/>
+            <w:noProof/>
+            <w:kern w:val="2"/>
+            <w:sz w:val="24"/>
+            <w:szCs w:val="24"/>
+            <w14:ligatures w14:val="standardContextual"/>
+          </w:rPr>
+          <w:tab/>
+        </w:r>
+        <w:r>
+          <w:rPr>
+            <w:rStyle w:val="Hyperlink"/>
+            <w:noProof/>
+          </w:rPr>
+          <w:t>RQF001 – Manter Login Apple</w:t>
+        </w:r>
+        <w:r>
+          <w:rPr>
+            <w:noProof/>
+            <w:webHidden/>
+          </w:rPr>
+          <w:tab/>
+        </w:r>
+        <w:r>
+          <w:rPr>
+            <w:noProof/>
+            <w:webHidden/>
+          </w:rPr>
+          <w:fldChar w:fldCharType="begin"/>
+        </w:r>
+        <w:r>
+          <w:rPr>
+            <w:noProof/>
+            <w:webHidden/>
+          </w:rPr>
+          <w:instrText xml:space="preserve"> PAGEREF _Toc138021542 \h </w:instrText>
+        </w:r>
+        <w:r>
+          <w:rPr>
+            <w:noProof/>
+            <w:webHidden/>
+          </w:rPr>
+        </w:r>
+        <w:r>
+          <w:rPr>
+            <w:noProof/>
+            <w:webHidden/>
+          </w:rPr>
+          <w:fldChar w:fldCharType="separate"/>
+        </w:r>
+        <w:r>
+          <w:rPr>
+            <w:noProof/>
+            <w:webHidden/>
+          </w:rPr>
+          <w:t>6</w:t>
+        </w:r>
+        <w:r>
+          <w:rPr>
+            <w:noProof/>
+            <w:webHidden/>
+          </w:rPr>
+          <w:fldChar w:fldCharType="end"/>
+        </w:r>
+      </w:hyperlink>
+    </w:p>
+    <w:p>
+      <w:pPr>
+        <w:pStyle w:val="Sumrio3"/>
+        <w:tabs>
+          <w:tab w:val="left" w:pos="1200"/>
+          <w:tab w:val="right" w:pos="9350"/>
+        </w:tabs>
+        <w:rPr>
+          <w:rFonts w:asciiTheme="minorHAnsi" w:eastAsiaTheme="minorEastAsia" w:hAnsiTheme="minorHAnsi" w:cstheme="minorBidi"/>
+          <w:noProof/>
+          <w:kern w:val="2"/>
+          <w:sz w:val="24"/>
+          <w:szCs w:val="24"/>
+          <w14:ligatures w14:val="standardContextual"/>
+        </w:rPr>
+      </w:pPr>
+      <w:hyperlink w:anchor="_Toc138021543" w:history="1">
+        <w:r>
+          <w:rPr>
+            <w:rStyle w:val="Hyperlink"/>
+            <w:noProof/>
+          </w:rPr>
+          <w:t>4.1.2</w:t>
+        </w:r>
+        <w:r>
+          <w:rPr>
+            <w:rFonts w:asciiTheme="minorHAnsi" w:eastAsiaTheme="minorEastAsia" w:hAnsiTheme="minorHAnsi" w:cstheme="minorBidi"/>
+            <w:noProof/>
+            <w:kern w:val="2"/>
+            <w:sz w:val="24"/>
+            <w:szCs w:val="24"/>
+            <w14:ligatures w14:val="standardContextual"/>
+          </w:rPr>
+          <w:tab/>
+        </w:r>
+        <w:r>
+          <w:rPr>
+            <w:rStyle w:val="Hyperlink"/>
+            <w:noProof/>
+          </w:rPr>
+          <w:t>RQF002 – Salvar Receitas</w:t>
+        </w:r>
+        <w:r>
+          <w:rPr>
+            <w:noProof/>
+            <w:webHidden/>
+          </w:rPr>
+          <w:tab/>
+        </w:r>
+        <w:r>
+          <w:rPr>
+            <w:noProof/>
+            <w:webHidden/>
+          </w:rPr>
+          <w:fldChar w:fldCharType="begin"/>
+        </w:r>
+        <w:r>
+          <w:rPr>
+            <w:noProof/>
+            <w:webHidden/>
+          </w:rPr>
+          <w:instrText xml:space="preserve"> PAGEREF _Toc138021543 \h </w:instrText>
+        </w:r>
+        <w:r>
+          <w:rPr>
+            <w:noProof/>
+            <w:webHidden/>
+          </w:rPr>
+        </w:r>
+        <w:r>
+          <w:rPr>
+            <w:noProof/>
+            <w:webHidden/>
+          </w:rPr>
+          <w:fldChar w:fldCharType="separate"/>
+        </w:r>
+        <w:r>
+          <w:rPr>
+            <w:noProof/>
+            <w:webHidden/>
+          </w:rPr>
+          <w:t>6</w:t>
+        </w:r>
+        <w:r>
+          <w:rPr>
+            <w:noProof/>
+            <w:webHidden/>
+          </w:rPr>
+          <w:fldChar w:fldCharType="end"/>
+        </w:r>
+      </w:hyperlink>
+    </w:p>
+    <w:p>
+      <w:pPr>
+        <w:pStyle w:val="Sumrio2"/>
+        <w:tabs>
+          <w:tab w:val="left" w:pos="720"/>
+          <w:tab w:val="right" w:pos="9350"/>
+        </w:tabs>
+        <w:rPr>
+          <w:rFonts w:asciiTheme="minorHAnsi" w:eastAsiaTheme="minorEastAsia" w:hAnsiTheme="minorHAnsi" w:cstheme="minorBidi"/>
+          <w:noProof/>
+          <w:kern w:val="2"/>
+          <w:sz w:val="24"/>
+          <w:szCs w:val="24"/>
+          <w14:ligatures w14:val="standardContextual"/>
+        </w:rPr>
+      </w:pPr>
+      <w:hyperlink w:anchor="_Toc138021544" w:history="1">
+        <w:r>
+          <w:rPr>
+            <w:rStyle w:val="Hyperlink"/>
+            <w:noProof/>
+          </w:rPr>
+          <w:t>4.2</w:t>
+        </w:r>
+        <w:r>
+          <w:rPr>
+            <w:rFonts w:asciiTheme="minorHAnsi" w:eastAsiaTheme="minorEastAsia" w:hAnsiTheme="minorHAnsi" w:cstheme="minorBidi"/>
+            <w:noProof/>
+            <w:kern w:val="2"/>
+            <w:sz w:val="24"/>
+            <w:szCs w:val="24"/>
+            <w14:ligatures w14:val="standardContextual"/>
+          </w:rPr>
+          <w:tab/>
+        </w:r>
+        <w:r>
+          <w:rPr>
+            <w:rStyle w:val="Hyperlink"/>
+            <w:noProof/>
+          </w:rPr>
+          <w:t>Suportabilidade</w:t>
+        </w:r>
+        <w:r>
+          <w:rPr>
+            <w:noProof/>
+            <w:webHidden/>
+          </w:rPr>
+          <w:tab/>
+        </w:r>
+        <w:r>
+          <w:rPr>
+            <w:noProof/>
+            <w:webHidden/>
+          </w:rPr>
+          <w:fldChar w:fldCharType="begin"/>
+        </w:r>
+        <w:r>
+          <w:rPr>
+            <w:noProof/>
+            <w:webHidden/>
+          </w:rPr>
+          <w:instrText xml:space="preserve"> PAGEREF _Toc138021544 \h </w:instrText>
+        </w:r>
+        <w:r>
+          <w:rPr>
+            <w:noProof/>
+            <w:webHidden/>
+          </w:rPr>
+        </w:r>
+        <w:r>
+          <w:rPr>
+            <w:noProof/>
+            <w:webHidden/>
+          </w:rPr>
+          <w:fldChar w:fldCharType="separate"/>
+        </w:r>
+        <w:r>
+          <w:rPr>
+            <w:noProof/>
+            <w:webHidden/>
+          </w:rPr>
+          <w:t>6</w:t>
+        </w:r>
+        <w:r>
+          <w:rPr>
+            <w:noProof/>
+            <w:webHidden/>
+          </w:rPr>
+          <w:fldChar w:fldCharType="end"/>
+        </w:r>
+      </w:hyperlink>
+    </w:p>
+    <w:p>
+      <w:pPr>
+        <w:pStyle w:val="Sumrio3"/>
+        <w:tabs>
+          <w:tab w:val="left" w:pos="1200"/>
+          <w:tab w:val="right" w:pos="9350"/>
+        </w:tabs>
+        <w:rPr>
+          <w:rFonts w:asciiTheme="minorHAnsi" w:eastAsiaTheme="minorEastAsia" w:hAnsiTheme="minorHAnsi" w:cstheme="minorBidi"/>
+          <w:noProof/>
+          <w:kern w:val="2"/>
+          <w:sz w:val="24"/>
+          <w:szCs w:val="24"/>
+          <w14:ligatures w14:val="standardContextual"/>
+        </w:rPr>
+      </w:pPr>
+      <w:hyperlink w:anchor="_Toc138021545" w:history="1">
+        <w:r>
+          <w:rPr>
+            <w:rStyle w:val="Hyperlink"/>
+            <w:noProof/>
+          </w:rPr>
+          <w:t>4.2.1</w:t>
+        </w:r>
+        <w:r>
+          <w:rPr>
+            <w:rFonts w:asciiTheme="minorHAnsi" w:eastAsiaTheme="minorEastAsia" w:hAnsiTheme="minorHAnsi" w:cstheme="minorBidi"/>
+            <w:noProof/>
+            <w:kern w:val="2"/>
+            <w:sz w:val="24"/>
+            <w:szCs w:val="24"/>
+            <w14:ligatures w14:val="standardContextual"/>
+          </w:rPr>
+          <w:tab/>
+        </w:r>
+        <w:r>
+          <w:rPr>
+            <w:rStyle w:val="Hyperlink"/>
+            <w:noProof/>
+          </w:rPr>
+          <w:t>RNF001 – Aplicação Web</w:t>
+        </w:r>
+        <w:r>
+          <w:rPr>
+            <w:noProof/>
+            <w:webHidden/>
+          </w:rPr>
+          <w:tab/>
+        </w:r>
+        <w:r>
+          <w:rPr>
+            <w:noProof/>
+            <w:webHidden/>
+          </w:rPr>
+          <w:fldChar w:fldCharType="begin"/>
+        </w:r>
+        <w:r>
+          <w:rPr>
+            <w:noProof/>
+            <w:webHidden/>
+          </w:rPr>
+          <w:instrText xml:space="preserve"> PAGEREF _Toc138021545 \h </w:instrText>
         </w:r>
         <w:r>
           <w:rPr>
@@ -3335,7 +3851,7 @@
           <w:numId w:val="2"/>
         </w:numPr>
       </w:pPr>
-      <w:bookmarkStart w:id="0" w:name="_Toc136631944"/>
+      <w:bookmarkStart w:id="0" w:name="_Toc138021514"/>
       <w:r>
         <w:t>Introdução</w:t>
       </w:r>
@@ -3349,7 +3865,7 @@
           <w:numId w:val="2"/>
         </w:numPr>
       </w:pPr>
-      <w:bookmarkStart w:id="1" w:name="_Toc136631945"/>
+      <w:bookmarkStart w:id="1" w:name="_Toc138021515"/>
       <w:r>
         <w:t>Objetivo</w:t>
       </w:r>
@@ -3371,7 +3887,7 @@
           <w:numId w:val="2"/>
         </w:numPr>
       </w:pPr>
-      <w:bookmarkStart w:id="2" w:name="_Toc136631946"/>
+      <w:bookmarkStart w:id="2" w:name="_Toc138021516"/>
       <w:r>
         <w:t>Escopo</w:t>
       </w:r>
@@ -3424,7 +3940,7 @@
           <w:numId w:val="2"/>
         </w:numPr>
       </w:pPr>
-      <w:bookmarkStart w:id="3" w:name="_Toc136631947"/>
+      <w:bookmarkStart w:id="3" w:name="_Toc138021517"/>
       <w:r>
         <w:t>Definições, Acrônimos e Abreviações</w:t>
       </w:r>
@@ -3484,7 +4000,7 @@
           <w:numId w:val="2"/>
         </w:numPr>
       </w:pPr>
-      <w:bookmarkStart w:id="4" w:name="_Toc136631948"/>
+      <w:bookmarkStart w:id="4" w:name="_Toc138021518"/>
       <w:r>
         <w:t>Referências</w:t>
       </w:r>
@@ -3498,7 +4014,7 @@
           <w:numId w:val="2"/>
         </w:numPr>
       </w:pPr>
-      <w:bookmarkStart w:id="5" w:name="_Toc136631949"/>
+      <w:bookmarkStart w:id="5" w:name="_Toc138021519"/>
       <w:r>
         <w:t>Visão Geral</w:t>
       </w:r>
@@ -3564,7 +4080,7 @@
           <w:numId w:val="2"/>
         </w:numPr>
       </w:pPr>
-      <w:bookmarkStart w:id="6" w:name="_Toc136631950"/>
+      <w:bookmarkStart w:id="6" w:name="_Toc138021520"/>
       <w:r>
         <w:t>Descrição Geral</w:t>
       </w:r>
@@ -3789,9 +4305,13 @@
           <w:numId w:val="2"/>
         </w:numPr>
       </w:pPr>
-      <w:bookmarkStart w:id="7" w:name="_Toc136631951"/>
-      <w:r>
-        <w:t xml:space="preserve">Requisitos Específicos </w:t>
+      <w:bookmarkStart w:id="7" w:name="_Toc138021521"/>
+      <w:r>
+        <w:t>Requisitos Específicos</w:t>
+      </w:r>
+      <w:bookmarkEnd w:id="7"/>
+      <w:r>
+        <w:t xml:space="preserve"> </w:t>
       </w:r>
     </w:p>
     <w:p>
@@ -3802,9 +4322,11 @@
           <w:numId w:val="2"/>
         </w:numPr>
       </w:pPr>
+      <w:bookmarkStart w:id="8" w:name="_Toc138021522"/>
       <w:r>
         <w:t>Funcionalidade</w:t>
       </w:r>
+      <w:bookmarkEnd w:id="8"/>
     </w:p>
     <w:p>
       <w:pPr>
@@ -3814,9 +4336,11 @@
           <w:numId w:val="2"/>
         </w:numPr>
       </w:pPr>
+      <w:bookmarkStart w:id="9" w:name="_Toc138021523"/>
       <w:r>
         <w:t>RQF001 – Manter Login</w:t>
       </w:r>
+      <w:bookmarkEnd w:id="9"/>
     </w:p>
     <w:p>
       <w:pPr>
@@ -3834,9 +4358,11 @@
           <w:numId w:val="2"/>
         </w:numPr>
       </w:pPr>
+      <w:bookmarkStart w:id="10" w:name="_Toc138021524"/>
       <w:r>
         <w:t>RQF002 – Manter Receitas</w:t>
       </w:r>
+      <w:bookmarkEnd w:id="10"/>
     </w:p>
     <w:p>
       <w:pPr>
@@ -3854,9 +4380,11 @@
           <w:numId w:val="2"/>
         </w:numPr>
       </w:pPr>
+      <w:bookmarkStart w:id="11" w:name="_Toc138021525"/>
       <w:r>
         <w:t>RQF003 – Manter Ingredientes</w:t>
       </w:r>
+      <w:bookmarkEnd w:id="11"/>
     </w:p>
     <w:p>
       <w:pPr>
@@ -3874,9 +4402,11 @@
           <w:numId w:val="2"/>
         </w:numPr>
       </w:pPr>
+      <w:bookmarkStart w:id="12" w:name="_Toc138021526"/>
       <w:r>
         <w:t>RQF004 – Consultar Receitas por Ingredientes</w:t>
       </w:r>
+      <w:bookmarkEnd w:id="12"/>
     </w:p>
     <w:p>
       <w:pPr>
@@ -3894,9 +4424,11 @@
           <w:numId w:val="2"/>
         </w:numPr>
       </w:pPr>
+      <w:bookmarkStart w:id="13" w:name="_Toc138021527"/>
       <w:r>
         <w:t>RQF005 – Consultar Receitas por Descrição</w:t>
       </w:r>
+      <w:bookmarkEnd w:id="13"/>
     </w:p>
     <w:p>
       <w:pPr>
@@ -3914,9 +4446,11 @@
           <w:numId w:val="2"/>
         </w:numPr>
       </w:pPr>
+      <w:bookmarkStart w:id="14" w:name="_Toc138021528"/>
       <w:r>
         <w:t>RQF006 – Consultar receitas com o chef</w:t>
       </w:r>
+      <w:bookmarkEnd w:id="14"/>
     </w:p>
     <w:p>
       <w:pPr>
@@ -3934,9 +4468,11 @@
           <w:numId w:val="2"/>
         </w:numPr>
       </w:pPr>
+      <w:bookmarkStart w:id="15" w:name="_Toc138021529"/>
       <w:r>
         <w:t>RQF007 – Manter Sacola</w:t>
       </w:r>
+      <w:bookmarkEnd w:id="15"/>
     </w:p>
     <w:p>
       <w:pPr>
@@ -3960,8 +4496,13 @@
         </w:numPr>
         <w:ind w:left="720" w:hanging="720"/>
       </w:pPr>
-      <w:r>
-        <w:t xml:space="preserve">Utilidade </w:t>
+      <w:bookmarkStart w:id="16" w:name="_Toc138021530"/>
+      <w:r>
+        <w:t>Utilidade</w:t>
+      </w:r>
+      <w:bookmarkEnd w:id="16"/>
+      <w:r>
+        <w:t xml:space="preserve"> </w:t>
       </w:r>
     </w:p>
     <w:p>
@@ -3973,9 +4514,11 @@
         </w:numPr>
         <w:ind w:left="720" w:hanging="720"/>
       </w:pPr>
+      <w:bookmarkStart w:id="17" w:name="_Toc138021531"/>
       <w:r>
         <w:t>RNF001 – Integração com o Google</w:t>
       </w:r>
+      <w:bookmarkEnd w:id="17"/>
     </w:p>
     <w:p>
       <w:pPr>
@@ -3994,6 +4537,7 @@
         </w:numPr>
         <w:ind w:left="720" w:hanging="720"/>
       </w:pPr>
+      <w:bookmarkStart w:id="18" w:name="_Toc138021532"/>
       <w:r>
         <w:t xml:space="preserve">RNF003 – Integração com o </w:t>
       </w:r>
@@ -4001,6 +4545,7 @@
       <w:r>
         <w:t>ChatGPT</w:t>
       </w:r>
+      <w:bookmarkEnd w:id="18"/>
       <w:proofErr w:type="spellEnd"/>
     </w:p>
     <w:p>
@@ -4036,8 +4581,13 @@
           <w:numId w:val="2"/>
         </w:numPr>
       </w:pPr>
-      <w:r>
-        <w:t xml:space="preserve">Confiabilidade </w:t>
+      <w:bookmarkStart w:id="19" w:name="_Toc138021533"/>
+      <w:r>
+        <w:t>Confiabilidade</w:t>
+      </w:r>
+      <w:bookmarkEnd w:id="19"/>
+      <w:r>
+        <w:t xml:space="preserve"> </w:t>
       </w:r>
     </w:p>
     <w:p>
@@ -4049,9 +4599,11 @@
         </w:numPr>
         <w:ind w:left="720" w:hanging="720"/>
       </w:pPr>
+      <w:bookmarkStart w:id="20" w:name="_Toc138021534"/>
       <w:r>
         <w:t>RNF004 – Manutenção</w:t>
       </w:r>
+      <w:bookmarkEnd w:id="20"/>
     </w:p>
     <w:p>
       <w:pPr>
@@ -4077,9 +4629,11 @@
           <w:numId w:val="2"/>
         </w:numPr>
       </w:pPr>
+      <w:bookmarkStart w:id="21" w:name="_Toc138021535"/>
       <w:r>
         <w:t>Desempenho</w:t>
       </w:r>
+      <w:bookmarkEnd w:id="21"/>
     </w:p>
     <w:p>
       <w:pPr>
@@ -4090,9 +4644,11 @@
         </w:numPr>
         <w:ind w:left="720" w:hanging="720"/>
       </w:pPr>
+      <w:bookmarkStart w:id="22" w:name="_Toc138021536"/>
       <w:r>
         <w:t>RNF005 – Tempo de integração</w:t>
       </w:r>
+      <w:bookmarkEnd w:id="22"/>
     </w:p>
     <w:p>
       <w:pPr>
@@ -4114,8 +4670,13 @@
           <w:numId w:val="2"/>
         </w:numPr>
       </w:pPr>
-      <w:r>
-        <w:t xml:space="preserve">Suportabilidade </w:t>
+      <w:bookmarkStart w:id="23" w:name="_Toc138021537"/>
+      <w:r>
+        <w:t>Suportabilidade</w:t>
+      </w:r>
+      <w:bookmarkEnd w:id="23"/>
+      <w:r>
+        <w:t xml:space="preserve"> </w:t>
       </w:r>
     </w:p>
     <w:p>
@@ -4127,9 +4688,11 @@
         </w:numPr>
         <w:ind w:left="720" w:hanging="720"/>
       </w:pPr>
+      <w:bookmarkStart w:id="24" w:name="_Toc138021538"/>
       <w:r>
         <w:t>RNF006 – Aplicação Android</w:t>
       </w:r>
+      <w:bookmarkEnd w:id="24"/>
     </w:p>
     <w:p>
       <w:pPr>
@@ -4148,9 +4711,11 @@
         </w:numPr>
         <w:ind w:left="720" w:hanging="720"/>
       </w:pPr>
+      <w:bookmarkStart w:id="25" w:name="_Toc138021539"/>
       <w:r>
         <w:t>RNF007 – Aplicação IOS</w:t>
       </w:r>
+      <w:bookmarkEnd w:id="25"/>
     </w:p>
     <w:p>
       <w:pPr>
@@ -4173,16 +4738,18 @@
           <w:numId w:val="2"/>
         </w:numPr>
       </w:pPr>
+      <w:bookmarkStart w:id="26" w:name="_Toc138021540"/>
       <w:r>
         <w:t xml:space="preserve">Requisitos </w:t>
       </w:r>
-      <w:bookmarkEnd w:id="7"/>
-      <w:r>
-        <w:t>Postergados</w:t>
-      </w:r>
-      <w:r>
-        <w:t xml:space="preserve"> </w:t>
-      </w:r>
+      <w:r>
+        <w:rPr>
+          <w:color w:val="222222"/>
+          <w:shd w:val="clear" w:color="auto" w:fill="FFFFFF"/>
+        </w:rPr>
+        <w:t>Adiados</w:t>
+      </w:r>
+      <w:bookmarkEnd w:id="26"/>
     </w:p>
     <w:p>
       <w:pPr>
@@ -4192,11 +4759,11 @@
           <w:numId w:val="2"/>
         </w:numPr>
       </w:pPr>
-      <w:bookmarkStart w:id="8" w:name="_Toc136631952"/>
+      <w:bookmarkStart w:id="27" w:name="_Toc138021541"/>
       <w:r>
         <w:t>Funcionalidade</w:t>
       </w:r>
-      <w:bookmarkEnd w:id="8"/>
+      <w:bookmarkEnd w:id="27"/>
     </w:p>
     <w:p>
       <w:pPr>
@@ -4206,17 +4773,17 @@
           <w:numId w:val="2"/>
         </w:numPr>
       </w:pPr>
-      <w:bookmarkStart w:id="9" w:name="_Toc136631953"/>
+      <w:bookmarkStart w:id="28" w:name="_Toc138021542"/>
       <w:r>
         <w:t xml:space="preserve">RQF001 – Manter </w:t>
       </w:r>
       <w:r>
         <w:t>Login</w:t>
       </w:r>
-      <w:bookmarkEnd w:id="9"/>
       <w:r>
         <w:t xml:space="preserve"> Apple</w:t>
       </w:r>
+      <w:bookmarkEnd w:id="28"/>
     </w:p>
     <w:p>
       <w:pPr>
@@ -4245,7 +4812,7 @@
           <w:numId w:val="2"/>
         </w:numPr>
       </w:pPr>
-      <w:bookmarkStart w:id="10" w:name="_Toc136631954"/>
+      <w:bookmarkStart w:id="29" w:name="_Toc138021543"/>
       <w:r>
         <w:t xml:space="preserve">RQF002 – </w:t>
       </w:r>
@@ -4261,7 +4828,7 @@
       <w:r>
         <w:t>eceitas</w:t>
       </w:r>
-      <w:bookmarkEnd w:id="10"/>
+      <w:bookmarkEnd w:id="29"/>
     </w:p>
     <w:p>
       <w:pPr>
@@ -4287,11 +4854,11 @@
           <w:numId w:val="2"/>
         </w:numPr>
       </w:pPr>
-      <w:bookmarkStart w:id="11" w:name="_Toc136631968"/>
+      <w:bookmarkStart w:id="30" w:name="_Toc138021544"/>
       <w:r>
         <w:t>Suportabilidade</w:t>
       </w:r>
-      <w:bookmarkEnd w:id="11"/>
+      <w:bookmarkEnd w:id="30"/>
       <w:r>
         <w:t xml:space="preserve"> </w:t>
       </w:r>
@@ -4305,7 +4872,7 @@
         </w:numPr>
         <w:ind w:left="720" w:hanging="720"/>
       </w:pPr>
-      <w:bookmarkStart w:id="12" w:name="_Toc136631969"/>
+      <w:bookmarkStart w:id="31" w:name="_Toc138021545"/>
       <w:r>
         <w:t>RNF00</w:t>
       </w:r>
@@ -4315,10 +4882,10 @@
       <w:r>
         <w:t xml:space="preserve"> – Aplicação </w:t>
       </w:r>
-      <w:bookmarkEnd w:id="12"/>
       <w:r>
         <w:t>Web</w:t>
       </w:r>
+      <w:bookmarkEnd w:id="31"/>
     </w:p>
     <w:p>
       <w:pPr>

</xml_diff>

<commit_message>
Alteração de algumas documentações
</commit_message>
<xml_diff>
--- a/Documentação/Projeto Integrador - Especificação Requisitos.docx
+++ b/Documentação/Projeto Integrador - Especificação Requisitos.docx
@@ -55,7 +55,7 @@
           <w:sz w:val="28"/>
           <w:szCs w:val="28"/>
         </w:rPr>
-        <w:t>3</w:t>
+        <w:t>4</w:t>
       </w:r>
     </w:p>
     <w:p>
@@ -789,14 +789,154 @@
               </w:rPr>
               <w:t xml:space="preserve">Revisão final do documento e ajustes do </w:t>
             </w:r>
-            <w:proofErr w:type="gramStart"/>
             <w:r>
               <w:rPr>
                 <w:color w:val="000000"/>
               </w:rPr>
-              <w:t>titulo</w:t>
+              <w:t>título</w:t>
             </w:r>
-            <w:proofErr w:type="gramEnd"/>
+          </w:p>
+        </w:tc>
+        <w:tc>
+          <w:tcPr>
+            <w:tcW w:w="2304" w:type="dxa"/>
+            <w:tcBorders>
+              <w:top w:val="single" w:sz="6" w:space="0" w:color="000000"/>
+              <w:left w:val="single" w:sz="6" w:space="0" w:color="000000"/>
+              <w:bottom w:val="single" w:sz="6" w:space="0" w:color="000000"/>
+              <w:right w:val="single" w:sz="6" w:space="0" w:color="000000"/>
+            </w:tcBorders>
+          </w:tcPr>
+          <w:p>
+            <w:pPr>
+              <w:keepLines/>
+              <w:pBdr>
+                <w:top w:val="nil"/>
+                <w:left w:val="nil"/>
+                <w:bottom w:val="nil"/>
+                <w:right w:val="nil"/>
+                <w:between w:val="nil"/>
+              </w:pBdr>
+              <w:spacing w:after="120"/>
+              <w:rPr>
+                <w:color w:val="000000"/>
+              </w:rPr>
+            </w:pPr>
+            <w:r>
+              <w:rPr>
+                <w:color w:val="000000"/>
+              </w:rPr>
+              <w:t xml:space="preserve">Lucas e </w:t>
+            </w:r>
+            <w:proofErr w:type="spellStart"/>
+            <w:r>
+              <w:rPr>
+                <w:color w:val="000000"/>
+              </w:rPr>
+              <w:t>Kedssy</w:t>
+            </w:r>
+            <w:proofErr w:type="spellEnd"/>
+          </w:p>
+        </w:tc>
+      </w:tr>
+      <w:tr>
+        <w:tc>
+          <w:tcPr>
+            <w:tcW w:w="2304" w:type="dxa"/>
+            <w:tcBorders>
+              <w:top w:val="single" w:sz="6" w:space="0" w:color="000000"/>
+              <w:left w:val="single" w:sz="6" w:space="0" w:color="000000"/>
+              <w:bottom w:val="single" w:sz="6" w:space="0" w:color="000000"/>
+              <w:right w:val="single" w:sz="6" w:space="0" w:color="000000"/>
+            </w:tcBorders>
+          </w:tcPr>
+          <w:p>
+            <w:pPr>
+              <w:keepLines/>
+              <w:pBdr>
+                <w:top w:val="nil"/>
+                <w:left w:val="nil"/>
+                <w:bottom w:val="nil"/>
+                <w:right w:val="nil"/>
+                <w:between w:val="nil"/>
+              </w:pBdr>
+              <w:spacing w:after="120"/>
+              <w:rPr>
+                <w:color w:val="000000"/>
+              </w:rPr>
+            </w:pPr>
+            <w:r>
+              <w:rPr>
+                <w:color w:val="000000"/>
+              </w:rPr>
+              <w:t>01/10/2023</w:t>
+            </w:r>
+          </w:p>
+        </w:tc>
+        <w:tc>
+          <w:tcPr>
+            <w:tcW w:w="1152" w:type="dxa"/>
+            <w:tcBorders>
+              <w:top w:val="single" w:sz="6" w:space="0" w:color="000000"/>
+              <w:left w:val="single" w:sz="6" w:space="0" w:color="000000"/>
+              <w:bottom w:val="single" w:sz="6" w:space="0" w:color="000000"/>
+              <w:right w:val="single" w:sz="6" w:space="0" w:color="000000"/>
+            </w:tcBorders>
+          </w:tcPr>
+          <w:p>
+            <w:pPr>
+              <w:keepLines/>
+              <w:pBdr>
+                <w:top w:val="nil"/>
+                <w:left w:val="nil"/>
+                <w:bottom w:val="nil"/>
+                <w:right w:val="nil"/>
+                <w:between w:val="nil"/>
+              </w:pBdr>
+              <w:spacing w:after="120"/>
+              <w:rPr>
+                <w:color w:val="000000"/>
+              </w:rPr>
+            </w:pPr>
+            <w:r>
+              <w:rPr>
+                <w:color w:val="000000"/>
+              </w:rPr>
+              <w:t>1.4</w:t>
+            </w:r>
+          </w:p>
+        </w:tc>
+        <w:tc>
+          <w:tcPr>
+            <w:tcW w:w="3744" w:type="dxa"/>
+            <w:tcBorders>
+              <w:top w:val="single" w:sz="6" w:space="0" w:color="000000"/>
+              <w:left w:val="single" w:sz="6" w:space="0" w:color="000000"/>
+              <w:bottom w:val="single" w:sz="6" w:space="0" w:color="000000"/>
+              <w:right w:val="single" w:sz="6" w:space="0" w:color="000000"/>
+            </w:tcBorders>
+          </w:tcPr>
+          <w:p>
+            <w:pPr>
+              <w:keepLines/>
+              <w:pBdr>
+                <w:top w:val="nil"/>
+                <w:left w:val="nil"/>
+                <w:bottom w:val="nil"/>
+                <w:right w:val="nil"/>
+                <w:between w:val="nil"/>
+              </w:pBdr>
+              <w:spacing w:after="120"/>
+              <w:rPr>
+                <w:color w:val="000000"/>
+              </w:rPr>
+            </w:pPr>
+            <w:r>
+              <w:rPr>
+                <w:color w:val="000000"/>
+              </w:rPr>
+              <w:t>Revisão do documento para entrega da terceira banca</w:t>
+            </w:r>
           </w:p>
         </w:tc>
         <w:tc>
@@ -3898,7 +4038,13 @@
         <w:ind w:left="720"/>
       </w:pPr>
       <w:r>
-        <w:t>O aplicativo descrito neste documento tem como função viabilizar a procura de receitas para todas as pessoas que adoram a cultura da culinária tendo a disponibilidade de encontrar qualquer receita com determinados ingredientes para que o usuário não precise se deslocar para fazer compras e usar somente oque tem, também queremos disponibilizar algo para que o usuário escolha uma data especial e podemos sugerir algo para ser feito nessa determinada data, com isso precisaremos de um login/cadastro de um usuário com determinados campos para facilitar a questão de envio da receita caso seja necessário e também para fins do compartilhamento das receitas.</w:t>
+        <w:t xml:space="preserve">O aplicativo descrito neste documento tem como função viabilizar a procura de receitas para todas as pessoas que adoram a cultura da culinária tendo a disponibilidade de encontrar qualquer receita com determinados ingredientes para que o usuário não precise se deslocar para fazer compras e usar somente oque tem, também queremos disponibilizar algo para que o usuário escolha uma data especial e podemos sugerir algo para ser feito nessa determinada </w:t>
+      </w:r>
+      <w:r>
+        <w:t>esse caso será feito através de uma inteligência artificial</w:t>
+      </w:r>
+      <w:r>
+        <w:t>, com isso precisaremos de um login/cadastro de um usuário com determinados campos para facilitar a questão de envio da receita caso seja necessário e também para fins do compartilhamento das receitas.</w:t>
       </w:r>
     </w:p>
     <w:p>
@@ -4016,7 +4162,10 @@
       </w:pPr>
       <w:bookmarkStart w:id="5" w:name="_Toc138021519"/>
       <w:r>
-        <w:t>Visão Geral</w:t>
+        <w:t xml:space="preserve">Visão </w:t>
+      </w:r>
+      <w:r>
+        <w:t>Geral</w:t>
       </w:r>
       <w:bookmarkEnd w:id="5"/>
     </w:p>
@@ -4229,7 +4378,37 @@
           <w:color w:val="444444"/>
           <w:shd w:val="clear" w:color="auto" w:fill="FFFFFF"/>
         </w:rPr>
-        <w:t>- Login com a plataforma Google;</w:t>
+        <w:t>- Login com a plataforma Google</w:t>
+      </w:r>
+      <w:r>
+        <w:rPr>
+          <w:color w:val="444444"/>
+          <w:shd w:val="clear" w:color="auto" w:fill="FFFFFF"/>
+        </w:rPr>
+        <w:t xml:space="preserve"> (</w:t>
+      </w:r>
+      <w:proofErr w:type="spellStart"/>
+      <w:r>
+        <w:rPr>
+          <w:color w:val="444444"/>
+          <w:shd w:val="clear" w:color="auto" w:fill="FFFFFF"/>
+        </w:rPr>
+        <w:t>FireBase</w:t>
+      </w:r>
+      <w:proofErr w:type="spellEnd"/>
+      <w:r>
+        <w:rPr>
+          <w:color w:val="444444"/>
+          <w:shd w:val="clear" w:color="auto" w:fill="FFFFFF"/>
+        </w:rPr>
+        <w:t>)</w:t>
+      </w:r>
+      <w:r>
+        <w:rPr>
+          <w:color w:val="444444"/>
+          <w:shd w:val="clear" w:color="auto" w:fill="FFFFFF"/>
+        </w:rPr>
+        <w:t>;</w:t>
       </w:r>
       <w:r>
         <w:rPr>
@@ -5241,7 +5420,10 @@
             <w:ind w:right="68"/>
           </w:pPr>
           <w:r>
-            <w:t xml:space="preserve">  Versão:           1.0</w:t>
+            <w:t xml:space="preserve">  Versão:           1.</w:t>
+          </w:r>
+          <w:r>
+            <w:t>4</w:t>
           </w:r>
         </w:p>
       </w:tc>

</xml_diff>